<commit_message>
Update the appendix page of user doc
</commit_message>
<xml_diff>
--- a/UserDocument.docx
+++ b/UserDocument.docx
@@ -29,7 +29,7 @@
                     <pic:cNvPicPr/>
                   </pic:nvPicPr>
                   <pic:blipFill rotWithShape="1">
-                    <a:blip r:embed="rId7">
+                    <a:blip r:embed="rId8">
                       <a:extLst>
                         <a:ext uri="{28A0092B-C50C-407E-A947-70E740481C1C}">
                           <a14:useLocalDpi xmlns:a14="http://schemas.microsoft.com/office/drawing/2010/main" val="0"/>
@@ -259,6 +259,13 @@
     </w:p>
     <w:sdt>
       <w:sdtPr>
+        <w:rPr>
+          <w:rFonts w:asciiTheme="minorHAnsi" w:eastAsiaTheme="minorEastAsia" w:hAnsiTheme="minorHAnsi" w:cstheme="minorBidi"/>
+          <w:color w:val="auto"/>
+          <w:sz w:val="22"/>
+          <w:szCs w:val="22"/>
+          <w:lang w:val="en-SG" w:eastAsia="zh-CN"/>
+        </w:rPr>
         <w:id w:val="466007409"/>
         <w:docPartObj>
           <w:docPartGallery w:val="Table of Contents"/>
@@ -267,14 +274,9 @@
       </w:sdtPr>
       <w:sdtEndPr>
         <w:rPr>
-          <w:rFonts w:asciiTheme="minorHAnsi" w:eastAsiaTheme="minorEastAsia" w:hAnsiTheme="minorHAnsi" w:cstheme="minorBidi"/>
           <w:b/>
           <w:bCs/>
           <w:noProof/>
-          <w:color w:val="auto"/>
-          <w:sz w:val="22"/>
-          <w:szCs w:val="22"/>
-          <w:lang w:val="en-SG" w:eastAsia="zh-CN"/>
         </w:rPr>
       </w:sdtEndPr>
       <w:sdtContent>
@@ -1170,69 +1172,13 @@
         <w:rPr>
           <w:lang w:val="en-GB"/>
         </w:rPr>
-        <w:t xml:space="preserve">This document will contain details and instructions on how to set up and use the </w:t>
-      </w:r>
-      <w:proofErr w:type="spellStart"/>
-      <w:r>
-        <w:rPr>
-          <w:lang w:val="en-GB"/>
-        </w:rPr>
-        <w:t>NetSniffer</w:t>
-      </w:r>
-      <w:proofErr w:type="spellEnd"/>
-      <w:r>
-        <w:rPr>
-          <w:lang w:val="en-GB"/>
-        </w:rPr>
-        <w:t xml:space="preserve"> application</w:t>
-      </w:r>
-      <w:r>
-        <w:rPr>
-          <w:lang w:val="en-GB"/>
-        </w:rPr>
-        <w:t xml:space="preserve">. Constraints and limitations will also be detailed depending on device and external factors. The application will be split into 2 different versions, one with support from </w:t>
-      </w:r>
-      <w:proofErr w:type="spellStart"/>
-      <w:r>
-        <w:rPr>
-          <w:lang w:val="en-GB"/>
-        </w:rPr>
-        <w:t>Nexmon</w:t>
-      </w:r>
-      <w:proofErr w:type="spellEnd"/>
-      <w:r>
-        <w:rPr>
-          <w:lang w:val="en-GB"/>
-        </w:rPr>
-        <w:t xml:space="preserve"> (</w:t>
-      </w:r>
-      <w:proofErr w:type="spellStart"/>
-      <w:r>
-        <w:rPr>
-          <w:lang w:val="en-GB"/>
-        </w:rPr>
-        <w:t>i.e</w:t>
-      </w:r>
-      <w:proofErr w:type="spellEnd"/>
-      <w:r>
-        <w:rPr>
-          <w:lang w:val="en-GB"/>
-        </w:rPr>
-        <w:t xml:space="preserve"> Nexus 5) and another without support (</w:t>
-      </w:r>
-      <w:proofErr w:type="spellStart"/>
-      <w:r>
-        <w:rPr>
-          <w:lang w:val="en-GB"/>
-        </w:rPr>
-        <w:t>i.e</w:t>
-      </w:r>
-      <w:proofErr w:type="spellEnd"/>
-      <w:r>
-        <w:rPr>
-          <w:lang w:val="en-GB"/>
-        </w:rPr>
-        <w:t xml:space="preserve"> LG G4) albeit with limited functionality in comparison.</w:t>
+        <w:t>This document will contain details and instructions on how to set up and use the NetSniffer application</w:t>
+      </w:r>
+      <w:r>
+        <w:rPr>
+          <w:lang w:val="en-GB"/>
+        </w:rPr>
+        <w:t>. Constraints and limitations will also be detailed depending on device and external factors. The application will be split into 2 different versions, one with support from Nexmon (i.e Nexus 5) and another without support (i.e LG G4) albeit with limited functionality in comparison.</w:t>
       </w:r>
     </w:p>
     <w:p>
@@ -1298,109 +1244,17 @@
           <w:lang w:val="en-GB"/>
         </w:rPr>
       </w:pPr>
-      <w:proofErr w:type="spellStart"/>
-      <w:r>
-        <w:rPr>
-          <w:lang w:val="en-GB"/>
-        </w:rPr>
-        <w:t>NetSniffer</w:t>
-      </w:r>
-      <w:proofErr w:type="spellEnd"/>
-      <w:r>
-        <w:rPr>
-          <w:lang w:val="en-GB"/>
-        </w:rPr>
-        <w:t xml:space="preserve"> will have full functionality with a </w:t>
-      </w:r>
-      <w:proofErr w:type="spellStart"/>
-      <w:r>
-        <w:rPr>
-          <w:lang w:val="en-GB"/>
-        </w:rPr>
-        <w:t>Nexmon</w:t>
-      </w:r>
-      <w:proofErr w:type="spellEnd"/>
-      <w:r>
-        <w:rPr>
-          <w:lang w:val="en-GB"/>
-        </w:rPr>
-        <w:t xml:space="preserve"> compatible device [Appendix A]. Before installation of the application, please ensure that device has </w:t>
-      </w:r>
-      <w:r>
-        <w:rPr>
-          <w:lang w:val="en-GB"/>
-        </w:rPr>
-        <w:t xml:space="preserve">SU permissions. Instructions to root the Nexus 5 device are included in [Appendix B], results may vary and require other solutions depending on device. Once device has SU permissions, </w:t>
-      </w:r>
-      <w:proofErr w:type="spellStart"/>
-      <w:r>
-        <w:rPr>
-          <w:lang w:val="en-GB"/>
-        </w:rPr>
-        <w:t>SuperSU</w:t>
-      </w:r>
-      <w:proofErr w:type="spellEnd"/>
-      <w:r>
-        <w:rPr>
-          <w:lang w:val="en-GB"/>
-        </w:rPr>
-        <w:t xml:space="preserve"> should be installed with a file manager of your choice, to manage given SU permissions. Please enable default “Grant” permissions for </w:t>
-      </w:r>
-      <w:proofErr w:type="spellStart"/>
-      <w:r>
-        <w:rPr>
-          <w:lang w:val="en-GB"/>
-        </w:rPr>
-        <w:t>NetSniffer</w:t>
-      </w:r>
-      <w:proofErr w:type="spellEnd"/>
-      <w:r>
-        <w:rPr>
-          <w:lang w:val="en-GB"/>
-        </w:rPr>
-        <w:t xml:space="preserve"> to work properly. Once complete, set “Install from Unknown Sources” to allow installation of </w:t>
-      </w:r>
-      <w:proofErr w:type="spellStart"/>
-      <w:r>
-        <w:rPr>
-          <w:lang w:val="en-GB"/>
-        </w:rPr>
-        <w:t>NetSniffer</w:t>
-      </w:r>
-      <w:proofErr w:type="spellEnd"/>
-      <w:r>
-        <w:rPr>
-          <w:lang w:val="en-GB"/>
-        </w:rPr>
-        <w:t xml:space="preserve">, connect your device to your PC and drag the </w:t>
-      </w:r>
-      <w:proofErr w:type="spellStart"/>
-      <w:r>
-        <w:rPr>
-          <w:lang w:val="en-GB"/>
-        </w:rPr>
-        <w:t>NetSniffer</w:t>
-      </w:r>
-      <w:proofErr w:type="spellEnd"/>
-      <w:r>
-        <w:rPr>
-          <w:lang w:val="en-GB"/>
-        </w:rPr>
-        <w:t xml:space="preserve"> APK file to any location of your choice. Navigate to that location on your file manager and click </w:t>
-      </w:r>
-      <w:proofErr w:type="spellStart"/>
-      <w:r>
-        <w:rPr>
-          <w:lang w:val="en-GB"/>
-        </w:rPr>
-        <w:t>NetSniffer</w:t>
-      </w:r>
-      <w:proofErr w:type="spellEnd"/>
-      <w:r>
-        <w:rPr>
-          <w:lang w:val="en-GB"/>
-        </w:rPr>
-        <w:t xml:space="preserve"> to install.</w:t>
+      <w:r>
+        <w:rPr>
+          <w:lang w:val="en-GB"/>
+        </w:rPr>
+        <w:t xml:space="preserve">NetSniffer will have full functionality with a Nexmon compatible device [Appendix A]. Before installation of the application, please ensure that device has </w:t>
+      </w:r>
+      <w:r>
+        <w:rPr>
+          <w:lang w:val="en-GB"/>
+        </w:rPr>
+        <w:t>SU permissions. Instructions to root the Nexus 5 device are included in [Appendix B], results may vary and require other solutions depending on device. Once device has SU permissions, SuperSU should be installed with a file manager of your choice, to manage given SU permissions. Please enable default “Grant” permissions for NetSniffer to work properly. Once complete, set “Install from Unknown Sources” to allow installation of NetSniffer, connect your device to your PC and drag the NetSniffer APK file to any location of your choice. Navigate to that location on your file manager and click NetSniffer to install.</w:t>
       </w:r>
     </w:p>
     <w:p>
@@ -1432,7 +1286,7 @@
                     </pic:cNvPicPr>
                   </pic:nvPicPr>
                   <pic:blipFill>
-                    <a:blip r:embed="rId8" cstate="print">
+                    <a:blip r:embed="rId9" cstate="print">
                       <a:extLst>
                         <a:ext uri="{28A0092B-C50C-407E-A947-70E740481C1C}">
                           <a14:useLocalDpi xmlns:a14="http://schemas.microsoft.com/office/drawing/2010/main" val="0"/>
@@ -1492,7 +1346,7 @@
                     </pic:cNvPicPr>
                   </pic:nvPicPr>
                   <pic:blipFill>
-                    <a:blip r:embed="rId9" cstate="print">
+                    <a:blip r:embed="rId10" cstate="print">
                       <a:extLst>
                         <a:ext uri="{28A0092B-C50C-407E-A947-70E740481C1C}">
                           <a14:useLocalDpi xmlns:a14="http://schemas.microsoft.com/office/drawing/2010/main" val="0"/>
@@ -1552,7 +1406,7 @@
                     </pic:cNvPicPr>
                   </pic:nvPicPr>
                   <pic:blipFill>
-                    <a:blip r:embed="rId10" cstate="print">
+                    <a:blip r:embed="rId11" cstate="print">
                       <a:extLst>
                         <a:ext uri="{28A0092B-C50C-407E-A947-70E740481C1C}">
                           <a14:useLocalDpi xmlns:a14="http://schemas.microsoft.com/office/drawing/2010/main" val="0"/>
@@ -1612,7 +1466,7 @@
                     </pic:cNvPicPr>
                   </pic:nvPicPr>
                   <pic:blipFill>
-                    <a:blip r:embed="rId11" cstate="print">
+                    <a:blip r:embed="rId12" cstate="print">
                       <a:extLst>
                         <a:ext uri="{28A0092B-C50C-407E-A947-70E740481C1C}">
                           <a14:useLocalDpi xmlns:a14="http://schemas.microsoft.com/office/drawing/2010/main" val="0"/>
@@ -1672,7 +1526,7 @@
                     </pic:cNvPicPr>
                   </pic:nvPicPr>
                   <pic:blipFill>
-                    <a:blip r:embed="rId12" cstate="print">
+                    <a:blip r:embed="rId13" cstate="print">
                       <a:extLst>
                         <a:ext uri="{28A0092B-C50C-407E-A947-70E740481C1C}">
                           <a14:useLocalDpi xmlns:a14="http://schemas.microsoft.com/office/drawing/2010/main" val="0"/>
@@ -1714,111 +1568,13 @@
         <w:rPr>
           <w:lang w:val="en-GB"/>
         </w:rPr>
-        <w:t xml:space="preserve">Once the installation of </w:t>
-      </w:r>
-      <w:proofErr w:type="spellStart"/>
-      <w:r>
-        <w:rPr>
-          <w:lang w:val="en-GB"/>
-        </w:rPr>
-        <w:t>NetSniffer</w:t>
-      </w:r>
-      <w:proofErr w:type="spellEnd"/>
-      <w:r>
-        <w:rPr>
-          <w:lang w:val="en-GB"/>
-        </w:rPr>
-        <w:t xml:space="preserve"> is complete, click “open” and </w:t>
-      </w:r>
-      <w:r>
-        <w:rPr>
-          <w:lang w:val="en-GB"/>
-        </w:rPr>
-        <w:t xml:space="preserve">the main screen of </w:t>
-      </w:r>
-      <w:proofErr w:type="spellStart"/>
-      <w:r>
-        <w:rPr>
-          <w:lang w:val="en-GB"/>
-        </w:rPr>
-        <w:t>NetSniffer</w:t>
-      </w:r>
-      <w:proofErr w:type="spellEnd"/>
-      <w:r>
-        <w:rPr>
-          <w:lang w:val="en-GB"/>
-        </w:rPr>
-        <w:t xml:space="preserve"> will appear. If this is the first installation of </w:t>
-      </w:r>
-      <w:proofErr w:type="spellStart"/>
-      <w:r>
-        <w:rPr>
-          <w:lang w:val="en-GB"/>
-        </w:rPr>
-        <w:t>NetSniffer</w:t>
-      </w:r>
-      <w:proofErr w:type="spellEnd"/>
-      <w:r>
-        <w:rPr>
-          <w:lang w:val="en-GB"/>
-        </w:rPr>
-        <w:t xml:space="preserve">, there will be a prompt that indicates that </w:t>
-      </w:r>
-      <w:proofErr w:type="spellStart"/>
-      <w:r>
-        <w:rPr>
-          <w:lang w:val="en-GB"/>
-        </w:rPr>
-        <w:t>NetSniffer</w:t>
-      </w:r>
-      <w:proofErr w:type="spellEnd"/>
-      <w:r>
-        <w:rPr>
-          <w:lang w:val="en-GB"/>
-        </w:rPr>
-        <w:t xml:space="preserve"> does not have its required resources. Click on the button for </w:t>
-      </w:r>
-      <w:proofErr w:type="spellStart"/>
-      <w:r>
-        <w:rPr>
-          <w:lang w:val="en-GB"/>
-        </w:rPr>
-        <w:t>NetSniffer</w:t>
-      </w:r>
-      <w:proofErr w:type="spellEnd"/>
-      <w:r>
-        <w:rPr>
-          <w:lang w:val="en-GB"/>
-        </w:rPr>
-        <w:t xml:space="preserve"> to inject required resources into device memory. (</w:t>
-      </w:r>
-      <w:proofErr w:type="spellStart"/>
-      <w:r>
-        <w:rPr>
-          <w:lang w:val="en-GB"/>
-        </w:rPr>
-        <w:t>NetSniffer</w:t>
-      </w:r>
-      <w:proofErr w:type="spellEnd"/>
-      <w:r>
-        <w:rPr>
-          <w:lang w:val="en-GB"/>
-        </w:rPr>
-        <w:t xml:space="preserve"> will not be able to Map or Sniff without required resources) Once the required resources are injected, the prompt will change and you can start using the functionalities of </w:t>
-      </w:r>
-      <w:proofErr w:type="spellStart"/>
-      <w:r>
-        <w:rPr>
-          <w:lang w:val="en-GB"/>
-        </w:rPr>
-        <w:t>NetSniffer</w:t>
-      </w:r>
-      <w:proofErr w:type="spellEnd"/>
-      <w:r>
-        <w:rPr>
-          <w:lang w:val="en-GB"/>
-        </w:rPr>
-        <w:t xml:space="preserve"> by choosing an option on the top right menu.</w:t>
+        <w:t xml:space="preserve">Once the installation of NetSniffer is complete, click “open” and </w:t>
+      </w:r>
+      <w:r>
+        <w:rPr>
+          <w:lang w:val="en-GB"/>
+        </w:rPr>
+        <w:t>the main screen of NetSniffer will appear. If this is the first installation of NetSniffer, there will be a prompt that indicates that NetSniffer does not have its required resources. Click on the button for NetSniffer to inject required resources into device memory. (NetSniffer will not be able to Map or Sniff without required resources) Once the required resources are injected, the prompt will change and you can start using the functionalities of NetSniffer by choosing an option on the top right menu.</w:t>
       </w:r>
     </w:p>
     <w:p>
@@ -1848,21 +1604,7 @@
           <w:b/>
           <w:lang w:val="en-GB"/>
         </w:rPr>
-        <w:t xml:space="preserve"> </w:t>
-      </w:r>
-      <w:r>
-        <w:rPr>
-          <w:b/>
-          <w:lang w:val="en-GB"/>
-        </w:rPr>
-        <w:t>–</w:t>
-      </w:r>
-      <w:r>
-        <w:rPr>
-          <w:b/>
-          <w:lang w:val="en-GB"/>
-        </w:rPr>
-        <w:t xml:space="preserve"> Map Network</w:t>
+        <w:t xml:space="preserve"> – Map Network</w:t>
       </w:r>
     </w:p>
     <w:p>
@@ -1913,7 +1655,7 @@
                     </pic:cNvPicPr>
                   </pic:nvPicPr>
                   <pic:blipFill>
-                    <a:blip r:embed="rId13" cstate="print">
+                    <a:blip r:embed="rId14" cstate="print">
                       <a:extLst>
                         <a:ext uri="{28A0092B-C50C-407E-A947-70E740481C1C}">
                           <a14:useLocalDpi xmlns:a14="http://schemas.microsoft.com/office/drawing/2010/main" val="0"/>
@@ -1973,7 +1715,7 @@
                     </pic:cNvPicPr>
                   </pic:nvPicPr>
                   <pic:blipFill>
-                    <a:blip r:embed="rId14" cstate="print">
+                    <a:blip r:embed="rId15" cstate="print">
                       <a:extLst>
                         <a:ext uri="{28A0092B-C50C-407E-A947-70E740481C1C}">
                           <a14:useLocalDpi xmlns:a14="http://schemas.microsoft.com/office/drawing/2010/main" val="0"/>
@@ -2021,21 +1763,7 @@
         <w:rPr>
           <w:lang w:val="en-GB"/>
         </w:rPr>
-        <w:t xml:space="preserve">is clicked, the user is given a choice to input an external text document, with MAC addresses in each line [Appendix C] and </w:t>
-      </w:r>
-      <w:proofErr w:type="spellStart"/>
-      <w:r>
-        <w:rPr>
-          <w:lang w:val="en-GB"/>
-        </w:rPr>
-        <w:t>NetSniffer</w:t>
-      </w:r>
-      <w:proofErr w:type="spellEnd"/>
-      <w:r>
-        <w:rPr>
-          <w:lang w:val="en-GB"/>
-        </w:rPr>
-        <w:t xml:space="preserve"> will generate a report based on given details (Devices missing / devices found etc).</w:t>
+        <w:t>is clicked, the user is given a choice to input an external text document, with MAC addresses in each line [Appendix C] and NetSniffer will generate a report based on given details (Devices missing / devices found etc).</w:t>
       </w:r>
     </w:p>
     <w:p>
@@ -2067,7 +1795,7 @@
                     </pic:cNvPicPr>
                   </pic:nvPicPr>
                   <pic:blipFill>
-                    <a:blip r:embed="rId15" cstate="print">
+                    <a:blip r:embed="rId16" cstate="print">
                       <a:extLst>
                         <a:ext uri="{28A0092B-C50C-407E-A947-70E740481C1C}">
                           <a14:useLocalDpi xmlns:a14="http://schemas.microsoft.com/office/drawing/2010/main" val="0"/>
@@ -2127,7 +1855,7 @@
                     </pic:cNvPicPr>
                   </pic:nvPicPr>
                   <pic:blipFill>
-                    <a:blip r:embed="rId16" cstate="print">
+                    <a:blip r:embed="rId17" cstate="print">
                       <a:extLst>
                         <a:ext uri="{28A0092B-C50C-407E-A947-70E740481C1C}">
                           <a14:useLocalDpi xmlns:a14="http://schemas.microsoft.com/office/drawing/2010/main" val="0"/>
@@ -2191,21 +1919,7 @@
           <w:lang w:val="en-GB"/>
         </w:rPr>
         <w:lastRenderedPageBreak/>
-        <w:t xml:space="preserve">With the OS map, it takes longer to complete a scan. Accuracy of OS returned may vary. If a list item with device details are clicked, </w:t>
-      </w:r>
-      <w:proofErr w:type="spellStart"/>
-      <w:r>
-        <w:rPr>
-          <w:lang w:val="en-GB"/>
-        </w:rPr>
-        <w:t>NetSniffer</w:t>
-      </w:r>
-      <w:proofErr w:type="spellEnd"/>
-      <w:r>
-        <w:rPr>
-          <w:lang w:val="en-GB"/>
-        </w:rPr>
-        <w:t xml:space="preserve"> executes a search for vulnerabilities on the online database, Rapid7. </w:t>
+        <w:t xml:space="preserve">With the OS map, it takes longer to complete a scan. Accuracy of OS returned may vary. If a list item with device details are clicked, NetSniffer executes a search for vulnerabilities on the online database, Rapid7. </w:t>
       </w:r>
     </w:p>
     <w:p>
@@ -2237,7 +1951,7 @@
                     </pic:cNvPicPr>
                   </pic:nvPicPr>
                   <pic:blipFill>
-                    <a:blip r:embed="rId17" cstate="print">
+                    <a:blip r:embed="rId18" cstate="print">
                       <a:extLst>
                         <a:ext uri="{28A0092B-C50C-407E-A947-70E740481C1C}">
                           <a14:useLocalDpi xmlns:a14="http://schemas.microsoft.com/office/drawing/2010/main" val="0"/>
@@ -2297,7 +2011,7 @@
                     </pic:cNvPicPr>
                   </pic:nvPicPr>
                   <pic:blipFill>
-                    <a:blip r:embed="rId18" cstate="print">
+                    <a:blip r:embed="rId19" cstate="print">
                       <a:extLst>
                         <a:ext uri="{28A0092B-C50C-407E-A947-70E740481C1C}">
                           <a14:useLocalDpi xmlns:a14="http://schemas.microsoft.com/office/drawing/2010/main" val="0"/>
@@ -2357,7 +2071,7 @@
                     </pic:cNvPicPr>
                   </pic:nvPicPr>
                   <pic:blipFill>
-                    <a:blip r:embed="rId19" cstate="print">
+                    <a:blip r:embed="rId20" cstate="print">
                       <a:extLst>
                         <a:ext uri="{28A0092B-C50C-407E-A947-70E740481C1C}">
                           <a14:useLocalDpi xmlns:a14="http://schemas.microsoft.com/office/drawing/2010/main" val="0"/>
@@ -2460,65 +2174,7 @@
         <w:rPr>
           <w:lang w:val="en-GB"/>
         </w:rPr>
-        <w:t xml:space="preserve"> (output-</w:t>
-      </w:r>
-      <w:proofErr w:type="spellStart"/>
-      <w:proofErr w:type="gramStart"/>
-      <w:r>
-        <w:rPr>
-          <w:lang w:val="en-GB"/>
-        </w:rPr>
-        <w:t>X.pcap</w:t>
-      </w:r>
-      <w:proofErr w:type="spellEnd"/>
-      <w:proofErr w:type="gramEnd"/>
-      <w:r>
-        <w:rPr>
-          <w:lang w:val="en-GB"/>
-        </w:rPr>
-        <w:t xml:space="preserve">, starting from 0 per session) which may be used in </w:t>
-      </w:r>
-      <w:proofErr w:type="spellStart"/>
-      <w:r>
-        <w:rPr>
-          <w:lang w:val="en-GB"/>
-        </w:rPr>
-        <w:t>Analyze</w:t>
-      </w:r>
-      <w:proofErr w:type="spellEnd"/>
-      <w:r>
-        <w:rPr>
-          <w:lang w:val="en-GB"/>
-        </w:rPr>
-        <w:t xml:space="preserve"> PCAP or read through </w:t>
-      </w:r>
-      <w:proofErr w:type="spellStart"/>
-      <w:r>
-        <w:rPr>
-          <w:lang w:val="en-GB"/>
-        </w:rPr>
-        <w:t>wireshark</w:t>
-      </w:r>
-      <w:proofErr w:type="spellEnd"/>
-      <w:r>
-        <w:rPr>
-          <w:lang w:val="en-GB"/>
-        </w:rPr>
-        <w:t xml:space="preserve"> or other PCAP </w:t>
-      </w:r>
-      <w:proofErr w:type="spellStart"/>
-      <w:r>
-        <w:rPr>
-          <w:lang w:val="en-GB"/>
-        </w:rPr>
-        <w:t>analyzers</w:t>
-      </w:r>
-      <w:proofErr w:type="spellEnd"/>
-      <w:r>
-        <w:rPr>
-          <w:lang w:val="en-GB"/>
-        </w:rPr>
-        <w:t xml:space="preserve"> on PC.</w:t>
+        <w:t xml:space="preserve"> (output-X.pcap, starting from 0 per session) which may be used in Analyze PCAP or read through wireshark or other PCAP analyzers on PC.</w:t>
       </w:r>
       <w:r>
         <w:rPr>
@@ -2557,7 +2213,7 @@
                     </pic:cNvPicPr>
                   </pic:nvPicPr>
                   <pic:blipFill>
-                    <a:blip r:embed="rId20" cstate="print">
+                    <a:blip r:embed="rId21" cstate="print">
                       <a:extLst>
                         <a:ext uri="{28A0092B-C50C-407E-A947-70E740481C1C}">
                           <a14:useLocalDpi xmlns:a14="http://schemas.microsoft.com/office/drawing/2010/main" val="0"/>
@@ -2624,7 +2280,7 @@
                     </pic:cNvPicPr>
                   </pic:nvPicPr>
                   <pic:blipFill>
-                    <a:blip r:embed="rId21" cstate="print">
+                    <a:blip r:embed="rId22" cstate="print">
                       <a:extLst>
                         <a:ext uri="{28A0092B-C50C-407E-A947-70E740481C1C}">
                           <a14:useLocalDpi xmlns:a14="http://schemas.microsoft.com/office/drawing/2010/main" val="0"/>
@@ -2685,7 +2341,7 @@
                     </pic:cNvPicPr>
                   </pic:nvPicPr>
                   <pic:blipFill>
-                    <a:blip r:embed="rId22" cstate="print">
+                    <a:blip r:embed="rId23" cstate="print">
                       <a:extLst>
                         <a:ext uri="{28A0092B-C50C-407E-A947-70E740481C1C}">
                           <a14:useLocalDpi xmlns:a14="http://schemas.microsoft.com/office/drawing/2010/main" val="0"/>
@@ -2746,7 +2402,7 @@
                     </pic:cNvPicPr>
                   </pic:nvPicPr>
                   <pic:blipFill>
-                    <a:blip r:embed="rId23" cstate="print">
+                    <a:blip r:embed="rId24" cstate="print">
                       <a:extLst>
                         <a:ext uri="{28A0092B-C50C-407E-A947-70E740481C1C}">
                           <a14:useLocalDpi xmlns:a14="http://schemas.microsoft.com/office/drawing/2010/main" val="0"/>
@@ -2818,57 +2474,20 @@
           <w:b/>
           <w:lang w:val="en-GB"/>
         </w:rPr>
-        <w:t>–</w:t>
-      </w:r>
-      <w:r>
-        <w:rPr>
-          <w:b/>
-          <w:lang w:val="en-GB"/>
-        </w:rPr>
-        <w:t xml:space="preserve"> </w:t>
-      </w:r>
-      <w:proofErr w:type="spellStart"/>
-      <w:r>
-        <w:rPr>
-          <w:b/>
-          <w:lang w:val="en-GB"/>
-        </w:rPr>
-        <w:t>Analyze</w:t>
-      </w:r>
-      <w:proofErr w:type="spellEnd"/>
-      <w:r>
-        <w:rPr>
-          <w:b/>
-          <w:lang w:val="en-GB"/>
-        </w:rPr>
-        <w:t xml:space="preserve"> PCAP</w:t>
-      </w:r>
-    </w:p>
-    <w:p>
-      <w:pPr>
-        <w:rPr>
-          <w:lang w:val="en-GB"/>
-        </w:rPr>
-      </w:pPr>
-      <w:r>
-        <w:rPr>
-          <w:lang w:val="en-GB"/>
-        </w:rPr>
-        <w:t xml:space="preserve">Depending on the type of PCAP data (Monitor / Promiscuous), the two options will interpret data and draw a graph depending on different things. For monitor mode, SRC mode will draw a graph depending on each </w:t>
-      </w:r>
-      <w:proofErr w:type="spellStart"/>
-      <w:r>
-        <w:rPr>
-          <w:lang w:val="en-GB"/>
-        </w:rPr>
-        <w:t>radiotap</w:t>
-      </w:r>
-      <w:proofErr w:type="spellEnd"/>
-      <w:r>
-        <w:rPr>
-          <w:lang w:val="en-GB"/>
-        </w:rPr>
-        <w:t xml:space="preserve"> header (type + timestamp), with multiple occurrences pulling the graph up higher. DST mode will display one line, the total amount of packets captured in the selected PCAP file.</w:t>
+        <w:t>– Analyze PCAP</w:t>
+      </w:r>
+    </w:p>
+    <w:p>
+      <w:pPr>
+        <w:rPr>
+          <w:lang w:val="en-GB"/>
+        </w:rPr>
+      </w:pPr>
+      <w:r>
+        <w:rPr>
+          <w:lang w:val="en-GB"/>
+        </w:rPr>
+        <w:t>Depending on the type of PCAP data (Monitor / Promiscuous), the two options will interpret data and draw a graph depending on different things. For monitor mode, SRC mode will draw a graph depending on each radiotap header (type + timestamp), with multiple occurrences pulling the graph up higher. DST mode will display one line, the total amount of packets captured in the selected PCAP file.</w:t>
       </w:r>
     </w:p>
     <w:p>
@@ -2900,7 +2519,7 @@
                     </pic:cNvPicPr>
                   </pic:nvPicPr>
                   <pic:blipFill>
-                    <a:blip r:embed="rId24" cstate="print">
+                    <a:blip r:embed="rId25" cstate="print">
                       <a:extLst>
                         <a:ext uri="{28A0092B-C50C-407E-A947-70E740481C1C}">
                           <a14:useLocalDpi xmlns:a14="http://schemas.microsoft.com/office/drawing/2010/main" val="0"/>
@@ -2960,7 +2579,7 @@
                     </pic:cNvPicPr>
                   </pic:nvPicPr>
                   <pic:blipFill>
-                    <a:blip r:embed="rId25" cstate="print">
+                    <a:blip r:embed="rId26" cstate="print">
                       <a:extLst>
                         <a:ext uri="{28A0092B-C50C-407E-A947-70E740481C1C}">
                           <a14:useLocalDpi xmlns:a14="http://schemas.microsoft.com/office/drawing/2010/main" val="0"/>
@@ -3020,7 +2639,7 @@
                     </pic:cNvPicPr>
                   </pic:nvPicPr>
                   <pic:blipFill>
-                    <a:blip r:embed="rId26" cstate="print">
+                    <a:blip r:embed="rId27" cstate="print">
                       <a:extLst>
                         <a:ext uri="{28A0092B-C50C-407E-A947-70E740481C1C}">
                           <a14:useLocalDpi xmlns:a14="http://schemas.microsoft.com/office/drawing/2010/main" val="0"/>
@@ -3080,7 +2699,7 @@
                     </pic:cNvPicPr>
                   </pic:nvPicPr>
                   <pic:blipFill>
-                    <a:blip r:embed="rId27" cstate="print">
+                    <a:blip r:embed="rId28" cstate="print">
                       <a:extLst>
                         <a:ext uri="{28A0092B-C50C-407E-A947-70E740481C1C}">
                           <a14:useLocalDpi xmlns:a14="http://schemas.microsoft.com/office/drawing/2010/main" val="0"/>
@@ -3154,7 +2773,7 @@
                     </pic:cNvPicPr>
                   </pic:nvPicPr>
                   <pic:blipFill>
-                    <a:blip r:embed="rId28" cstate="print">
+                    <a:blip r:embed="rId29" cstate="print">
                       <a:extLst>
                         <a:ext uri="{28A0092B-C50C-407E-A947-70E740481C1C}">
                           <a14:useLocalDpi xmlns:a14="http://schemas.microsoft.com/office/drawing/2010/main" val="0"/>
@@ -3214,7 +2833,7 @@
                     </pic:cNvPicPr>
                   </pic:nvPicPr>
                   <pic:blipFill>
-                    <a:blip r:embed="rId29" cstate="print">
+                    <a:blip r:embed="rId30" cstate="print">
                       <a:extLst>
                         <a:ext uri="{28A0092B-C50C-407E-A947-70E740481C1C}">
                           <a14:useLocalDpi xmlns:a14="http://schemas.microsoft.com/office/drawing/2010/main" val="0"/>
@@ -3318,7 +2937,7 @@
                     </pic:cNvPicPr>
                   </pic:nvPicPr>
                   <pic:blipFill>
-                    <a:blip r:embed="rId30" cstate="print">
+                    <a:blip r:embed="rId31" cstate="print">
                       <a:extLst>
                         <a:ext uri="{28A0092B-C50C-407E-A947-70E740481C1C}">
                           <a14:useLocalDpi xmlns:a14="http://schemas.microsoft.com/office/drawing/2010/main" val="0"/>
@@ -3403,35 +3022,7 @@
         <w:rPr>
           <w:lang w:val="en-GB"/>
         </w:rPr>
-        <w:t xml:space="preserve">All output generated by </w:t>
-      </w:r>
-      <w:proofErr w:type="spellStart"/>
-      <w:r>
-        <w:rPr>
-          <w:lang w:val="en-GB"/>
-        </w:rPr>
-        <w:t>NetSniffer</w:t>
-      </w:r>
-      <w:proofErr w:type="spellEnd"/>
-      <w:r>
-        <w:rPr>
-          <w:lang w:val="en-GB"/>
-        </w:rPr>
-        <w:t xml:space="preserve"> will be saved in /</w:t>
-      </w:r>
-      <w:proofErr w:type="spellStart"/>
-      <w:r>
-        <w:rPr>
-          <w:lang w:val="en-GB"/>
-        </w:rPr>
-        <w:t>sdcard</w:t>
-      </w:r>
-      <w:proofErr w:type="spellEnd"/>
-      <w:r>
-        <w:rPr>
-          <w:lang w:val="en-GB"/>
-        </w:rPr>
-        <w:t>/Download/. Erroneous text files may be generated and output in the same Download folder. Otherwise, each time a user sniffs for packets, a PCAP file will be generated. Repeated sessions of Sniff will overwrite PCAP files if they exist.</w:t>
+        <w:t>All output generated by NetSniffer will be saved in /sdcard/Download/. Erroneous text files may be generated and output in the same Download folder. Otherwise, each time a user sniffs for packets, a PCAP file will be generated. Repeated sessions of Sniff will overwrite PCAP files if they exist.</w:t>
       </w:r>
     </w:p>
     <w:p>
@@ -3564,45 +3155,191 @@
           <w:sz w:val="40"/>
           <w:szCs w:val="40"/>
         </w:rPr>
-        <w:t xml:space="preserve">ppendix A – </w:t>
-      </w:r>
-      <w:proofErr w:type="spellStart"/>
-      <w:r>
+        <w:t>ppendix A – Nexmon Supported Devices</w:t>
+      </w:r>
+      <w:bookmarkEnd w:id="4"/>
+    </w:p>
+    <w:p/>
+    <w:p>
+      <w:r>
+        <w:tab/>
+        <w:t>Android 4.0 (Ice Cream Sandwich) -&gt; 6.0 (Marshmallow)</w:t>
+      </w:r>
+    </w:p>
+    <w:p>
+      <w:r>
+        <w:tab/>
+        <w:t>Chipset Qualcomm MSM8974 Snapdragon</w:t>
+      </w:r>
+    </w:p>
+    <w:p>
+      <w:r>
+        <w:tab/>
+        <w:t>List of Possible Devices</w:t>
+      </w:r>
+    </w:p>
+    <w:p>
+      <w:pPr>
+        <w:pStyle w:val="ListParagraph"/>
+        <w:numPr>
+          <w:ilvl w:val="0"/>
+          <w:numId w:val="2"/>
+        </w:numPr>
+      </w:pPr>
+      <w:r>
+        <w:t>Google Nexus 5</w:t>
+      </w:r>
+    </w:p>
+    <w:p>
+      <w:pPr>
+        <w:pStyle w:val="ListParagraph"/>
+        <w:numPr>
+          <w:ilvl w:val="0"/>
+          <w:numId w:val="2"/>
+        </w:numPr>
+      </w:pPr>
+      <w:r>
+        <w:t>Samsung Galaxy Note 3</w:t>
+      </w:r>
+    </w:p>
+    <w:p>
+      <w:pPr>
+        <w:pStyle w:val="ListParagraph"/>
+        <w:numPr>
+          <w:ilvl w:val="0"/>
+          <w:numId w:val="2"/>
+        </w:numPr>
+      </w:pPr>
+      <w:r>
+        <w:t>Samsung Galaxy S2</w:t>
+      </w:r>
+    </w:p>
+    <w:p>
+      <w:pPr>
+        <w:pStyle w:val="ListParagraph"/>
+        <w:numPr>
+          <w:ilvl w:val="0"/>
+          <w:numId w:val="2"/>
+        </w:numPr>
+      </w:pPr>
+      <w:r>
+        <w:t>Nexus One</w:t>
+      </w:r>
+    </w:p>
+    <w:p>
+      <w:pPr>
+        <w:pStyle w:val="ListParagraph"/>
+        <w:numPr>
+          <w:ilvl w:val="0"/>
+          <w:numId w:val="2"/>
+        </w:numPr>
+      </w:pPr>
+      <w:r>
+        <w:t>Raspberry Pi 3 and Zero w</w:t>
+      </w:r>
+    </w:p>
+    <w:p>
+      <w:pPr>
+        <w:pStyle w:val="ListParagraph"/>
+        <w:numPr>
+          <w:ilvl w:val="0"/>
+          <w:numId w:val="2"/>
+        </w:numPr>
+      </w:pPr>
+      <w:r>
+        <w:t>Huawei P9</w:t>
+      </w:r>
+    </w:p>
+    <w:p>
+      <w:pPr>
+        <w:pStyle w:val="ListParagraph"/>
+        <w:numPr>
+          <w:ilvl w:val="0"/>
+          <w:numId w:val="2"/>
+        </w:numPr>
+      </w:pPr>
+      <w:r>
+        <w:t>Galaxy J7 2017</w:t>
+      </w:r>
+    </w:p>
+    <w:p>
+      <w:pPr>
+        <w:pStyle w:val="ListParagraph"/>
+        <w:numPr>
+          <w:ilvl w:val="0"/>
+          <w:numId w:val="2"/>
+        </w:numPr>
+      </w:pPr>
+      <w:r>
+        <w:t>Nexus 6</w:t>
+      </w:r>
+    </w:p>
+    <w:p>
+      <w:pPr>
+        <w:pStyle w:val="ListParagraph"/>
+        <w:numPr>
+          <w:ilvl w:val="0"/>
+          <w:numId w:val="2"/>
+        </w:numPr>
+      </w:pPr>
+      <w:r>
+        <w:t>Nexus 6P</w:t>
+      </w:r>
+    </w:p>
+    <w:p>
+      <w:pPr>
+        <w:pStyle w:val="ListParagraph"/>
+        <w:numPr>
+          <w:ilvl w:val="0"/>
+          <w:numId w:val="2"/>
+        </w:numPr>
+      </w:pPr>
+      <w:r>
+        <w:t>Samsung Galaxy S7</w:t>
+      </w:r>
+    </w:p>
+    <w:p>
+      <w:pPr>
+        <w:pStyle w:val="ListParagraph"/>
+        <w:numPr>
+          <w:ilvl w:val="0"/>
+          <w:numId w:val="1"/>
+        </w:numPr>
+      </w:pPr>
+    </w:p>
+    <w:p>
+      <w:pPr>
+        <w:pStyle w:val="Heading1"/>
         <w:rPr>
           <w:rFonts w:ascii="Times New Roman" w:hAnsi="Times New Roman" w:cs="Times New Roman"/>
           <w:sz w:val="40"/>
           <w:szCs w:val="40"/>
         </w:rPr>
-        <w:t>Nexmon</w:t>
-      </w:r>
-      <w:proofErr w:type="spellEnd"/>
+      </w:pPr>
+      <w:bookmarkStart w:id="5" w:name="_Toc523152641"/>
       <w:r>
         <w:rPr>
           <w:rFonts w:ascii="Times New Roman" w:hAnsi="Times New Roman" w:cs="Times New Roman"/>
           <w:sz w:val="40"/>
           <w:szCs w:val="40"/>
         </w:rPr>
-        <w:t xml:space="preserve"> Supported Devices</w:t>
-      </w:r>
-      <w:bookmarkEnd w:id="4"/>
-    </w:p>
-    <w:p>
-      <w:pPr>
-        <w:pStyle w:val="Heading1"/>
+        <w:t xml:space="preserve">4. Appendix B </w:t>
+      </w:r>
+      <w:r>
         <w:rPr>
           <w:rFonts w:ascii="Times New Roman" w:hAnsi="Times New Roman" w:cs="Times New Roman"/>
           <w:sz w:val="40"/>
           <w:szCs w:val="40"/>
         </w:rPr>
-      </w:pPr>
-      <w:bookmarkStart w:id="5" w:name="_Toc523152641"/>
+        <w:t>–</w:t>
+      </w:r>
       <w:r>
         <w:rPr>
           <w:rFonts w:ascii="Times New Roman" w:hAnsi="Times New Roman" w:cs="Times New Roman"/>
           <w:sz w:val="40"/>
           <w:szCs w:val="40"/>
         </w:rPr>
-        <w:t>4</w:t>
+        <w:t xml:space="preserve"> </w:t>
       </w:r>
       <w:r>
         <w:rPr>
@@ -3610,23 +3347,224 @@
           <w:sz w:val="40"/>
           <w:szCs w:val="40"/>
         </w:rPr>
-        <w:t xml:space="preserve">. Appendix </w:t>
-      </w:r>
-      <w:r>
+        <w:t>Root Instructions for Nexus 5</w:t>
+      </w:r>
+      <w:bookmarkEnd w:id="5"/>
+    </w:p>
+    <w:p/>
+    <w:p>
+      <w:pPr>
+        <w:ind w:left="720"/>
+      </w:pPr>
+      <w:hyperlink r:id="rId32" w:history="1">
+        <w:r>
+          <w:rPr>
+            <w:rStyle w:val="Hyperlink"/>
+          </w:rPr>
+          <w:t>https://forum.xda-developers.com/google-nexus-5/orig-development/nexus-5-cf-auto-root-t2507211</w:t>
+        </w:r>
+      </w:hyperlink>
+    </w:p>
+    <w:p/>
+    <w:p>
+      <w:pPr>
+        <w:ind w:firstLine="720"/>
+      </w:pPr>
+      <w:r>
+        <w:t xml:space="preserve">CF-Root is the root for “rooting beginners” </w:t>
+      </w:r>
+    </w:p>
+    <w:p>
+      <w:r>
+        <w:tab/>
+        <w:t>What’s installed</w:t>
+      </w:r>
+    </w:p>
+    <w:p>
+      <w:pPr>
+        <w:pStyle w:val="ListParagraph"/>
+        <w:numPr>
+          <w:ilvl w:val="0"/>
+          <w:numId w:val="3"/>
+        </w:numPr>
+      </w:pPr>
+      <w:r>
+        <w:t>SuperSU Binary and APK</w:t>
+      </w:r>
+    </w:p>
+    <w:p>
+      <w:pPr>
+        <w:pStyle w:val="ListParagraph"/>
+        <w:ind w:left="765"/>
+      </w:pPr>
+    </w:p>
+    <w:p>
+      <w:pPr>
+        <w:pStyle w:val="ListParagraph"/>
+        <w:ind w:left="765"/>
+      </w:pPr>
+      <w:r>
+        <w:t>Installation and usage</w:t>
+      </w:r>
+    </w:p>
+    <w:p>
+      <w:pPr>
+        <w:pStyle w:val="ListParagraph"/>
+        <w:numPr>
+          <w:ilvl w:val="0"/>
+          <w:numId w:val="3"/>
+        </w:numPr>
+      </w:pPr>
+      <w:r>
+        <w:t>Download the ZIP file</w:t>
+      </w:r>
+    </w:p>
+    <w:p>
+      <w:pPr>
+        <w:pStyle w:val="ListParagraph"/>
+        <w:numPr>
+          <w:ilvl w:val="0"/>
+          <w:numId w:val="3"/>
+        </w:numPr>
+      </w:pPr>
+      <w:r>
+        <w:t>Extract the ZIP file</w:t>
+      </w:r>
+    </w:p>
+    <w:p>
+      <w:pPr>
+        <w:pStyle w:val="ListParagraph"/>
+        <w:numPr>
+          <w:ilvl w:val="0"/>
+          <w:numId w:val="3"/>
+        </w:numPr>
+      </w:pPr>
+      <w:r>
+        <w:t>Boot your device in bootloader/fastboot mode. Usually this can be done by turning your deice off then holding VolUp + VolDown + Power to turn it on</w:t>
+      </w:r>
+    </w:p>
+    <w:p>
+      <w:pPr>
+        <w:pStyle w:val="ListParagraph"/>
+        <w:numPr>
+          <w:ilvl w:val="0"/>
+          <w:numId w:val="3"/>
+        </w:numPr>
+      </w:pPr>
+      <w:r>
+        <w:t>Connect your device to your computer using USB</w:t>
+      </w:r>
+    </w:p>
+    <w:p>
+      <w:pPr>
+        <w:ind w:left="720"/>
+      </w:pPr>
+      <w:r>
+        <w:t>Windows</w:t>
+      </w:r>
+    </w:p>
+    <w:p>
+      <w:pPr>
+        <w:ind w:left="720"/>
+      </w:pPr>
+      <w:r>
+        <w:t>Run root-windows.bat</w:t>
+      </w:r>
+    </w:p>
+    <w:p>
+      <w:pPr>
+        <w:ind w:left="720"/>
+      </w:pPr>
+      <w:r>
+        <w:t>Linux</w:t>
+      </w:r>
+    </w:p>
+    <w:p>
+      <w:pPr>
+        <w:ind w:left="720"/>
+      </w:pPr>
+      <w:r>
+        <w:lastRenderedPageBreak/>
+        <w:t>Chmod +x root-linux.sh</w:t>
+      </w:r>
+    </w:p>
+    <w:p>
+      <w:pPr>
+        <w:ind w:left="720"/>
+      </w:pPr>
+      <w:r>
+        <w:t>Run root-linux.sh</w:t>
+      </w:r>
+    </w:p>
+    <w:p>
+      <w:pPr>
+        <w:ind w:left="720"/>
+      </w:pPr>
+    </w:p>
+    <w:p>
+      <w:pPr>
+        <w:ind w:left="720"/>
+      </w:pPr>
+      <w:r>
+        <w:t>Mac OS X</w:t>
+      </w:r>
+    </w:p>
+    <w:p>
+      <w:pPr>
+        <w:ind w:left="720"/>
+      </w:pPr>
+      <w:r>
+        <w:t>Chmod +x root-mac.sh</w:t>
+      </w:r>
+    </w:p>
+    <w:p>
+      <w:pPr>
+        <w:ind w:left="720"/>
+      </w:pPr>
+      <w:r>
+        <w:t>Run root-mach.sh</w:t>
+      </w:r>
+    </w:p>
+    <w:p>
+      <w:pPr>
+        <w:ind w:left="720"/>
+      </w:pPr>
+    </w:p>
+    <w:p>
+      <w:pPr>
+        <w:ind w:left="720"/>
+      </w:pPr>
+      <w:r>
+        <w:t>Follow the on-screen instructions – watch both the computer and device</w:t>
+      </w:r>
+    </w:p>
+    <w:p>
+      <w:pPr>
+        <w:ind w:left="720"/>
+      </w:pPr>
+      <w:r>
+        <w:t>If your device has not been unlocked before, this procedure will wipe all your data</w:t>
+      </w:r>
+      <w:bookmarkStart w:id="6" w:name="_GoBack"/>
+      <w:bookmarkEnd w:id="6"/>
+    </w:p>
+    <w:p>
+      <w:pPr>
+        <w:pStyle w:val="Heading1"/>
         <w:rPr>
           <w:rFonts w:ascii="Times New Roman" w:hAnsi="Times New Roman" w:cs="Times New Roman"/>
           <w:sz w:val="40"/>
           <w:szCs w:val="40"/>
         </w:rPr>
-        <w:t xml:space="preserve">B </w:t>
-      </w:r>
+      </w:pPr>
+      <w:bookmarkStart w:id="7" w:name="_Toc523152642"/>
       <w:r>
         <w:rPr>
           <w:rFonts w:ascii="Times New Roman" w:hAnsi="Times New Roman" w:cs="Times New Roman"/>
           <w:sz w:val="40"/>
           <w:szCs w:val="40"/>
         </w:rPr>
-        <w:t>–</w:t>
+        <w:t>5. Appendix C</w:t>
       </w:r>
       <w:r>
         <w:rPr>
@@ -3634,66 +3572,11 @@
           <w:sz w:val="40"/>
           <w:szCs w:val="40"/>
         </w:rPr>
-        <w:t xml:space="preserve"> </w:t>
-      </w:r>
-      <w:r>
-        <w:rPr>
-          <w:rFonts w:ascii="Times New Roman" w:hAnsi="Times New Roman" w:cs="Times New Roman"/>
-          <w:sz w:val="40"/>
-          <w:szCs w:val="40"/>
-        </w:rPr>
-        <w:t>Root Instructions for Nexus 5</w:t>
-      </w:r>
-      <w:bookmarkEnd w:id="5"/>
-    </w:p>
-    <w:p>
-      <w:pPr>
-        <w:pStyle w:val="Heading1"/>
-        <w:rPr>
-          <w:rFonts w:ascii="Times New Roman" w:hAnsi="Times New Roman" w:cs="Times New Roman"/>
-          <w:sz w:val="40"/>
-          <w:szCs w:val="40"/>
-        </w:rPr>
-      </w:pPr>
-      <w:bookmarkStart w:id="6" w:name="_Toc523152642"/>
-      <w:r>
-        <w:rPr>
-          <w:rFonts w:ascii="Times New Roman" w:hAnsi="Times New Roman" w:cs="Times New Roman"/>
-          <w:sz w:val="40"/>
-          <w:szCs w:val="40"/>
-        </w:rPr>
-        <w:t>5</w:t>
-      </w:r>
-      <w:r>
-        <w:rPr>
-          <w:rFonts w:ascii="Times New Roman" w:hAnsi="Times New Roman" w:cs="Times New Roman"/>
-          <w:sz w:val="40"/>
-          <w:szCs w:val="40"/>
-        </w:rPr>
-        <w:t xml:space="preserve">. Appendix </w:t>
-      </w:r>
-      <w:r>
-        <w:rPr>
-          <w:rFonts w:ascii="Times New Roman" w:hAnsi="Times New Roman" w:cs="Times New Roman"/>
-          <w:sz w:val="40"/>
-          <w:szCs w:val="40"/>
-        </w:rPr>
-        <w:t>C</w:t>
-      </w:r>
-      <w:r>
-        <w:rPr>
-          <w:rFonts w:ascii="Times New Roman" w:hAnsi="Times New Roman" w:cs="Times New Roman"/>
-          <w:sz w:val="40"/>
-          <w:szCs w:val="40"/>
-        </w:rPr>
         <w:t xml:space="preserve"> – Comparison Report Format</w:t>
       </w:r>
-      <w:bookmarkEnd w:id="6"/>
-    </w:p>
-    <w:p>
-      <w:bookmarkStart w:id="7" w:name="_GoBack"/>
       <w:bookmarkEnd w:id="7"/>
     </w:p>
+    <w:p/>
     <w:p>
       <w:r>
         <w:tab/>
@@ -3703,30 +3586,16 @@
     <w:p>
       <w:r>
         <w:tab/>
-      </w:r>
-      <w:proofErr w:type="gramStart"/>
+        <w:t>XX:XX:XX:XX:</w:t>
+      </w:r>
       <w:r>
         <w:t>XX:XX</w:t>
       </w:r>
-      <w:proofErr w:type="gramEnd"/>
-      <w:r>
-        <w:t>:XX:XX:</w:t>
-      </w:r>
-      <w:r>
-        <w:t>XX:XX</w:t>
-      </w:r>
     </w:p>
     <w:p>
       <w:r>
         <w:tab/>
-      </w:r>
-      <w:proofErr w:type="gramStart"/>
-      <w:r>
-        <w:t>XX:XX</w:t>
-      </w:r>
-      <w:proofErr w:type="gramEnd"/>
-      <w:r>
-        <w:t>:XX:XX:XX:XX</w:t>
+        <w:t>XX:XX:XX:XX:XX:XX</w:t>
       </w:r>
     </w:p>
     <w:p/>
@@ -3739,7 +3608,7 @@
       </w:pPr>
     </w:p>
     <w:sectPr>
-      <w:footerReference w:type="default" r:id="rId31"/>
+      <w:footerReference w:type="default" r:id="rId33"/>
       <w:pgSz w:w="11906" w:h="16838"/>
       <w:pgMar w:top="1440" w:right="1440" w:bottom="1440" w:left="1440" w:header="708" w:footer="708" w:gutter="0"/>
       <w:cols w:space="708"/>
@@ -3850,6 +3719,359 @@
     </w:p>
   </w:footnote>
 </w:footnotes>
+</file>
+
+<file path=word/numbering.xml><?xml version="1.0" encoding="utf-8"?>
+<w:numbering xmlns:wpc="http://schemas.microsoft.com/office/word/2010/wordprocessingCanvas" xmlns:cx="http://schemas.microsoft.com/office/drawing/2014/chartex" xmlns:cx1="http://schemas.microsoft.com/office/drawing/2015/9/8/chartex" xmlns:cx2="http://schemas.microsoft.com/office/drawing/2015/10/21/chartex" xmlns:cx3="http://schemas.microsoft.com/office/drawing/2016/5/9/chartex" xmlns:cx4="http://schemas.microsoft.com/office/drawing/2016/5/10/chartex" xmlns:cx5="http://schemas.microsoft.com/office/drawing/2016/5/11/chartex" xmlns:cx6="http://schemas.microsoft.com/office/drawing/2016/5/12/chartex" xmlns:cx7="http://schemas.microsoft.com/office/drawing/2016/5/13/chartex" xmlns:cx8="http://schemas.microsoft.com/office/drawing/2016/5/14/chartex" xmlns:mc="http://schemas.openxmlformats.org/markup-compatibility/2006" xmlns:aink="http://schemas.microsoft.com/office/drawing/2016/ink" xmlns:am3d="http://schemas.microsoft.com/office/drawing/2017/model3d" xmlns:o="urn:schemas-microsoft-com:office:office" xmlns:r="http://schemas.openxmlformats.org/officeDocument/2006/relationships" xmlns:m="http://schemas.openxmlformats.org/officeDocument/2006/math" xmlns:v="urn:schemas-microsoft-com:vml" xmlns:wp14="http://schemas.microsoft.com/office/word/2010/wordprocessingDrawing" xmlns:wp="http://schemas.openxmlformats.org/drawingml/2006/wordprocessingDrawing" xmlns:w10="urn:schemas-microsoft-com:office:word" xmlns:w="http://schemas.openxmlformats.org/wordprocessingml/2006/main" xmlns:w14="http://schemas.microsoft.com/office/word/2010/wordml" xmlns:w15="http://schemas.microsoft.com/office/word/2012/wordml" xmlns:w16cid="http://schemas.microsoft.com/office/word/2016/wordml/cid" xmlns:w16se="http://schemas.microsoft.com/office/word/2015/wordml/symex" xmlns:wpg="http://schemas.microsoft.com/office/word/2010/wordprocessingGroup" xmlns:wpi="http://schemas.microsoft.com/office/word/2010/wordprocessingInk" xmlns:wne="http://schemas.microsoft.com/office/word/2006/wordml" xmlns:wps="http://schemas.microsoft.com/office/word/2010/wordprocessingShape" mc:Ignorable="w14 w15 w16se w16cid wp14">
+  <w:abstractNum w:abstractNumId="0" w15:restartNumberingAfterBreak="0">
+    <w:nsid w:val="04E31B0E"/>
+    <w:multiLevelType w:val="hybridMultilevel"/>
+    <w:tmpl w:val="59AA3CD0"/>
+    <w:lvl w:ilvl="0" w:tplc="E4F4F40E">
+      <w:start w:val="3"/>
+      <w:numFmt w:val="bullet"/>
+      <w:lvlText w:val=""/>
+      <w:lvlJc w:val="left"/>
+      <w:pPr>
+        <w:ind w:left="1080" w:hanging="360"/>
+      </w:pPr>
+      <w:rPr>
+        <w:rFonts w:ascii="Calibri" w:eastAsiaTheme="minorEastAsia" w:hAnsi="Calibri" w:cs="Calibri" w:hint="default"/>
+      </w:rPr>
+    </w:lvl>
+    <w:lvl w:ilvl="1" w:tplc="08090003" w:tentative="1">
+      <w:start w:val="1"/>
+      <w:numFmt w:val="bullet"/>
+      <w:lvlText w:val="o"/>
+      <w:lvlJc w:val="left"/>
+      <w:pPr>
+        <w:ind w:left="1800" w:hanging="360"/>
+      </w:pPr>
+      <w:rPr>
+        <w:rFonts w:ascii="Courier New" w:hAnsi="Courier New" w:cs="Courier New" w:hint="default"/>
+      </w:rPr>
+    </w:lvl>
+    <w:lvl w:ilvl="2" w:tplc="08090005" w:tentative="1">
+      <w:start w:val="1"/>
+      <w:numFmt w:val="bullet"/>
+      <w:lvlText w:val=""/>
+      <w:lvlJc w:val="left"/>
+      <w:pPr>
+        <w:ind w:left="2520" w:hanging="360"/>
+      </w:pPr>
+      <w:rPr>
+        <w:rFonts w:ascii="Wingdings" w:hAnsi="Wingdings" w:hint="default"/>
+      </w:rPr>
+    </w:lvl>
+    <w:lvl w:ilvl="3" w:tplc="08090001" w:tentative="1">
+      <w:start w:val="1"/>
+      <w:numFmt w:val="bullet"/>
+      <w:lvlText w:val=""/>
+      <w:lvlJc w:val="left"/>
+      <w:pPr>
+        <w:ind w:left="3240" w:hanging="360"/>
+      </w:pPr>
+      <w:rPr>
+        <w:rFonts w:ascii="Symbol" w:hAnsi="Symbol" w:hint="default"/>
+      </w:rPr>
+    </w:lvl>
+    <w:lvl w:ilvl="4" w:tplc="08090003" w:tentative="1">
+      <w:start w:val="1"/>
+      <w:numFmt w:val="bullet"/>
+      <w:lvlText w:val="o"/>
+      <w:lvlJc w:val="left"/>
+      <w:pPr>
+        <w:ind w:left="3960" w:hanging="360"/>
+      </w:pPr>
+      <w:rPr>
+        <w:rFonts w:ascii="Courier New" w:hAnsi="Courier New" w:cs="Courier New" w:hint="default"/>
+      </w:rPr>
+    </w:lvl>
+    <w:lvl w:ilvl="5" w:tplc="08090005" w:tentative="1">
+      <w:start w:val="1"/>
+      <w:numFmt w:val="bullet"/>
+      <w:lvlText w:val=""/>
+      <w:lvlJc w:val="left"/>
+      <w:pPr>
+        <w:ind w:left="4680" w:hanging="360"/>
+      </w:pPr>
+      <w:rPr>
+        <w:rFonts w:ascii="Wingdings" w:hAnsi="Wingdings" w:hint="default"/>
+      </w:rPr>
+    </w:lvl>
+    <w:lvl w:ilvl="6" w:tplc="08090001" w:tentative="1">
+      <w:start w:val="1"/>
+      <w:numFmt w:val="bullet"/>
+      <w:lvlText w:val=""/>
+      <w:lvlJc w:val="left"/>
+      <w:pPr>
+        <w:ind w:left="5400" w:hanging="360"/>
+      </w:pPr>
+      <w:rPr>
+        <w:rFonts w:ascii="Symbol" w:hAnsi="Symbol" w:hint="default"/>
+      </w:rPr>
+    </w:lvl>
+    <w:lvl w:ilvl="7" w:tplc="08090003" w:tentative="1">
+      <w:start w:val="1"/>
+      <w:numFmt w:val="bullet"/>
+      <w:lvlText w:val="o"/>
+      <w:lvlJc w:val="left"/>
+      <w:pPr>
+        <w:ind w:left="6120" w:hanging="360"/>
+      </w:pPr>
+      <w:rPr>
+        <w:rFonts w:ascii="Courier New" w:hAnsi="Courier New" w:cs="Courier New" w:hint="default"/>
+      </w:rPr>
+    </w:lvl>
+    <w:lvl w:ilvl="8" w:tplc="08090005" w:tentative="1">
+      <w:start w:val="1"/>
+      <w:numFmt w:val="bullet"/>
+      <w:lvlText w:val=""/>
+      <w:lvlJc w:val="left"/>
+      <w:pPr>
+        <w:ind w:left="6840" w:hanging="360"/>
+      </w:pPr>
+      <w:rPr>
+        <w:rFonts w:ascii="Wingdings" w:hAnsi="Wingdings" w:hint="default"/>
+      </w:rPr>
+    </w:lvl>
+  </w:abstractNum>
+  <w:abstractNum w:abstractNumId="1" w15:restartNumberingAfterBreak="0">
+    <w:nsid w:val="6F4B5AC7"/>
+    <w:multiLevelType w:val="hybridMultilevel"/>
+    <w:tmpl w:val="5D76D44E"/>
+    <w:lvl w:ilvl="0" w:tplc="08090001">
+      <w:start w:val="1"/>
+      <w:numFmt w:val="bullet"/>
+      <w:lvlText w:val=""/>
+      <w:lvlJc w:val="left"/>
+      <w:pPr>
+        <w:ind w:left="1080" w:hanging="360"/>
+      </w:pPr>
+      <w:rPr>
+        <w:rFonts w:ascii="Symbol" w:hAnsi="Symbol" w:hint="default"/>
+      </w:rPr>
+    </w:lvl>
+    <w:lvl w:ilvl="1" w:tplc="08090003" w:tentative="1">
+      <w:start w:val="1"/>
+      <w:numFmt w:val="bullet"/>
+      <w:lvlText w:val="o"/>
+      <w:lvlJc w:val="left"/>
+      <w:pPr>
+        <w:ind w:left="1800" w:hanging="360"/>
+      </w:pPr>
+      <w:rPr>
+        <w:rFonts w:ascii="Courier New" w:hAnsi="Courier New" w:cs="Courier New" w:hint="default"/>
+      </w:rPr>
+    </w:lvl>
+    <w:lvl w:ilvl="2" w:tplc="08090005" w:tentative="1">
+      <w:start w:val="1"/>
+      <w:numFmt w:val="bullet"/>
+      <w:lvlText w:val=""/>
+      <w:lvlJc w:val="left"/>
+      <w:pPr>
+        <w:ind w:left="2520" w:hanging="360"/>
+      </w:pPr>
+      <w:rPr>
+        <w:rFonts w:ascii="Wingdings" w:hAnsi="Wingdings" w:hint="default"/>
+      </w:rPr>
+    </w:lvl>
+    <w:lvl w:ilvl="3" w:tplc="08090001" w:tentative="1">
+      <w:start w:val="1"/>
+      <w:numFmt w:val="bullet"/>
+      <w:lvlText w:val=""/>
+      <w:lvlJc w:val="left"/>
+      <w:pPr>
+        <w:ind w:left="3240" w:hanging="360"/>
+      </w:pPr>
+      <w:rPr>
+        <w:rFonts w:ascii="Symbol" w:hAnsi="Symbol" w:hint="default"/>
+      </w:rPr>
+    </w:lvl>
+    <w:lvl w:ilvl="4" w:tplc="08090003" w:tentative="1">
+      <w:start w:val="1"/>
+      <w:numFmt w:val="bullet"/>
+      <w:lvlText w:val="o"/>
+      <w:lvlJc w:val="left"/>
+      <w:pPr>
+        <w:ind w:left="3960" w:hanging="360"/>
+      </w:pPr>
+      <w:rPr>
+        <w:rFonts w:ascii="Courier New" w:hAnsi="Courier New" w:cs="Courier New" w:hint="default"/>
+      </w:rPr>
+    </w:lvl>
+    <w:lvl w:ilvl="5" w:tplc="08090005" w:tentative="1">
+      <w:start w:val="1"/>
+      <w:numFmt w:val="bullet"/>
+      <w:lvlText w:val=""/>
+      <w:lvlJc w:val="left"/>
+      <w:pPr>
+        <w:ind w:left="4680" w:hanging="360"/>
+      </w:pPr>
+      <w:rPr>
+        <w:rFonts w:ascii="Wingdings" w:hAnsi="Wingdings" w:hint="default"/>
+      </w:rPr>
+    </w:lvl>
+    <w:lvl w:ilvl="6" w:tplc="08090001" w:tentative="1">
+      <w:start w:val="1"/>
+      <w:numFmt w:val="bullet"/>
+      <w:lvlText w:val=""/>
+      <w:lvlJc w:val="left"/>
+      <w:pPr>
+        <w:ind w:left="5400" w:hanging="360"/>
+      </w:pPr>
+      <w:rPr>
+        <w:rFonts w:ascii="Symbol" w:hAnsi="Symbol" w:hint="default"/>
+      </w:rPr>
+    </w:lvl>
+    <w:lvl w:ilvl="7" w:tplc="08090003" w:tentative="1">
+      <w:start w:val="1"/>
+      <w:numFmt w:val="bullet"/>
+      <w:lvlText w:val="o"/>
+      <w:lvlJc w:val="left"/>
+      <w:pPr>
+        <w:ind w:left="6120" w:hanging="360"/>
+      </w:pPr>
+      <w:rPr>
+        <w:rFonts w:ascii="Courier New" w:hAnsi="Courier New" w:cs="Courier New" w:hint="default"/>
+      </w:rPr>
+    </w:lvl>
+    <w:lvl w:ilvl="8" w:tplc="08090005" w:tentative="1">
+      <w:start w:val="1"/>
+      <w:numFmt w:val="bullet"/>
+      <w:lvlText w:val=""/>
+      <w:lvlJc w:val="left"/>
+      <w:pPr>
+        <w:ind w:left="6840" w:hanging="360"/>
+      </w:pPr>
+      <w:rPr>
+        <w:rFonts w:ascii="Wingdings" w:hAnsi="Wingdings" w:hint="default"/>
+      </w:rPr>
+    </w:lvl>
+  </w:abstractNum>
+  <w:abstractNum w:abstractNumId="2" w15:restartNumberingAfterBreak="0">
+    <w:nsid w:val="7B320E54"/>
+    <w:multiLevelType w:val="hybridMultilevel"/>
+    <w:tmpl w:val="D022658A"/>
+    <w:lvl w:ilvl="0" w:tplc="08090001">
+      <w:start w:val="1"/>
+      <w:numFmt w:val="bullet"/>
+      <w:lvlText w:val=""/>
+      <w:lvlJc w:val="left"/>
+      <w:pPr>
+        <w:ind w:left="1485" w:hanging="360"/>
+      </w:pPr>
+      <w:rPr>
+        <w:rFonts w:ascii="Symbol" w:hAnsi="Symbol" w:hint="default"/>
+      </w:rPr>
+    </w:lvl>
+    <w:lvl w:ilvl="1" w:tplc="08090003" w:tentative="1">
+      <w:start w:val="1"/>
+      <w:numFmt w:val="bullet"/>
+      <w:lvlText w:val="o"/>
+      <w:lvlJc w:val="left"/>
+      <w:pPr>
+        <w:ind w:left="2205" w:hanging="360"/>
+      </w:pPr>
+      <w:rPr>
+        <w:rFonts w:ascii="Courier New" w:hAnsi="Courier New" w:cs="Courier New" w:hint="default"/>
+      </w:rPr>
+    </w:lvl>
+    <w:lvl w:ilvl="2" w:tplc="08090005" w:tentative="1">
+      <w:start w:val="1"/>
+      <w:numFmt w:val="bullet"/>
+      <w:lvlText w:val=""/>
+      <w:lvlJc w:val="left"/>
+      <w:pPr>
+        <w:ind w:left="2925" w:hanging="360"/>
+      </w:pPr>
+      <w:rPr>
+        <w:rFonts w:ascii="Wingdings" w:hAnsi="Wingdings" w:hint="default"/>
+      </w:rPr>
+    </w:lvl>
+    <w:lvl w:ilvl="3" w:tplc="08090001" w:tentative="1">
+      <w:start w:val="1"/>
+      <w:numFmt w:val="bullet"/>
+      <w:lvlText w:val=""/>
+      <w:lvlJc w:val="left"/>
+      <w:pPr>
+        <w:ind w:left="3645" w:hanging="360"/>
+      </w:pPr>
+      <w:rPr>
+        <w:rFonts w:ascii="Symbol" w:hAnsi="Symbol" w:hint="default"/>
+      </w:rPr>
+    </w:lvl>
+    <w:lvl w:ilvl="4" w:tplc="08090003" w:tentative="1">
+      <w:start w:val="1"/>
+      <w:numFmt w:val="bullet"/>
+      <w:lvlText w:val="o"/>
+      <w:lvlJc w:val="left"/>
+      <w:pPr>
+        <w:ind w:left="4365" w:hanging="360"/>
+      </w:pPr>
+      <w:rPr>
+        <w:rFonts w:ascii="Courier New" w:hAnsi="Courier New" w:cs="Courier New" w:hint="default"/>
+      </w:rPr>
+    </w:lvl>
+    <w:lvl w:ilvl="5" w:tplc="08090005" w:tentative="1">
+      <w:start w:val="1"/>
+      <w:numFmt w:val="bullet"/>
+      <w:lvlText w:val=""/>
+      <w:lvlJc w:val="left"/>
+      <w:pPr>
+        <w:ind w:left="5085" w:hanging="360"/>
+      </w:pPr>
+      <w:rPr>
+        <w:rFonts w:ascii="Wingdings" w:hAnsi="Wingdings" w:hint="default"/>
+      </w:rPr>
+    </w:lvl>
+    <w:lvl w:ilvl="6" w:tplc="08090001" w:tentative="1">
+      <w:start w:val="1"/>
+      <w:numFmt w:val="bullet"/>
+      <w:lvlText w:val=""/>
+      <w:lvlJc w:val="left"/>
+      <w:pPr>
+        <w:ind w:left="5805" w:hanging="360"/>
+      </w:pPr>
+      <w:rPr>
+        <w:rFonts w:ascii="Symbol" w:hAnsi="Symbol" w:hint="default"/>
+      </w:rPr>
+    </w:lvl>
+    <w:lvl w:ilvl="7" w:tplc="08090003" w:tentative="1">
+      <w:start w:val="1"/>
+      <w:numFmt w:val="bullet"/>
+      <w:lvlText w:val="o"/>
+      <w:lvlJc w:val="left"/>
+      <w:pPr>
+        <w:ind w:left="6525" w:hanging="360"/>
+      </w:pPr>
+      <w:rPr>
+        <w:rFonts w:ascii="Courier New" w:hAnsi="Courier New" w:cs="Courier New" w:hint="default"/>
+      </w:rPr>
+    </w:lvl>
+    <w:lvl w:ilvl="8" w:tplc="08090005" w:tentative="1">
+      <w:start w:val="1"/>
+      <w:numFmt w:val="bullet"/>
+      <w:lvlText w:val=""/>
+      <w:lvlJc w:val="left"/>
+      <w:pPr>
+        <w:ind w:left="7245" w:hanging="360"/>
+      </w:pPr>
+      <w:rPr>
+        <w:rFonts w:ascii="Wingdings" w:hAnsi="Wingdings" w:hint="default"/>
+      </w:rPr>
+    </w:lvl>
+  </w:abstractNum>
+  <w:num w:numId="1">
+    <w:abstractNumId w:val="0"/>
+  </w:num>
+  <w:num w:numId="2">
+    <w:abstractNumId w:val="2"/>
+  </w:num>
+  <w:num w:numId="3">
+    <w:abstractNumId w:val="1"/>
+  </w:num>
+</w:numbering>
 </file>
 
 <file path=word/styles.xml><?xml version="1.0" encoding="utf-8"?>
@@ -4458,6 +4680,29 @@
     <w:uiPriority w:val="99"/>
     <w:rsid w:val="001579A2"/>
   </w:style>
+  <w:style w:type="paragraph" w:styleId="ListParagraph">
+    <w:name w:val="List Paragraph"/>
+    <w:basedOn w:val="Normal"/>
+    <w:uiPriority w:val="34"/>
+    <w:qFormat/>
+    <w:rsid w:val="002E698B"/>
+    <w:pPr>
+      <w:ind w:left="720"/>
+      <w:contextualSpacing/>
+    </w:pPr>
+  </w:style>
+  <w:style w:type="character" w:styleId="UnresolvedMention">
+    <w:name w:val="Unresolved Mention"/>
+    <w:basedOn w:val="DefaultParagraphFont"/>
+    <w:uiPriority w:val="99"/>
+    <w:semiHidden/>
+    <w:unhideWhenUsed/>
+    <w:rsid w:val="003D2B1E"/>
+    <w:rPr>
+      <w:color w:val="808080"/>
+      <w:shd w:val="clear" w:color="auto" w:fill="E6E6E6"/>
+    </w:rPr>
+  </w:style>
 </w:styles>
 </file>
 
@@ -4727,7 +4972,7 @@
 </file>
 
 <file path=customXml/itemProps1.xml><?xml version="1.0" encoding="utf-8"?>
-<ds:datastoreItem xmlns:ds="http://schemas.openxmlformats.org/officeDocument/2006/customXml" ds:itemID="{E9D4E10A-66C6-4044-860C-4D303F4317B7}">
+<ds:datastoreItem xmlns:ds="http://schemas.openxmlformats.org/officeDocument/2006/customXml" ds:itemID="{88421B18-0FE1-47D5-91B6-7D985CC4358A}">
   <ds:schemaRefs>
     <ds:schemaRef ds:uri="http://schemas.openxmlformats.org/officeDocument/2006/bibliography"/>
   </ds:schemaRefs>

</xml_diff>

<commit_message>
edited fonts of the documents
</commit_message>
<xml_diff>
--- a/UserDocument.docx
+++ b/UserDocument.docx
@@ -284,9 +284,6 @@
           <w:pPr>
             <w:pStyle w:val="TOCHeading"/>
           </w:pPr>
-          <w:r>
-            <w:t>Contents</w:t>
-          </w:r>
         </w:p>
         <w:p>
           <w:pPr>
@@ -295,6 +292,7 @@
               <w:tab w:val="right" w:leader="dot" w:pos="9016"/>
             </w:tabs>
             <w:rPr>
+              <w:rFonts w:ascii="Times New Roman" w:hAnsi="Times New Roman" w:cs="Times New Roman"/>
               <w:noProof/>
             </w:rPr>
           </w:pPr>
@@ -333,6 +331,7 @@
             </w:r>
             <w:r>
               <w:rPr>
+                <w:rFonts w:ascii="Times New Roman" w:hAnsi="Times New Roman" w:cs="Times New Roman"/>
                 <w:noProof/>
                 <w:webHidden/>
               </w:rPr>
@@ -340,6 +339,7 @@
             </w:r>
             <w:r>
               <w:rPr>
+                <w:rFonts w:ascii="Times New Roman" w:hAnsi="Times New Roman" w:cs="Times New Roman"/>
                 <w:noProof/>
                 <w:webHidden/>
               </w:rPr>
@@ -347,6 +347,7 @@
             </w:r>
             <w:r>
               <w:rPr>
+                <w:rFonts w:ascii="Times New Roman" w:hAnsi="Times New Roman" w:cs="Times New Roman"/>
                 <w:noProof/>
                 <w:webHidden/>
               </w:rPr>
@@ -354,12 +355,14 @@
             </w:r>
             <w:r>
               <w:rPr>
+                <w:rFonts w:ascii="Times New Roman" w:hAnsi="Times New Roman" w:cs="Times New Roman"/>
                 <w:noProof/>
                 <w:webHidden/>
               </w:rPr>
             </w:r>
             <w:r>
               <w:rPr>
+                <w:rFonts w:ascii="Times New Roman" w:hAnsi="Times New Roman" w:cs="Times New Roman"/>
                 <w:noProof/>
                 <w:webHidden/>
               </w:rPr>
@@ -367,6 +370,7 @@
             </w:r>
             <w:r>
               <w:rPr>
+                <w:rFonts w:ascii="Times New Roman" w:hAnsi="Times New Roman" w:cs="Times New Roman"/>
                 <w:noProof/>
                 <w:webHidden/>
               </w:rPr>
@@ -374,6 +378,7 @@
             </w:r>
             <w:r>
               <w:rPr>
+                <w:rFonts w:ascii="Times New Roman" w:hAnsi="Times New Roman" w:cs="Times New Roman"/>
                 <w:noProof/>
                 <w:webHidden/>
               </w:rPr>
@@ -388,6 +393,7 @@
               <w:tab w:val="right" w:leader="dot" w:pos="9016"/>
             </w:tabs>
             <w:rPr>
+              <w:rFonts w:ascii="Times New Roman" w:hAnsi="Times New Roman" w:cs="Times New Roman"/>
               <w:noProof/>
             </w:rPr>
           </w:pPr>
@@ -402,6 +408,7 @@
             </w:r>
             <w:r>
               <w:rPr>
+                <w:rFonts w:ascii="Times New Roman" w:hAnsi="Times New Roman" w:cs="Times New Roman"/>
                 <w:noProof/>
                 <w:webHidden/>
               </w:rPr>
@@ -409,6 +416,7 @@
             </w:r>
             <w:r>
               <w:rPr>
+                <w:rFonts w:ascii="Times New Roman" w:hAnsi="Times New Roman" w:cs="Times New Roman"/>
                 <w:noProof/>
                 <w:webHidden/>
               </w:rPr>
@@ -416,6 +424,7 @@
             </w:r>
             <w:r>
               <w:rPr>
+                <w:rFonts w:ascii="Times New Roman" w:hAnsi="Times New Roman" w:cs="Times New Roman"/>
                 <w:noProof/>
                 <w:webHidden/>
               </w:rPr>
@@ -423,12 +432,14 @@
             </w:r>
             <w:r>
               <w:rPr>
+                <w:rFonts w:ascii="Times New Roman" w:hAnsi="Times New Roman" w:cs="Times New Roman"/>
                 <w:noProof/>
                 <w:webHidden/>
               </w:rPr>
             </w:r>
             <w:r>
               <w:rPr>
+                <w:rFonts w:ascii="Times New Roman" w:hAnsi="Times New Roman" w:cs="Times New Roman"/>
                 <w:noProof/>
                 <w:webHidden/>
               </w:rPr>
@@ -436,6 +447,7 @@
             </w:r>
             <w:r>
               <w:rPr>
+                <w:rFonts w:ascii="Times New Roman" w:hAnsi="Times New Roman" w:cs="Times New Roman"/>
                 <w:noProof/>
                 <w:webHidden/>
               </w:rPr>
@@ -443,6 +455,7 @@
             </w:r>
             <w:r>
               <w:rPr>
+                <w:rFonts w:ascii="Times New Roman" w:hAnsi="Times New Roman" w:cs="Times New Roman"/>
                 <w:noProof/>
                 <w:webHidden/>
               </w:rPr>
@@ -457,6 +470,7 @@
               <w:tab w:val="right" w:leader="dot" w:pos="9016"/>
             </w:tabs>
             <w:rPr>
+              <w:rFonts w:ascii="Times New Roman" w:hAnsi="Times New Roman" w:cs="Times New Roman"/>
               <w:noProof/>
             </w:rPr>
           </w:pPr>
@@ -471,6 +485,7 @@
             </w:r>
             <w:r>
               <w:rPr>
+                <w:rFonts w:ascii="Times New Roman" w:hAnsi="Times New Roman" w:cs="Times New Roman"/>
                 <w:noProof/>
                 <w:webHidden/>
               </w:rPr>
@@ -478,6 +493,7 @@
             </w:r>
             <w:r>
               <w:rPr>
+                <w:rFonts w:ascii="Times New Roman" w:hAnsi="Times New Roman" w:cs="Times New Roman"/>
                 <w:noProof/>
                 <w:webHidden/>
               </w:rPr>
@@ -485,6 +501,7 @@
             </w:r>
             <w:r>
               <w:rPr>
+                <w:rFonts w:ascii="Times New Roman" w:hAnsi="Times New Roman" w:cs="Times New Roman"/>
                 <w:noProof/>
                 <w:webHidden/>
               </w:rPr>
@@ -492,12 +509,14 @@
             </w:r>
             <w:r>
               <w:rPr>
+                <w:rFonts w:ascii="Times New Roman" w:hAnsi="Times New Roman" w:cs="Times New Roman"/>
                 <w:noProof/>
                 <w:webHidden/>
               </w:rPr>
             </w:r>
             <w:r>
               <w:rPr>
+                <w:rFonts w:ascii="Times New Roman" w:hAnsi="Times New Roman" w:cs="Times New Roman"/>
                 <w:noProof/>
                 <w:webHidden/>
               </w:rPr>
@@ -505,6 +524,7 @@
             </w:r>
             <w:r>
               <w:rPr>
+                <w:rFonts w:ascii="Times New Roman" w:hAnsi="Times New Roman" w:cs="Times New Roman"/>
                 <w:noProof/>
                 <w:webHidden/>
               </w:rPr>
@@ -512,6 +532,7 @@
             </w:r>
             <w:r>
               <w:rPr>
+                <w:rFonts w:ascii="Times New Roman" w:hAnsi="Times New Roman" w:cs="Times New Roman"/>
                 <w:noProof/>
                 <w:webHidden/>
               </w:rPr>
@@ -526,6 +547,7 @@
               <w:tab w:val="right" w:leader="dot" w:pos="9016"/>
             </w:tabs>
             <w:rPr>
+              <w:rFonts w:ascii="Times New Roman" w:hAnsi="Times New Roman" w:cs="Times New Roman"/>
               <w:noProof/>
             </w:rPr>
           </w:pPr>
@@ -540,6 +562,7 @@
             </w:r>
             <w:r>
               <w:rPr>
+                <w:rFonts w:ascii="Times New Roman" w:hAnsi="Times New Roman" w:cs="Times New Roman"/>
                 <w:noProof/>
                 <w:webHidden/>
               </w:rPr>
@@ -547,6 +570,7 @@
             </w:r>
             <w:r>
               <w:rPr>
+                <w:rFonts w:ascii="Times New Roman" w:hAnsi="Times New Roman" w:cs="Times New Roman"/>
                 <w:noProof/>
                 <w:webHidden/>
               </w:rPr>
@@ -554,6 +578,7 @@
             </w:r>
             <w:r>
               <w:rPr>
+                <w:rFonts w:ascii="Times New Roman" w:hAnsi="Times New Roman" w:cs="Times New Roman"/>
                 <w:noProof/>
                 <w:webHidden/>
               </w:rPr>
@@ -561,12 +586,14 @@
             </w:r>
             <w:r>
               <w:rPr>
+                <w:rFonts w:ascii="Times New Roman" w:hAnsi="Times New Roman" w:cs="Times New Roman"/>
                 <w:noProof/>
                 <w:webHidden/>
               </w:rPr>
             </w:r>
             <w:r>
               <w:rPr>
+                <w:rFonts w:ascii="Times New Roman" w:hAnsi="Times New Roman" w:cs="Times New Roman"/>
                 <w:noProof/>
                 <w:webHidden/>
               </w:rPr>
@@ -574,6 +601,7 @@
             </w:r>
             <w:r>
               <w:rPr>
+                <w:rFonts w:ascii="Times New Roman" w:hAnsi="Times New Roman" w:cs="Times New Roman"/>
                 <w:noProof/>
                 <w:webHidden/>
               </w:rPr>
@@ -581,6 +609,7 @@
             </w:r>
             <w:r>
               <w:rPr>
+                <w:rFonts w:ascii="Times New Roman" w:hAnsi="Times New Roman" w:cs="Times New Roman"/>
                 <w:noProof/>
                 <w:webHidden/>
               </w:rPr>
@@ -595,6 +624,7 @@
               <w:tab w:val="right" w:leader="dot" w:pos="9016"/>
             </w:tabs>
             <w:rPr>
+              <w:rFonts w:ascii="Times New Roman" w:hAnsi="Times New Roman" w:cs="Times New Roman"/>
               <w:noProof/>
             </w:rPr>
           </w:pPr>
@@ -609,6 +639,7 @@
             </w:r>
             <w:r>
               <w:rPr>
+                <w:rFonts w:ascii="Times New Roman" w:hAnsi="Times New Roman" w:cs="Times New Roman"/>
                 <w:noProof/>
                 <w:webHidden/>
               </w:rPr>
@@ -616,6 +647,7 @@
             </w:r>
             <w:r>
               <w:rPr>
+                <w:rFonts w:ascii="Times New Roman" w:hAnsi="Times New Roman" w:cs="Times New Roman"/>
                 <w:noProof/>
                 <w:webHidden/>
               </w:rPr>
@@ -623,6 +655,7 @@
             </w:r>
             <w:r>
               <w:rPr>
+                <w:rFonts w:ascii="Times New Roman" w:hAnsi="Times New Roman" w:cs="Times New Roman"/>
                 <w:noProof/>
                 <w:webHidden/>
               </w:rPr>
@@ -630,12 +663,14 @@
             </w:r>
             <w:r>
               <w:rPr>
+                <w:rFonts w:ascii="Times New Roman" w:hAnsi="Times New Roman" w:cs="Times New Roman"/>
                 <w:noProof/>
                 <w:webHidden/>
               </w:rPr>
             </w:r>
             <w:r>
               <w:rPr>
+                <w:rFonts w:ascii="Times New Roman" w:hAnsi="Times New Roman" w:cs="Times New Roman"/>
                 <w:noProof/>
                 <w:webHidden/>
               </w:rPr>
@@ -643,6 +678,7 @@
             </w:r>
             <w:r>
               <w:rPr>
+                <w:rFonts w:ascii="Times New Roman" w:hAnsi="Times New Roman" w:cs="Times New Roman"/>
                 <w:noProof/>
                 <w:webHidden/>
               </w:rPr>
@@ -650,6 +686,7 @@
             </w:r>
             <w:r>
               <w:rPr>
+                <w:rFonts w:ascii="Times New Roman" w:hAnsi="Times New Roman" w:cs="Times New Roman"/>
                 <w:noProof/>
                 <w:webHidden/>
               </w:rPr>
@@ -806,14 +843,12 @@
       <w:pPr>
         <w:rPr>
           <w:rFonts w:ascii="Times New Roman" w:hAnsi="Times New Roman" w:cs="Times New Roman"/>
-          <w:sz w:val="24"/>
-          <w:lang w:val="en-GB"/>
-        </w:rPr>
-      </w:pPr>
-      <w:r>
-        <w:rPr>
-          <w:rFonts w:ascii="Times New Roman" w:hAnsi="Times New Roman" w:cs="Times New Roman"/>
-          <w:sz w:val="24"/>
+          <w:lang w:val="en-GB"/>
+        </w:rPr>
+      </w:pPr>
+      <w:r>
+        <w:rPr>
+          <w:rFonts w:ascii="Times New Roman" w:hAnsi="Times New Roman" w:cs="Times New Roman"/>
           <w:lang w:val="en-GB"/>
         </w:rPr>
         <w:lastRenderedPageBreak/>
@@ -847,14 +882,16 @@
             <w:pPr>
               <w:rPr>
                 <w:rFonts w:ascii="Times New Roman" w:hAnsi="Times New Roman" w:cs="Times New Roman"/>
-                <w:sz w:val="24"/>
+                <w:sz w:val="22"/>
+                <w:szCs w:val="22"/>
                 <w:lang w:val="en-GB"/>
               </w:rPr>
             </w:pPr>
             <w:r>
               <w:rPr>
                 <w:rFonts w:ascii="Times New Roman" w:hAnsi="Times New Roman" w:cs="Times New Roman"/>
-                <w:sz w:val="24"/>
+                <w:sz w:val="22"/>
+                <w:szCs w:val="22"/>
                 <w:lang w:val="en-GB"/>
               </w:rPr>
               <w:t>Name</w:t>
@@ -876,14 +913,16 @@
             <w:pPr>
               <w:rPr>
                 <w:rFonts w:ascii="Times New Roman" w:hAnsi="Times New Roman" w:cs="Times New Roman"/>
-                <w:sz w:val="24"/>
+                <w:sz w:val="22"/>
+                <w:szCs w:val="22"/>
                 <w:lang w:val="en-GB"/>
               </w:rPr>
             </w:pPr>
             <w:r>
               <w:rPr>
                 <w:rFonts w:ascii="Times New Roman" w:hAnsi="Times New Roman" w:cs="Times New Roman"/>
-                <w:sz w:val="24"/>
+                <w:sz w:val="22"/>
+                <w:szCs w:val="22"/>
                 <w:lang w:val="en-GB"/>
               </w:rPr>
               <w:t>Student ID</w:t>
@@ -907,14 +946,16 @@
             <w:pPr>
               <w:rPr>
                 <w:rFonts w:ascii="Times New Roman" w:hAnsi="Times New Roman" w:cs="Times New Roman"/>
-                <w:sz w:val="24"/>
+                <w:sz w:val="22"/>
+                <w:szCs w:val="22"/>
                 <w:lang w:val="en-GB"/>
               </w:rPr>
             </w:pPr>
             <w:r>
               <w:rPr>
                 <w:rFonts w:ascii="Times New Roman" w:hAnsi="Times New Roman" w:cs="Times New Roman"/>
-                <w:sz w:val="24"/>
+                <w:sz w:val="22"/>
+                <w:szCs w:val="22"/>
                 <w:lang w:val="en-GB"/>
               </w:rPr>
               <w:t>Soh Yu Xuan</w:t>
@@ -936,14 +977,16 @@
             <w:pPr>
               <w:rPr>
                 <w:rFonts w:ascii="Times New Roman" w:hAnsi="Times New Roman" w:cs="Times New Roman"/>
-                <w:sz w:val="24"/>
+                <w:sz w:val="22"/>
+                <w:szCs w:val="22"/>
                 <w:lang w:val="en-GB"/>
               </w:rPr>
             </w:pPr>
             <w:r>
               <w:rPr>
                 <w:rFonts w:ascii="Times New Roman" w:hAnsi="Times New Roman" w:cs="Times New Roman"/>
-                <w:sz w:val="24"/>
+                <w:sz w:val="22"/>
+                <w:szCs w:val="22"/>
                 <w:lang w:val="en-GB"/>
               </w:rPr>
               <w:t>5498636</w:t>
@@ -967,14 +1010,16 @@
             <w:pPr>
               <w:rPr>
                 <w:rFonts w:ascii="Times New Roman" w:hAnsi="Times New Roman" w:cs="Times New Roman"/>
-                <w:sz w:val="24"/>
+                <w:sz w:val="22"/>
+                <w:szCs w:val="22"/>
                 <w:lang w:val="en-GB"/>
               </w:rPr>
             </w:pPr>
             <w:r>
               <w:rPr>
                 <w:rFonts w:ascii="Times New Roman" w:hAnsi="Times New Roman" w:cs="Times New Roman"/>
-                <w:sz w:val="24"/>
+                <w:sz w:val="22"/>
+                <w:szCs w:val="22"/>
                 <w:lang w:val="en-GB"/>
               </w:rPr>
               <w:t>Timothy Chin</w:t>
@@ -996,14 +1041,16 @@
             <w:pPr>
               <w:rPr>
                 <w:rFonts w:ascii="Times New Roman" w:hAnsi="Times New Roman" w:cs="Times New Roman"/>
-                <w:sz w:val="24"/>
+                <w:sz w:val="22"/>
+                <w:szCs w:val="22"/>
                 <w:lang w:val="en-GB"/>
               </w:rPr>
             </w:pPr>
             <w:r>
               <w:rPr>
                 <w:rFonts w:ascii="Times New Roman" w:hAnsi="Times New Roman" w:cs="Times New Roman"/>
-                <w:sz w:val="24"/>
+                <w:sz w:val="22"/>
+                <w:szCs w:val="22"/>
                 <w:lang w:val="en-GB"/>
               </w:rPr>
               <w:t>5498399</w:t>
@@ -1027,14 +1074,16 @@
             <w:pPr>
               <w:rPr>
                 <w:rFonts w:ascii="Times New Roman" w:hAnsi="Times New Roman" w:cs="Times New Roman"/>
-                <w:sz w:val="24"/>
+                <w:sz w:val="22"/>
+                <w:szCs w:val="22"/>
                 <w:lang w:val="en-GB"/>
               </w:rPr>
             </w:pPr>
             <w:r>
               <w:rPr>
                 <w:rFonts w:ascii="Times New Roman" w:hAnsi="Times New Roman" w:cs="Times New Roman"/>
-                <w:sz w:val="24"/>
+                <w:sz w:val="22"/>
+                <w:szCs w:val="22"/>
                 <w:lang w:val="en-GB"/>
               </w:rPr>
               <w:t>Kenneth Huang</w:t>
@@ -1056,14 +1105,16 @@
             <w:pPr>
               <w:rPr>
                 <w:rFonts w:ascii="Times New Roman" w:hAnsi="Times New Roman" w:cs="Times New Roman"/>
-                <w:sz w:val="24"/>
+                <w:sz w:val="22"/>
+                <w:szCs w:val="22"/>
                 <w:lang w:val="en-GB"/>
               </w:rPr>
             </w:pPr>
             <w:r>
               <w:rPr>
                 <w:rFonts w:ascii="Times New Roman" w:hAnsi="Times New Roman" w:cs="Times New Roman"/>
-                <w:sz w:val="24"/>
+                <w:sz w:val="22"/>
+                <w:szCs w:val="22"/>
                 <w:lang w:val="en-GB"/>
               </w:rPr>
               <w:t>5498442</w:t>
@@ -1087,14 +1138,16 @@
             <w:pPr>
               <w:rPr>
                 <w:rFonts w:ascii="Times New Roman" w:hAnsi="Times New Roman" w:cs="Times New Roman"/>
-                <w:sz w:val="24"/>
+                <w:sz w:val="22"/>
+                <w:szCs w:val="22"/>
                 <w:lang w:val="en-GB"/>
               </w:rPr>
             </w:pPr>
             <w:r>
               <w:rPr>
                 <w:rFonts w:ascii="Times New Roman" w:hAnsi="Times New Roman" w:cs="Times New Roman"/>
-                <w:sz w:val="24"/>
+                <w:sz w:val="22"/>
+                <w:szCs w:val="22"/>
                 <w:lang w:val="en-GB"/>
               </w:rPr>
               <w:t>Kendrick Tan</w:t>
@@ -1116,14 +1169,16 @@
             <w:pPr>
               <w:rPr>
                 <w:rFonts w:ascii="Times New Roman" w:hAnsi="Times New Roman" w:cs="Times New Roman"/>
-                <w:sz w:val="24"/>
+                <w:sz w:val="22"/>
+                <w:szCs w:val="22"/>
                 <w:lang w:val="en-GB"/>
               </w:rPr>
             </w:pPr>
             <w:r>
               <w:rPr>
                 <w:rFonts w:ascii="Times New Roman" w:hAnsi="Times New Roman" w:cs="Times New Roman"/>
-                <w:sz w:val="24"/>
+                <w:sz w:val="22"/>
+                <w:szCs w:val="22"/>
                 <w:lang w:val="en-GB"/>
               </w:rPr>
               <w:t>5026556</w:t>
@@ -1144,19 +1199,40 @@
         <w:pStyle w:val="Heading1"/>
         <w:rPr>
           <w:rFonts w:ascii="Times New Roman" w:hAnsi="Times New Roman" w:cs="Times New Roman"/>
+          <w:b/>
+          <w:sz w:val="28"/>
+          <w:szCs w:val="28"/>
+          <w:u w:val="single"/>
+        </w:rPr>
+      </w:pPr>
+      <w:bookmarkStart w:id="1" w:name="_Toc518676510"/>
+      <w:bookmarkStart w:id="2" w:name="_Toc523152638"/>
+      <w:r>
+        <w:rPr>
+          <w:rFonts w:ascii="Times New Roman" w:hAnsi="Times New Roman" w:cs="Times New Roman"/>
+          <w:b/>
+          <w:sz w:val="28"/>
+          <w:szCs w:val="28"/>
+        </w:rPr>
+        <w:t>1.</w:t>
+      </w:r>
+      <w:r>
+        <w:rPr>
+          <w:rFonts w:ascii="Times New Roman" w:hAnsi="Times New Roman" w:cs="Times New Roman"/>
           <w:sz w:val="40"/>
           <w:szCs w:val="40"/>
         </w:rPr>
-      </w:pPr>
-      <w:bookmarkStart w:id="1" w:name="_Toc518676510"/>
-      <w:bookmarkStart w:id="2" w:name="_Toc523152638"/>
-      <w:r>
-        <w:rPr>
-          <w:rFonts w:ascii="Times New Roman" w:hAnsi="Times New Roman" w:cs="Times New Roman"/>
-          <w:sz w:val="40"/>
-          <w:szCs w:val="40"/>
-        </w:rPr>
-        <w:t>1. Document Overview</w:t>
+        <w:t xml:space="preserve"> </w:t>
+      </w:r>
+      <w:r>
+        <w:rPr>
+          <w:rFonts w:ascii="Times New Roman" w:hAnsi="Times New Roman" w:cs="Times New Roman"/>
+          <w:b/>
+          <w:sz w:val="28"/>
+          <w:szCs w:val="28"/>
+          <w:u w:val="single"/>
+        </w:rPr>
+        <w:t>Document Overview</w:t>
       </w:r>
       <w:bookmarkEnd w:id="1"/>
       <w:bookmarkEnd w:id="2"/>
@@ -1165,20 +1241,96 @@
     <w:p>
       <w:pPr>
         <w:rPr>
-          <w:lang w:val="en-GB"/>
-        </w:rPr>
-      </w:pPr>
-      <w:r>
-        <w:rPr>
-          <w:lang w:val="en-GB"/>
-        </w:rPr>
-        <w:t>This document will contain details and instructions on how to set up and use the NetSniffer application</w:t>
-      </w:r>
-      <w:r>
-        <w:rPr>
-          <w:lang w:val="en-GB"/>
-        </w:rPr>
-        <w:t>. Constraints and limitations will also be detailed depending on device and external factors. The application will be split into 2 different versions, one with support from Nexmon (i.e Nexus 5) and another without support (i.e LG G4) albeit with limited functionality in comparison.</w:t>
+          <w:rFonts w:ascii="Times New Roman" w:hAnsi="Times New Roman" w:cs="Times New Roman"/>
+          <w:lang w:val="en-GB"/>
+        </w:rPr>
+      </w:pPr>
+      <w:r>
+        <w:rPr>
+          <w:rFonts w:ascii="Times New Roman" w:hAnsi="Times New Roman" w:cs="Times New Roman"/>
+          <w:lang w:val="en-GB"/>
+        </w:rPr>
+        <w:t xml:space="preserve">This document will contain details and instructions on how to set up and use the </w:t>
+      </w:r>
+      <w:proofErr w:type="spellStart"/>
+      <w:r>
+        <w:rPr>
+          <w:rFonts w:ascii="Times New Roman" w:hAnsi="Times New Roman" w:cs="Times New Roman"/>
+          <w:lang w:val="en-GB"/>
+        </w:rPr>
+        <w:t>NetSniffer</w:t>
+      </w:r>
+      <w:proofErr w:type="spellEnd"/>
+      <w:r>
+        <w:rPr>
+          <w:rFonts w:ascii="Times New Roman" w:hAnsi="Times New Roman" w:cs="Times New Roman"/>
+          <w:lang w:val="en-GB"/>
+        </w:rPr>
+        <w:t xml:space="preserve"> application</w:t>
+      </w:r>
+      <w:r>
+        <w:rPr>
+          <w:rFonts w:ascii="Times New Roman" w:hAnsi="Times New Roman" w:cs="Times New Roman"/>
+          <w:lang w:val="en-GB"/>
+        </w:rPr>
+        <w:t>. Constraints and l</w:t>
+      </w:r>
+      <w:bookmarkStart w:id="3" w:name="_GoBack"/>
+      <w:bookmarkEnd w:id="3"/>
+      <w:r>
+        <w:rPr>
+          <w:rFonts w:ascii="Times New Roman" w:hAnsi="Times New Roman" w:cs="Times New Roman"/>
+          <w:lang w:val="en-GB"/>
+        </w:rPr>
+        <w:t xml:space="preserve">imitations will also be detailed depending on device and external factors. The application will be split into 2 different versions, one with support from </w:t>
+      </w:r>
+      <w:proofErr w:type="spellStart"/>
+      <w:r>
+        <w:rPr>
+          <w:rFonts w:ascii="Times New Roman" w:hAnsi="Times New Roman" w:cs="Times New Roman"/>
+          <w:lang w:val="en-GB"/>
+        </w:rPr>
+        <w:t>Nexmon</w:t>
+      </w:r>
+      <w:proofErr w:type="spellEnd"/>
+      <w:r>
+        <w:rPr>
+          <w:rFonts w:ascii="Times New Roman" w:hAnsi="Times New Roman" w:cs="Times New Roman"/>
+          <w:lang w:val="en-GB"/>
+        </w:rPr>
+        <w:t xml:space="preserve"> (</w:t>
+      </w:r>
+      <w:proofErr w:type="spellStart"/>
+      <w:r>
+        <w:rPr>
+          <w:rFonts w:ascii="Times New Roman" w:hAnsi="Times New Roman" w:cs="Times New Roman"/>
+          <w:lang w:val="en-GB"/>
+        </w:rPr>
+        <w:t>i.e</w:t>
+      </w:r>
+      <w:proofErr w:type="spellEnd"/>
+      <w:r>
+        <w:rPr>
+          <w:rFonts w:ascii="Times New Roman" w:hAnsi="Times New Roman" w:cs="Times New Roman"/>
+          <w:lang w:val="en-GB"/>
+        </w:rPr>
+        <w:t xml:space="preserve"> Nexus 5) and another without support (</w:t>
+      </w:r>
+      <w:proofErr w:type="spellStart"/>
+      <w:r>
+        <w:rPr>
+          <w:rFonts w:ascii="Times New Roman" w:hAnsi="Times New Roman" w:cs="Times New Roman"/>
+          <w:lang w:val="en-GB"/>
+        </w:rPr>
+        <w:t>i.e</w:t>
+      </w:r>
+      <w:proofErr w:type="spellEnd"/>
+      <w:r>
+        <w:rPr>
+          <w:rFonts w:ascii="Times New Roman" w:hAnsi="Times New Roman" w:cs="Times New Roman"/>
+          <w:lang w:val="en-GB"/>
+        </w:rPr>
+        <w:t xml:space="preserve"> LG G4) albeit with limited functionality in comparison.</w:t>
       </w:r>
     </w:p>
     <w:p>
@@ -1186,25 +1338,38 @@
         <w:pStyle w:val="Heading1"/>
         <w:rPr>
           <w:rFonts w:ascii="Times New Roman" w:hAnsi="Times New Roman" w:cs="Times New Roman"/>
-          <w:sz w:val="40"/>
-          <w:szCs w:val="40"/>
-        </w:rPr>
-      </w:pPr>
-      <w:bookmarkStart w:id="3" w:name="_Toc523152639"/>
-      <w:r>
-        <w:rPr>
-          <w:rFonts w:ascii="Times New Roman" w:hAnsi="Times New Roman" w:cs="Times New Roman"/>
-          <w:sz w:val="40"/>
-          <w:szCs w:val="40"/>
-        </w:rPr>
-        <w:t>2. Application Overview</w:t>
-      </w:r>
-      <w:bookmarkEnd w:id="3"/>
-      <w:r>
-        <w:rPr>
-          <w:rFonts w:ascii="Times New Roman" w:hAnsi="Times New Roman" w:cs="Times New Roman"/>
-          <w:sz w:val="40"/>
-          <w:szCs w:val="40"/>
+          <w:b/>
+          <w:sz w:val="28"/>
+          <w:szCs w:val="28"/>
+        </w:rPr>
+      </w:pPr>
+      <w:bookmarkStart w:id="4" w:name="_Toc523152639"/>
+      <w:r>
+        <w:rPr>
+          <w:rFonts w:ascii="Times New Roman" w:hAnsi="Times New Roman" w:cs="Times New Roman"/>
+          <w:b/>
+          <w:sz w:val="28"/>
+          <w:szCs w:val="28"/>
+        </w:rPr>
+        <w:t xml:space="preserve">2. </w:t>
+      </w:r>
+      <w:r>
+        <w:rPr>
+          <w:rFonts w:ascii="Times New Roman" w:hAnsi="Times New Roman" w:cs="Times New Roman"/>
+          <w:b/>
+          <w:sz w:val="28"/>
+          <w:szCs w:val="28"/>
+          <w:u w:val="single"/>
+        </w:rPr>
+        <w:t>Application Overview</w:t>
+      </w:r>
+      <w:bookmarkEnd w:id="4"/>
+      <w:r>
+        <w:rPr>
+          <w:rFonts w:ascii="Times New Roman" w:hAnsi="Times New Roman" w:cs="Times New Roman"/>
+          <w:b/>
+          <w:sz w:val="28"/>
+          <w:szCs w:val="28"/>
         </w:rPr>
         <w:t xml:space="preserve"> </w:t>
       </w:r>
@@ -1219,12 +1384,14 @@
     <w:p>
       <w:pPr>
         <w:rPr>
+          <w:rFonts w:ascii="Times New Roman" w:hAnsi="Times New Roman" w:cs="Times New Roman"/>
           <w:b/>
           <w:lang w:val="en-GB"/>
         </w:rPr>
       </w:pPr>
       <w:r>
         <w:rPr>
+          <w:rFonts w:ascii="Times New Roman" w:hAnsi="Times New Roman" w:cs="Times New Roman"/>
           <w:b/>
           <w:lang w:val="en-GB"/>
         </w:rPr>
@@ -1232,6 +1399,7 @@
       </w:r>
       <w:r>
         <w:rPr>
+          <w:rFonts w:ascii="Times New Roman" w:hAnsi="Times New Roman" w:cs="Times New Roman"/>
           <w:b/>
           <w:lang w:val="en-GB"/>
         </w:rPr>
@@ -1241,20 +1409,128 @@
     <w:p>
       <w:pPr>
         <w:rPr>
-          <w:lang w:val="en-GB"/>
-        </w:rPr>
-      </w:pPr>
-      <w:r>
-        <w:rPr>
-          <w:lang w:val="en-GB"/>
-        </w:rPr>
-        <w:t xml:space="preserve">NetSniffer will have full functionality with a Nexmon compatible device [Appendix A]. Before installation of the application, please ensure that device has </w:t>
-      </w:r>
-      <w:r>
-        <w:rPr>
-          <w:lang w:val="en-GB"/>
-        </w:rPr>
-        <w:t>SU permissions. Instructions to root the Nexus 5 device are included in [Appendix B], results may vary and require other solutions depending on device. Once device has SU permissions, SuperSU should be installed with a file manager of your choice, to manage given SU permissions. Please enable default “Grant” permissions for NetSniffer to work properly. Once complete, set “Install from Unknown Sources” to allow installation of NetSniffer, connect your device to your PC and drag the NetSniffer APK file to any location of your choice. Navigate to that location on your file manager and click NetSniffer to install.</w:t>
+          <w:rFonts w:ascii="Times New Roman" w:hAnsi="Times New Roman" w:cs="Times New Roman"/>
+          <w:lang w:val="en-GB"/>
+        </w:rPr>
+      </w:pPr>
+      <w:proofErr w:type="spellStart"/>
+      <w:r>
+        <w:rPr>
+          <w:rFonts w:ascii="Times New Roman" w:hAnsi="Times New Roman" w:cs="Times New Roman"/>
+          <w:lang w:val="en-GB"/>
+        </w:rPr>
+        <w:t>NetSniffer</w:t>
+      </w:r>
+      <w:proofErr w:type="spellEnd"/>
+      <w:r>
+        <w:rPr>
+          <w:rFonts w:ascii="Times New Roman" w:hAnsi="Times New Roman" w:cs="Times New Roman"/>
+          <w:lang w:val="en-GB"/>
+        </w:rPr>
+        <w:t xml:space="preserve"> will have full functionality with a </w:t>
+      </w:r>
+      <w:proofErr w:type="spellStart"/>
+      <w:r>
+        <w:rPr>
+          <w:rFonts w:ascii="Times New Roman" w:hAnsi="Times New Roman" w:cs="Times New Roman"/>
+          <w:lang w:val="en-GB"/>
+        </w:rPr>
+        <w:t>Nexmon</w:t>
+      </w:r>
+      <w:proofErr w:type="spellEnd"/>
+      <w:r>
+        <w:rPr>
+          <w:rFonts w:ascii="Times New Roman" w:hAnsi="Times New Roman" w:cs="Times New Roman"/>
+          <w:lang w:val="en-GB"/>
+        </w:rPr>
+        <w:t xml:space="preserve"> compatible device [Appendix A]. Before installation of the application, please ensure that device has </w:t>
+      </w:r>
+      <w:r>
+        <w:rPr>
+          <w:rFonts w:ascii="Times New Roman" w:hAnsi="Times New Roman" w:cs="Times New Roman"/>
+          <w:lang w:val="en-GB"/>
+        </w:rPr>
+        <w:t xml:space="preserve">SU permissions. Instructions to root the Nexus 5 device are included in [Appendix B], results may vary and require other solutions depending on device. Once device has SU permissions, </w:t>
+      </w:r>
+      <w:proofErr w:type="spellStart"/>
+      <w:r>
+        <w:rPr>
+          <w:rFonts w:ascii="Times New Roman" w:hAnsi="Times New Roman" w:cs="Times New Roman"/>
+          <w:lang w:val="en-GB"/>
+        </w:rPr>
+        <w:t>SuperSU</w:t>
+      </w:r>
+      <w:proofErr w:type="spellEnd"/>
+      <w:r>
+        <w:rPr>
+          <w:rFonts w:ascii="Times New Roman" w:hAnsi="Times New Roman" w:cs="Times New Roman"/>
+          <w:lang w:val="en-GB"/>
+        </w:rPr>
+        <w:t xml:space="preserve"> should be installed with a file manager of your choice, to manage given SU permissions. Please enable default “Grant” permissions for </w:t>
+      </w:r>
+      <w:proofErr w:type="spellStart"/>
+      <w:r>
+        <w:rPr>
+          <w:rFonts w:ascii="Times New Roman" w:hAnsi="Times New Roman" w:cs="Times New Roman"/>
+          <w:lang w:val="en-GB"/>
+        </w:rPr>
+        <w:t>NetSniffer</w:t>
+      </w:r>
+      <w:proofErr w:type="spellEnd"/>
+      <w:r>
+        <w:rPr>
+          <w:rFonts w:ascii="Times New Roman" w:hAnsi="Times New Roman" w:cs="Times New Roman"/>
+          <w:lang w:val="en-GB"/>
+        </w:rPr>
+        <w:t xml:space="preserve"> to work properly. Once complete, set “Install from Unknown Sources” to allow installation of </w:t>
+      </w:r>
+      <w:proofErr w:type="spellStart"/>
+      <w:r>
+        <w:rPr>
+          <w:rFonts w:ascii="Times New Roman" w:hAnsi="Times New Roman" w:cs="Times New Roman"/>
+          <w:lang w:val="en-GB"/>
+        </w:rPr>
+        <w:t>NetSniffer</w:t>
+      </w:r>
+      <w:proofErr w:type="spellEnd"/>
+      <w:r>
+        <w:rPr>
+          <w:rFonts w:ascii="Times New Roman" w:hAnsi="Times New Roman" w:cs="Times New Roman"/>
+          <w:lang w:val="en-GB"/>
+        </w:rPr>
+        <w:t xml:space="preserve">, connect your device to your PC and drag the </w:t>
+      </w:r>
+      <w:proofErr w:type="spellStart"/>
+      <w:r>
+        <w:rPr>
+          <w:rFonts w:ascii="Times New Roman" w:hAnsi="Times New Roman" w:cs="Times New Roman"/>
+          <w:lang w:val="en-GB"/>
+        </w:rPr>
+        <w:t>NetSniffer</w:t>
+      </w:r>
+      <w:proofErr w:type="spellEnd"/>
+      <w:r>
+        <w:rPr>
+          <w:rFonts w:ascii="Times New Roman" w:hAnsi="Times New Roman" w:cs="Times New Roman"/>
+          <w:lang w:val="en-GB"/>
+        </w:rPr>
+        <w:t xml:space="preserve"> APK file to any location of your choice. Navigate to that location on your file manager and click </w:t>
+      </w:r>
+      <w:proofErr w:type="spellStart"/>
+      <w:r>
+        <w:rPr>
+          <w:rFonts w:ascii="Times New Roman" w:hAnsi="Times New Roman" w:cs="Times New Roman"/>
+          <w:lang w:val="en-GB"/>
+        </w:rPr>
+        <w:t>NetSniffer</w:t>
+      </w:r>
+      <w:proofErr w:type="spellEnd"/>
+      <w:r>
+        <w:rPr>
+          <w:rFonts w:ascii="Times New Roman" w:hAnsi="Times New Roman" w:cs="Times New Roman"/>
+          <w:lang w:val="en-GB"/>
+        </w:rPr>
+        <w:t xml:space="preserve"> to install.</w:t>
       </w:r>
     </w:p>
     <w:p>
@@ -1561,62 +1837,199 @@
     <w:p>
       <w:pPr>
         <w:rPr>
-          <w:lang w:val="en-GB"/>
-        </w:rPr>
-      </w:pPr>
-      <w:r>
-        <w:rPr>
-          <w:lang w:val="en-GB"/>
-        </w:rPr>
-        <w:t xml:space="preserve">Once the installation of NetSniffer is complete, click “open” and </w:t>
-      </w:r>
-      <w:r>
-        <w:rPr>
-          <w:lang w:val="en-GB"/>
-        </w:rPr>
-        <w:t>the main screen of NetSniffer will appear. If this is the first installation of NetSniffer, there will be a prompt that indicates that NetSniffer does not have its required resources. Click on the button for NetSniffer to inject required resources into device memory. (NetSniffer will not be able to Map or Sniff without required resources) Once the required resources are injected, the prompt will change and you can start using the functionalities of NetSniffer by choosing an option on the top right menu.</w:t>
-      </w:r>
-    </w:p>
-    <w:p>
-      <w:pPr>
-        <w:rPr>
+          <w:rFonts w:ascii="Times New Roman" w:hAnsi="Times New Roman" w:cs="Times New Roman"/>
+          <w:lang w:val="en-GB"/>
+        </w:rPr>
+      </w:pPr>
+      <w:r>
+        <w:rPr>
+          <w:rFonts w:ascii="Times New Roman" w:hAnsi="Times New Roman" w:cs="Times New Roman"/>
+          <w:lang w:val="en-GB"/>
+        </w:rPr>
+        <w:t xml:space="preserve">Once the installation of </w:t>
+      </w:r>
+      <w:proofErr w:type="spellStart"/>
+      <w:r>
+        <w:rPr>
+          <w:rFonts w:ascii="Times New Roman" w:hAnsi="Times New Roman" w:cs="Times New Roman"/>
+          <w:lang w:val="en-GB"/>
+        </w:rPr>
+        <w:t>NetSniffer</w:t>
+      </w:r>
+      <w:proofErr w:type="spellEnd"/>
+      <w:r>
+        <w:rPr>
+          <w:rFonts w:ascii="Times New Roman" w:hAnsi="Times New Roman" w:cs="Times New Roman"/>
+          <w:lang w:val="en-GB"/>
+        </w:rPr>
+        <w:t xml:space="preserve"> is complete, click “open” and </w:t>
+      </w:r>
+      <w:r>
+        <w:rPr>
+          <w:rFonts w:ascii="Times New Roman" w:hAnsi="Times New Roman" w:cs="Times New Roman"/>
+          <w:lang w:val="en-GB"/>
+        </w:rPr>
+        <w:t xml:space="preserve">the main screen of </w:t>
+      </w:r>
+      <w:proofErr w:type="spellStart"/>
+      <w:r>
+        <w:rPr>
+          <w:rFonts w:ascii="Times New Roman" w:hAnsi="Times New Roman" w:cs="Times New Roman"/>
+          <w:lang w:val="en-GB"/>
+        </w:rPr>
+        <w:t>NetSniffer</w:t>
+      </w:r>
+      <w:proofErr w:type="spellEnd"/>
+      <w:r>
+        <w:rPr>
+          <w:rFonts w:ascii="Times New Roman" w:hAnsi="Times New Roman" w:cs="Times New Roman"/>
+          <w:lang w:val="en-GB"/>
+        </w:rPr>
+        <w:t xml:space="preserve"> will appear. If this is the first installation of </w:t>
+      </w:r>
+      <w:proofErr w:type="spellStart"/>
+      <w:r>
+        <w:rPr>
+          <w:rFonts w:ascii="Times New Roman" w:hAnsi="Times New Roman" w:cs="Times New Roman"/>
+          <w:lang w:val="en-GB"/>
+        </w:rPr>
+        <w:t>NetSniffer</w:t>
+      </w:r>
+      <w:proofErr w:type="spellEnd"/>
+      <w:r>
+        <w:rPr>
+          <w:rFonts w:ascii="Times New Roman" w:hAnsi="Times New Roman" w:cs="Times New Roman"/>
+          <w:lang w:val="en-GB"/>
+        </w:rPr>
+        <w:t xml:space="preserve">, there will be a prompt that indicates that </w:t>
+      </w:r>
+      <w:proofErr w:type="spellStart"/>
+      <w:r>
+        <w:rPr>
+          <w:rFonts w:ascii="Times New Roman" w:hAnsi="Times New Roman" w:cs="Times New Roman"/>
+          <w:lang w:val="en-GB"/>
+        </w:rPr>
+        <w:t>NetSniffer</w:t>
+      </w:r>
+      <w:proofErr w:type="spellEnd"/>
+      <w:r>
+        <w:rPr>
+          <w:rFonts w:ascii="Times New Roman" w:hAnsi="Times New Roman" w:cs="Times New Roman"/>
+          <w:lang w:val="en-GB"/>
+        </w:rPr>
+        <w:t xml:space="preserve"> does not have its required resources. Click on the button for </w:t>
+      </w:r>
+      <w:proofErr w:type="spellStart"/>
+      <w:r>
+        <w:rPr>
+          <w:rFonts w:ascii="Times New Roman" w:hAnsi="Times New Roman" w:cs="Times New Roman"/>
+          <w:lang w:val="en-GB"/>
+        </w:rPr>
+        <w:t>NetSniffer</w:t>
+      </w:r>
+      <w:proofErr w:type="spellEnd"/>
+      <w:r>
+        <w:rPr>
+          <w:rFonts w:ascii="Times New Roman" w:hAnsi="Times New Roman" w:cs="Times New Roman"/>
+          <w:lang w:val="en-GB"/>
+        </w:rPr>
+        <w:t xml:space="preserve"> to inject required resources into device memory. (</w:t>
+      </w:r>
+      <w:proofErr w:type="spellStart"/>
+      <w:r>
+        <w:rPr>
+          <w:rFonts w:ascii="Times New Roman" w:hAnsi="Times New Roman" w:cs="Times New Roman"/>
+          <w:lang w:val="en-GB"/>
+        </w:rPr>
+        <w:t>NetSniffer</w:t>
+      </w:r>
+      <w:proofErr w:type="spellEnd"/>
+      <w:r>
+        <w:rPr>
+          <w:rFonts w:ascii="Times New Roman" w:hAnsi="Times New Roman" w:cs="Times New Roman"/>
+          <w:lang w:val="en-GB"/>
+        </w:rPr>
+        <w:t xml:space="preserve"> will not be able to Map or Sniff without required resources) Once the required resources are injected, the prompt will </w:t>
+      </w:r>
+      <w:proofErr w:type="gramStart"/>
+      <w:r>
+        <w:rPr>
+          <w:rFonts w:ascii="Times New Roman" w:hAnsi="Times New Roman" w:cs="Times New Roman"/>
+          <w:lang w:val="en-GB"/>
+        </w:rPr>
+        <w:t>change</w:t>
+      </w:r>
+      <w:proofErr w:type="gramEnd"/>
+      <w:r>
+        <w:rPr>
+          <w:rFonts w:ascii="Times New Roman" w:hAnsi="Times New Roman" w:cs="Times New Roman"/>
+          <w:lang w:val="en-GB"/>
+        </w:rPr>
+        <w:t xml:space="preserve"> and you can start using the functionalities of </w:t>
+      </w:r>
+      <w:proofErr w:type="spellStart"/>
+      <w:r>
+        <w:rPr>
+          <w:rFonts w:ascii="Times New Roman" w:hAnsi="Times New Roman" w:cs="Times New Roman"/>
+          <w:lang w:val="en-GB"/>
+        </w:rPr>
+        <w:t>NetSniffer</w:t>
+      </w:r>
+      <w:proofErr w:type="spellEnd"/>
+      <w:r>
+        <w:rPr>
+          <w:rFonts w:ascii="Times New Roman" w:hAnsi="Times New Roman" w:cs="Times New Roman"/>
+          <w:lang w:val="en-GB"/>
+        </w:rPr>
+        <w:t xml:space="preserve"> by choosing an option on the top right menu.</w:t>
+      </w:r>
+    </w:p>
+    <w:p>
+      <w:pPr>
+        <w:rPr>
+          <w:rFonts w:ascii="Times New Roman" w:hAnsi="Times New Roman" w:cs="Times New Roman"/>
           <w:b/>
           <w:lang w:val="en-GB"/>
         </w:rPr>
       </w:pPr>
       <w:r>
         <w:rPr>
+          <w:rFonts w:ascii="Times New Roman" w:hAnsi="Times New Roman" w:cs="Times New Roman"/>
           <w:b/>
           <w:lang w:val="en-GB"/>
         </w:rPr>
+        <w:t xml:space="preserve">2.2 </w:t>
+      </w:r>
+      <w:r>
+        <w:rPr>
+          <w:rFonts w:ascii="Times New Roman" w:hAnsi="Times New Roman" w:cs="Times New Roman"/>
+          <w:b/>
+          <w:lang w:val="en-GB"/>
+        </w:rPr>
+        <w:t>Functionality</w:t>
+      </w:r>
+      <w:r>
+        <w:rPr>
+          <w:rFonts w:ascii="Times New Roman" w:hAnsi="Times New Roman" w:cs="Times New Roman"/>
+          <w:b/>
+          <w:lang w:val="en-GB"/>
+        </w:rPr>
+        <w:t xml:space="preserve"> – Map Network</w:t>
+      </w:r>
+    </w:p>
+    <w:p>
+      <w:pPr>
+        <w:rPr>
+          <w:rFonts w:ascii="Times New Roman" w:hAnsi="Times New Roman" w:cs="Times New Roman"/>
+          <w:lang w:val="en-GB"/>
+        </w:rPr>
+      </w:pPr>
+      <w:r>
+        <w:rPr>
+          <w:rFonts w:ascii="Times New Roman" w:hAnsi="Times New Roman" w:cs="Times New Roman"/>
+          <w:lang w:val="en-GB"/>
+        </w:rPr>
         <w:lastRenderedPageBreak/>
-        <w:t xml:space="preserve">2.2 </w:t>
-      </w:r>
-      <w:r>
-        <w:rPr>
-          <w:b/>
-          <w:lang w:val="en-GB"/>
-        </w:rPr>
-        <w:t>Functionality</w:t>
-      </w:r>
-      <w:r>
-        <w:rPr>
-          <w:b/>
-          <w:lang w:val="en-GB"/>
-        </w:rPr>
-        <w:t xml:space="preserve"> – Map Network</w:t>
-      </w:r>
-    </w:p>
-    <w:p>
-      <w:pPr>
-        <w:rPr>
-          <w:lang w:val="en-GB"/>
-        </w:rPr>
-      </w:pPr>
-      <w:r>
-        <w:rPr>
-          <w:lang w:val="en-GB"/>
-        </w:rPr>
         <w:t>In the Map Network activity, there are two main options, Start Map Network and Start OS Map Network. First fill in the address to be mapped, either a singular device (i.e. 192.168.1.1) or a network (10.93.0.0/23) then start the mapping in the top right menu.</w:t>
       </w:r>
     </w:p>
@@ -1750,30 +2163,51 @@
     <w:p>
       <w:pPr>
         <w:rPr>
-          <w:lang w:val="en-GB"/>
-        </w:rPr>
-      </w:pPr>
-      <w:r>
-        <w:rPr>
+          <w:rFonts w:ascii="Times New Roman" w:hAnsi="Times New Roman" w:cs="Times New Roman"/>
+          <w:lang w:val="en-GB"/>
+        </w:rPr>
+      </w:pPr>
+      <w:r>
+        <w:rPr>
+          <w:rFonts w:ascii="Times New Roman" w:hAnsi="Times New Roman" w:cs="Times New Roman"/>
           <w:lang w:val="en-GB"/>
         </w:rPr>
         <w:t xml:space="preserve">With the normal map, pings are sent out to addresses given, if replies are returned, device results are displayed. After the scan, if a list item with device details are clicked, MAC address is copied (if available – for adding as filters for Sniff). If the last view </w:t>
       </w:r>
       <w:r>
         <w:rPr>
-          <w:lang w:val="en-GB"/>
-        </w:rPr>
-        <w:t>is clicked, the user is given a choice to input an external text document, with MAC addresses in each line [Appendix C] and NetSniffer will generate a report based on given details (Devices missing / devices found etc).</w:t>
-      </w:r>
-    </w:p>
-    <w:p>
-      <w:pPr>
-        <w:rPr>
-          <w:lang w:val="en-GB"/>
-        </w:rPr>
-      </w:pPr>
-      <w:r>
-        <w:rPr>
+          <w:rFonts w:ascii="Times New Roman" w:hAnsi="Times New Roman" w:cs="Times New Roman"/>
+          <w:lang w:val="en-GB"/>
+        </w:rPr>
+        <w:t xml:space="preserve">is clicked, the user is given a choice to input an external text document, with MAC addresses in each line [Appendix C] and </w:t>
+      </w:r>
+      <w:proofErr w:type="spellStart"/>
+      <w:r>
+        <w:rPr>
+          <w:rFonts w:ascii="Times New Roman" w:hAnsi="Times New Roman" w:cs="Times New Roman"/>
+          <w:lang w:val="en-GB"/>
+        </w:rPr>
+        <w:t>NetSniffer</w:t>
+      </w:r>
+      <w:proofErr w:type="spellEnd"/>
+      <w:r>
+        <w:rPr>
+          <w:rFonts w:ascii="Times New Roman" w:hAnsi="Times New Roman" w:cs="Times New Roman"/>
+          <w:lang w:val="en-GB"/>
+        </w:rPr>
+        <w:t xml:space="preserve"> will generate a report based on given details (Devices missing / devices found etc).</w:t>
+      </w:r>
+    </w:p>
+    <w:p>
+      <w:pPr>
+        <w:rPr>
+          <w:rFonts w:ascii="Times New Roman" w:hAnsi="Times New Roman" w:cs="Times New Roman"/>
+          <w:lang w:val="en-GB"/>
+        </w:rPr>
+      </w:pPr>
+      <w:r>
+        <w:rPr>
+          <w:rFonts w:ascii="Times New Roman" w:hAnsi="Times New Roman" w:cs="Times New Roman"/>
           <w:noProof/>
           <w:lang w:val="en-GB"/>
         </w:rPr>
@@ -1828,12 +2262,14 @@
       </w:r>
       <w:r>
         <w:rPr>
+          <w:rFonts w:ascii="Times New Roman" w:hAnsi="Times New Roman" w:cs="Times New Roman"/>
           <w:lang w:val="en-GB"/>
         </w:rPr>
         <w:t xml:space="preserve"> </w:t>
       </w:r>
       <w:r>
         <w:rPr>
+          <w:rFonts w:ascii="Times New Roman" w:hAnsi="Times New Roman" w:cs="Times New Roman"/>
           <w:noProof/>
           <w:lang w:val="en-GB"/>
         </w:rPr>
@@ -1890,49 +2326,70 @@
     <w:p>
       <w:pPr>
         <w:rPr>
-          <w:lang w:val="en-GB"/>
-        </w:rPr>
-      </w:pPr>
-    </w:p>
-    <w:p>
-      <w:pPr>
-        <w:rPr>
-          <w:lang w:val="en-GB"/>
-        </w:rPr>
-      </w:pPr>
-    </w:p>
-    <w:p>
-      <w:pPr>
-        <w:rPr>
-          <w:lang w:val="en-GB"/>
-        </w:rPr>
-      </w:pPr>
-    </w:p>
-    <w:p>
-      <w:pPr>
-        <w:rPr>
-          <w:lang w:val="en-GB"/>
-        </w:rPr>
-      </w:pPr>
-      <w:r>
-        <w:rPr>
+          <w:rFonts w:ascii="Times New Roman" w:hAnsi="Times New Roman" w:cs="Times New Roman"/>
+          <w:lang w:val="en-GB"/>
+        </w:rPr>
+      </w:pPr>
+    </w:p>
+    <w:p>
+      <w:pPr>
+        <w:rPr>
+          <w:rFonts w:ascii="Times New Roman" w:hAnsi="Times New Roman" w:cs="Times New Roman"/>
+          <w:lang w:val="en-GB"/>
+        </w:rPr>
+      </w:pPr>
+    </w:p>
+    <w:p>
+      <w:pPr>
+        <w:rPr>
+          <w:rFonts w:ascii="Times New Roman" w:hAnsi="Times New Roman" w:cs="Times New Roman"/>
+          <w:lang w:val="en-GB"/>
+        </w:rPr>
+      </w:pPr>
+    </w:p>
+    <w:p>
+      <w:pPr>
+        <w:rPr>
+          <w:rFonts w:ascii="Times New Roman" w:hAnsi="Times New Roman" w:cs="Times New Roman"/>
+          <w:lang w:val="en-GB"/>
+        </w:rPr>
+      </w:pPr>
+      <w:r>
+        <w:rPr>
+          <w:rFonts w:ascii="Times New Roman" w:hAnsi="Times New Roman" w:cs="Times New Roman"/>
+          <w:lang w:val="en-GB"/>
+        </w:rPr>
+        <w:t xml:space="preserve">With the OS map, it takes longer to complete a scan. Accuracy of OS returned may vary. If a list item with device details are clicked, </w:t>
+      </w:r>
+      <w:proofErr w:type="spellStart"/>
+      <w:r>
+        <w:rPr>
+          <w:rFonts w:ascii="Times New Roman" w:hAnsi="Times New Roman" w:cs="Times New Roman"/>
+          <w:lang w:val="en-GB"/>
+        </w:rPr>
+        <w:t>NetSniffer</w:t>
+      </w:r>
+      <w:proofErr w:type="spellEnd"/>
+      <w:r>
+        <w:rPr>
+          <w:rFonts w:ascii="Times New Roman" w:hAnsi="Times New Roman" w:cs="Times New Roman"/>
+          <w:lang w:val="en-GB"/>
+        </w:rPr>
+        <w:t xml:space="preserve"> executes a search for vulnerabilities on the online database, Rapid7. </w:t>
+      </w:r>
+    </w:p>
+    <w:p>
+      <w:pPr>
+        <w:rPr>
+          <w:lang w:val="en-GB"/>
+        </w:rPr>
+      </w:pPr>
+      <w:r>
+        <w:rPr>
+          <w:noProof/>
           <w:lang w:val="en-GB"/>
         </w:rPr>
         <w:lastRenderedPageBreak/>
-        <w:t xml:space="preserve">With the OS map, it takes longer to complete a scan. Accuracy of OS returned may vary. If a list item with device details are clicked, NetSniffer executes a search for vulnerabilities on the online database, Rapid7. </w:t>
-      </w:r>
-    </w:p>
-    <w:p>
-      <w:pPr>
-        <w:rPr>
-          <w:lang w:val="en-GB"/>
-        </w:rPr>
-      </w:pPr>
-      <w:r>
-        <w:rPr>
-          <w:noProof/>
-          <w:lang w:val="en-GB"/>
-        </w:rPr>
         <w:drawing>
           <wp:inline distT="0" distB="0" distL="0" distR="0" wp14:anchorId="45F494E3" wp14:editId="5A912E36">
             <wp:extent cx="1665757" cy="2964180"/>
@@ -2112,32 +2569,53 @@
     <w:p>
       <w:pPr>
         <w:rPr>
-          <w:lang w:val="en-GB"/>
-        </w:rPr>
-      </w:pPr>
-      <w:r>
-        <w:rPr>
-          <w:lang w:val="en-GB"/>
-        </w:rPr>
-        <w:t>In the case whereby a scan takes too long or the input address is incorrect, the user may choose to Stop Scan, otherwise, the application stops the scan automatically once complete.</w:t>
-      </w:r>
-    </w:p>
-    <w:p>
-      <w:pPr>
-        <w:rPr>
-          <w:lang w:val="en-GB"/>
-        </w:rPr>
-      </w:pPr>
-    </w:p>
-    <w:p>
-      <w:pPr>
-        <w:rPr>
+          <w:rFonts w:ascii="Times New Roman" w:hAnsi="Times New Roman" w:cs="Times New Roman"/>
+          <w:lang w:val="en-GB"/>
+        </w:rPr>
+      </w:pPr>
+      <w:r>
+        <w:rPr>
+          <w:rFonts w:ascii="Times New Roman" w:hAnsi="Times New Roman" w:cs="Times New Roman"/>
+          <w:lang w:val="en-GB"/>
+        </w:rPr>
+        <w:t xml:space="preserve">In the case whereby a scan takes too </w:t>
+      </w:r>
+      <w:proofErr w:type="gramStart"/>
+      <w:r>
+        <w:rPr>
+          <w:rFonts w:ascii="Times New Roman" w:hAnsi="Times New Roman" w:cs="Times New Roman"/>
+          <w:lang w:val="en-GB"/>
+        </w:rPr>
+        <w:t>long</w:t>
+      </w:r>
+      <w:proofErr w:type="gramEnd"/>
+      <w:r>
+        <w:rPr>
+          <w:rFonts w:ascii="Times New Roman" w:hAnsi="Times New Roman" w:cs="Times New Roman"/>
+          <w:lang w:val="en-GB"/>
+        </w:rPr>
+        <w:t xml:space="preserve"> or the input address is incorrect, the user may choose to Stop Scan, otherwise, the application stops the scan automatically once complete.</w:t>
+      </w:r>
+    </w:p>
+    <w:p>
+      <w:pPr>
+        <w:rPr>
+          <w:rFonts w:ascii="Times New Roman" w:hAnsi="Times New Roman" w:cs="Times New Roman"/>
+          <w:lang w:val="en-GB"/>
+        </w:rPr>
+      </w:pPr>
+    </w:p>
+    <w:p>
+      <w:pPr>
+        <w:rPr>
+          <w:rFonts w:ascii="Times New Roman" w:hAnsi="Times New Roman" w:cs="Times New Roman"/>
           <w:b/>
           <w:lang w:val="en-GB"/>
         </w:rPr>
       </w:pPr>
       <w:r>
         <w:rPr>
+          <w:rFonts w:ascii="Times New Roman" w:hAnsi="Times New Roman" w:cs="Times New Roman"/>
           <w:b/>
           <w:lang w:val="en-GB"/>
         </w:rPr>
@@ -2145,6 +2623,7 @@
       </w:r>
       <w:r>
         <w:rPr>
+          <w:rFonts w:ascii="Times New Roman" w:hAnsi="Times New Roman" w:cs="Times New Roman"/>
           <w:b/>
           <w:lang w:val="en-GB"/>
         </w:rPr>
@@ -2152,6 +2631,7 @@
       </w:r>
       <w:r>
         <w:rPr>
+          <w:rFonts w:ascii="Times New Roman" w:hAnsi="Times New Roman" w:cs="Times New Roman"/>
           <w:b/>
           <w:lang w:val="en-GB"/>
         </w:rPr>
@@ -2161,26 +2641,112 @@
     <w:p>
       <w:pPr>
         <w:rPr>
-          <w:lang w:val="en-GB"/>
-        </w:rPr>
-      </w:pPr>
-      <w:r>
-        <w:rPr>
+          <w:rFonts w:ascii="Times New Roman" w:hAnsi="Times New Roman" w:cs="Times New Roman"/>
+          <w:lang w:val="en-GB"/>
+        </w:rPr>
+      </w:pPr>
+      <w:r>
+        <w:rPr>
+          <w:rFonts w:ascii="Times New Roman" w:hAnsi="Times New Roman" w:cs="Times New Roman"/>
           <w:lang w:val="en-GB"/>
         </w:rPr>
         <w:t>There are two main options in Sniff Packets. The user may choose to sniff in monitor or promiscuous mode. The user may choose to include a filter (which filters display output only). Both modes generate a PCAP file</w:t>
       </w:r>
       <w:r>
         <w:rPr>
-          <w:lang w:val="en-GB"/>
-        </w:rPr>
-        <w:t xml:space="preserve"> (output-X.pcap, starting from 0 per session) which may be used in Analyze PCAP or read through wireshark or other PCAP analyzers on PC.</w:t>
-      </w:r>
-      <w:r>
-        <w:rPr>
-          <w:lang w:val="en-GB"/>
-        </w:rPr>
-        <w:t xml:space="preserve"> For non-supported devices, Monitor mode will not be available.</w:t>
+          <w:rFonts w:ascii="Times New Roman" w:hAnsi="Times New Roman" w:cs="Times New Roman"/>
+          <w:lang w:val="en-GB"/>
+        </w:rPr>
+        <w:t xml:space="preserve"> (output-</w:t>
+      </w:r>
+      <w:proofErr w:type="spellStart"/>
+      <w:proofErr w:type="gramStart"/>
+      <w:r>
+        <w:rPr>
+          <w:rFonts w:ascii="Times New Roman" w:hAnsi="Times New Roman" w:cs="Times New Roman"/>
+          <w:lang w:val="en-GB"/>
+        </w:rPr>
+        <w:t>X.pcap</w:t>
+      </w:r>
+      <w:proofErr w:type="spellEnd"/>
+      <w:proofErr w:type="gramEnd"/>
+      <w:r>
+        <w:rPr>
+          <w:rFonts w:ascii="Times New Roman" w:hAnsi="Times New Roman" w:cs="Times New Roman"/>
+          <w:lang w:val="en-GB"/>
+        </w:rPr>
+        <w:t xml:space="preserve">, starting from 0 per session) which may be used in </w:t>
+      </w:r>
+      <w:proofErr w:type="spellStart"/>
+      <w:r>
+        <w:rPr>
+          <w:rFonts w:ascii="Times New Roman" w:hAnsi="Times New Roman" w:cs="Times New Roman"/>
+          <w:lang w:val="en-GB"/>
+        </w:rPr>
+        <w:t>Analyze</w:t>
+      </w:r>
+      <w:proofErr w:type="spellEnd"/>
+      <w:r>
+        <w:rPr>
+          <w:rFonts w:ascii="Times New Roman" w:hAnsi="Times New Roman" w:cs="Times New Roman"/>
+          <w:lang w:val="en-GB"/>
+        </w:rPr>
+        <w:t xml:space="preserve"> PCAP or read through </w:t>
+      </w:r>
+      <w:proofErr w:type="spellStart"/>
+      <w:r>
+        <w:rPr>
+          <w:rFonts w:ascii="Times New Roman" w:hAnsi="Times New Roman" w:cs="Times New Roman"/>
+          <w:lang w:val="en-GB"/>
+        </w:rPr>
+        <w:t>wireshark</w:t>
+      </w:r>
+      <w:proofErr w:type="spellEnd"/>
+      <w:r>
+        <w:rPr>
+          <w:rFonts w:ascii="Times New Roman" w:hAnsi="Times New Roman" w:cs="Times New Roman"/>
+          <w:lang w:val="en-GB"/>
+        </w:rPr>
+        <w:t xml:space="preserve"> or other PCAP </w:t>
+      </w:r>
+      <w:proofErr w:type="spellStart"/>
+      <w:r>
+        <w:rPr>
+          <w:rFonts w:ascii="Times New Roman" w:hAnsi="Times New Roman" w:cs="Times New Roman"/>
+          <w:lang w:val="en-GB"/>
+        </w:rPr>
+        <w:t>analyzers</w:t>
+      </w:r>
+      <w:proofErr w:type="spellEnd"/>
+      <w:r>
+        <w:rPr>
+          <w:rFonts w:ascii="Times New Roman" w:hAnsi="Times New Roman" w:cs="Times New Roman"/>
+          <w:lang w:val="en-GB"/>
+        </w:rPr>
+        <w:t xml:space="preserve"> on PC.</w:t>
+      </w:r>
+      <w:r>
+        <w:rPr>
+          <w:rFonts w:ascii="Times New Roman" w:hAnsi="Times New Roman" w:cs="Times New Roman"/>
+          <w:lang w:val="en-GB"/>
+        </w:rPr>
+        <w:t xml:space="preserve"> For non-supported devices, </w:t>
+      </w:r>
+      <w:proofErr w:type="gramStart"/>
+      <w:r>
+        <w:rPr>
+          <w:rFonts w:ascii="Times New Roman" w:hAnsi="Times New Roman" w:cs="Times New Roman"/>
+          <w:lang w:val="en-GB"/>
+        </w:rPr>
+        <w:t>Monitor</w:t>
+      </w:r>
+      <w:proofErr w:type="gramEnd"/>
+      <w:r>
+        <w:rPr>
+          <w:rFonts w:ascii="Times New Roman" w:hAnsi="Times New Roman" w:cs="Times New Roman"/>
+          <w:lang w:val="en-GB"/>
+        </w:rPr>
+        <w:t xml:space="preserve"> mode will not be available.</w:t>
       </w:r>
     </w:p>
     <w:p>
@@ -2451,12 +3017,14 @@
     <w:p>
       <w:pPr>
         <w:rPr>
+          <w:rFonts w:ascii="Times New Roman" w:hAnsi="Times New Roman" w:cs="Times New Roman"/>
           <w:b/>
           <w:lang w:val="en-GB"/>
         </w:rPr>
       </w:pPr>
       <w:r>
         <w:rPr>
+          <w:rFonts w:ascii="Times New Roman" w:hAnsi="Times New Roman" w:cs="Times New Roman"/>
           <w:b/>
           <w:lang w:val="en-GB"/>
         </w:rPr>
@@ -2464,6 +3032,7 @@
       </w:r>
       <w:r>
         <w:rPr>
+          <w:rFonts w:ascii="Times New Roman" w:hAnsi="Times New Roman" w:cs="Times New Roman"/>
           <w:b/>
           <w:lang w:val="en-GB"/>
         </w:rPr>
@@ -2471,33 +3040,80 @@
       </w:r>
       <w:r>
         <w:rPr>
+          <w:rFonts w:ascii="Times New Roman" w:hAnsi="Times New Roman" w:cs="Times New Roman"/>
           <w:b/>
           <w:lang w:val="en-GB"/>
         </w:rPr>
-        <w:t>– Analyze PCAP</w:t>
-      </w:r>
-    </w:p>
-    <w:p>
-      <w:pPr>
-        <w:rPr>
-          <w:lang w:val="en-GB"/>
-        </w:rPr>
-      </w:pPr>
-      <w:r>
-        <w:rPr>
-          <w:lang w:val="en-GB"/>
-        </w:rPr>
-        <w:t>Depending on the type of PCAP data (Monitor / Promiscuous), the two options will interpret data and draw a graph depending on different things. For monitor mode, SRC mode will draw a graph depending on each radiotap header (type + timestamp), with multiple occurrences pulling the graph up higher. DST mode will display one line, the total amount of packets captured in the selected PCAP file.</w:t>
-      </w:r>
-    </w:p>
-    <w:p>
-      <w:pPr>
-        <w:rPr>
-          <w:lang w:val="en-GB"/>
-        </w:rPr>
-      </w:pPr>
-      <w:r>
-        <w:rPr>
+        <w:t xml:space="preserve">– </w:t>
+      </w:r>
+      <w:proofErr w:type="spellStart"/>
+      <w:r>
+        <w:rPr>
+          <w:rFonts w:ascii="Times New Roman" w:hAnsi="Times New Roman" w:cs="Times New Roman"/>
+          <w:b/>
+          <w:lang w:val="en-GB"/>
+        </w:rPr>
+        <w:t>Analyze</w:t>
+      </w:r>
+      <w:proofErr w:type="spellEnd"/>
+      <w:r>
+        <w:rPr>
+          <w:rFonts w:ascii="Times New Roman" w:hAnsi="Times New Roman" w:cs="Times New Roman"/>
+          <w:b/>
+          <w:lang w:val="en-GB"/>
+        </w:rPr>
+        <w:t xml:space="preserve"> PCAP</w:t>
+      </w:r>
+    </w:p>
+    <w:p>
+      <w:pPr>
+        <w:rPr>
+          <w:rFonts w:ascii="Times New Roman" w:hAnsi="Times New Roman" w:cs="Times New Roman"/>
+          <w:lang w:val="en-GB"/>
+        </w:rPr>
+      </w:pPr>
+      <w:r>
+        <w:rPr>
+          <w:rFonts w:ascii="Times New Roman" w:hAnsi="Times New Roman" w:cs="Times New Roman"/>
+          <w:lang w:val="en-GB"/>
+        </w:rPr>
+        <w:t xml:space="preserve">Depending on the type of PCAP data (Monitor / Promiscuous), the two options will interpret data and draw a graph depending on different things. For monitor mode, SRC mode will draw a graph </w:t>
+      </w:r>
+      <w:r>
+        <w:rPr>
+          <w:rFonts w:ascii="Times New Roman" w:hAnsi="Times New Roman" w:cs="Times New Roman"/>
+          <w:lang w:val="en-GB"/>
+        </w:rPr>
+        <w:lastRenderedPageBreak/>
+        <w:t xml:space="preserve">depending on each </w:t>
+      </w:r>
+      <w:proofErr w:type="spellStart"/>
+      <w:r>
+        <w:rPr>
+          <w:rFonts w:ascii="Times New Roman" w:hAnsi="Times New Roman" w:cs="Times New Roman"/>
+          <w:lang w:val="en-GB"/>
+        </w:rPr>
+        <w:t>radiotap</w:t>
+      </w:r>
+      <w:proofErr w:type="spellEnd"/>
+      <w:r>
+        <w:rPr>
+          <w:rFonts w:ascii="Times New Roman" w:hAnsi="Times New Roman" w:cs="Times New Roman"/>
+          <w:lang w:val="en-GB"/>
+        </w:rPr>
+        <w:t xml:space="preserve"> header (type + timestamp), with multiple occurrences pulling the graph up higher. DST mode will display one line, the total amount of packets captured in the selected PCAP file.</w:t>
+      </w:r>
+    </w:p>
+    <w:p>
+      <w:pPr>
+        <w:rPr>
+          <w:rFonts w:ascii="Times New Roman" w:hAnsi="Times New Roman" w:cs="Times New Roman"/>
+          <w:lang w:val="en-GB"/>
+        </w:rPr>
+      </w:pPr>
+      <w:r>
+        <w:rPr>
+          <w:rFonts w:ascii="Times New Roman" w:hAnsi="Times New Roman" w:cs="Times New Roman"/>
           <w:noProof/>
           <w:lang w:val="en-GB"/>
         </w:rPr>
@@ -2552,12 +3168,14 @@
       </w:r>
       <w:r>
         <w:rPr>
+          <w:rFonts w:ascii="Times New Roman" w:hAnsi="Times New Roman" w:cs="Times New Roman"/>
           <w:lang w:val="en-GB"/>
         </w:rPr>
         <w:t xml:space="preserve"> </w:t>
       </w:r>
       <w:r>
         <w:rPr>
+          <w:rFonts w:ascii="Times New Roman" w:hAnsi="Times New Roman" w:cs="Times New Roman"/>
           <w:noProof/>
           <w:lang w:val="en-GB"/>
         </w:rPr>
@@ -2612,12 +3230,14 @@
       </w:r>
       <w:r>
         <w:rPr>
+          <w:rFonts w:ascii="Times New Roman" w:hAnsi="Times New Roman" w:cs="Times New Roman"/>
           <w:lang w:val="en-GB"/>
         </w:rPr>
         <w:t xml:space="preserve"> </w:t>
       </w:r>
       <w:r>
         <w:rPr>
+          <w:rFonts w:ascii="Times New Roman" w:hAnsi="Times New Roman" w:cs="Times New Roman"/>
           <w:noProof/>
           <w:lang w:val="en-GB"/>
         </w:rPr>
@@ -2672,12 +3292,14 @@
       </w:r>
       <w:r>
         <w:rPr>
+          <w:rFonts w:ascii="Times New Roman" w:hAnsi="Times New Roman" w:cs="Times New Roman"/>
           <w:lang w:val="en-GB"/>
         </w:rPr>
         <w:t xml:space="preserve"> </w:t>
       </w:r>
       <w:r>
         <w:rPr>
+          <w:rFonts w:ascii="Times New Roman" w:hAnsi="Times New Roman" w:cs="Times New Roman"/>
           <w:noProof/>
           <w:lang w:val="en-GB"/>
         </w:rPr>
@@ -2734,11 +3356,13 @@
     <w:p>
       <w:pPr>
         <w:rPr>
-          <w:lang w:val="en-GB"/>
-        </w:rPr>
-      </w:pPr>
-      <w:r>
-        <w:rPr>
+          <w:rFonts w:ascii="Times New Roman" w:hAnsi="Times New Roman" w:cs="Times New Roman"/>
+          <w:lang w:val="en-GB"/>
+        </w:rPr>
+      </w:pPr>
+      <w:r>
+        <w:rPr>
+          <w:rFonts w:ascii="Times New Roman" w:hAnsi="Times New Roman" w:cs="Times New Roman"/>
           <w:lang w:val="en-GB"/>
         </w:rPr>
         <w:t>For Promiscuous mode, SRC mode will draw a graph, with each line representing each Source IP and the number of packets with that IP in the source. DST mode will draw a graph, with each line representing each Destination IP and the number of packets with that IP in the destination.</w:t>
@@ -2747,11 +3371,13 @@
     <w:p>
       <w:pPr>
         <w:rPr>
-          <w:lang w:val="en-GB"/>
-        </w:rPr>
-      </w:pPr>
-      <w:r>
-        <w:rPr>
+          <w:rFonts w:ascii="Times New Roman" w:hAnsi="Times New Roman" w:cs="Times New Roman"/>
+          <w:lang w:val="en-GB"/>
+        </w:rPr>
+      </w:pPr>
+      <w:r>
+        <w:rPr>
+          <w:rFonts w:ascii="Times New Roman" w:hAnsi="Times New Roman" w:cs="Times New Roman"/>
           <w:noProof/>
           <w:lang w:val="en-GB"/>
         </w:rPr>
@@ -2806,12 +3432,14 @@
       </w:r>
       <w:r>
         <w:rPr>
+          <w:rFonts w:ascii="Times New Roman" w:hAnsi="Times New Roman" w:cs="Times New Roman"/>
           <w:lang w:val="en-GB"/>
         </w:rPr>
         <w:t xml:space="preserve"> </w:t>
       </w:r>
       <w:r>
         <w:rPr>
+          <w:rFonts w:ascii="Times New Roman" w:hAnsi="Times New Roman" w:cs="Times New Roman"/>
           <w:noProof/>
           <w:lang w:val="en-GB"/>
         </w:rPr>
@@ -2868,57 +3496,63 @@
     <w:p>
       <w:pPr>
         <w:rPr>
-          <w:lang w:val="en-GB"/>
-        </w:rPr>
-      </w:pPr>
-    </w:p>
-    <w:p>
-      <w:pPr>
-        <w:rPr>
-          <w:lang w:val="en-GB"/>
-        </w:rPr>
-      </w:pPr>
-    </w:p>
-    <w:p>
-      <w:pPr>
-        <w:rPr>
+          <w:rFonts w:ascii="Times New Roman" w:hAnsi="Times New Roman" w:cs="Times New Roman"/>
+          <w:lang w:val="en-GB"/>
+        </w:rPr>
+      </w:pPr>
+    </w:p>
+    <w:p>
+      <w:pPr>
+        <w:rPr>
+          <w:rFonts w:ascii="Times New Roman" w:hAnsi="Times New Roman" w:cs="Times New Roman"/>
+          <w:lang w:val="en-GB"/>
+        </w:rPr>
+      </w:pPr>
+    </w:p>
+    <w:p>
+      <w:pPr>
+        <w:rPr>
+          <w:rFonts w:ascii="Times New Roman" w:hAnsi="Times New Roman" w:cs="Times New Roman"/>
           <w:b/>
           <w:lang w:val="en-GB"/>
         </w:rPr>
       </w:pPr>
       <w:r>
         <w:rPr>
+          <w:rFonts w:ascii="Times New Roman" w:hAnsi="Times New Roman" w:cs="Times New Roman"/>
           <w:b/>
           <w:lang w:val="en-GB"/>
         </w:rPr>
+        <w:t>2.5 Help</w:t>
+      </w:r>
+    </w:p>
+    <w:p>
+      <w:pPr>
+        <w:rPr>
+          <w:rFonts w:ascii="Times New Roman" w:hAnsi="Times New Roman" w:cs="Times New Roman"/>
+          <w:lang w:val="en-GB"/>
+        </w:rPr>
+      </w:pPr>
+      <w:r>
+        <w:rPr>
+          <w:rFonts w:ascii="Times New Roman" w:hAnsi="Times New Roman" w:cs="Times New Roman"/>
+          <w:lang w:val="en-GB"/>
+        </w:rPr>
+        <w:t>A short section is included locally in the application, under Help. If there are any queries with normal operation of the application, it should be included in the Help page.</w:t>
+      </w:r>
+    </w:p>
+    <w:p>
+      <w:pPr>
+        <w:rPr>
+          <w:lang w:val="en-GB"/>
+        </w:rPr>
+      </w:pPr>
+      <w:r>
+        <w:rPr>
+          <w:noProof/>
+          <w:lang w:val="en-GB"/>
+        </w:rPr>
         <w:lastRenderedPageBreak/>
-        <w:t>2.5 Help</w:t>
-      </w:r>
-    </w:p>
-    <w:p>
-      <w:pPr>
-        <w:rPr>
-          <w:lang w:val="en-GB"/>
-        </w:rPr>
-      </w:pPr>
-      <w:r>
-        <w:rPr>
-          <w:lang w:val="en-GB"/>
-        </w:rPr>
-        <w:t>A short section is included locally in the application, under Help. If there are any queries with normal operation of the application, it should be included in the Help page.</w:t>
-      </w:r>
-    </w:p>
-    <w:p>
-      <w:pPr>
-        <w:rPr>
-          <w:lang w:val="en-GB"/>
-        </w:rPr>
-      </w:pPr>
-      <w:r>
-        <w:rPr>
-          <w:noProof/>
-          <w:lang w:val="en-GB"/>
-        </w:rPr>
         <w:drawing>
           <wp:inline distT="0" distB="0" distL="0" distR="0" wp14:anchorId="6D2B3715" wp14:editId="5ACE8840">
             <wp:extent cx="1879864" cy="3345180"/>
@@ -2979,12 +3613,14 @@
     <w:p>
       <w:pPr>
         <w:rPr>
+          <w:rFonts w:ascii="Times New Roman" w:hAnsi="Times New Roman" w:cs="Times New Roman"/>
           <w:b/>
           <w:lang w:val="en-GB"/>
         </w:rPr>
       </w:pPr>
       <w:r>
         <w:rPr>
+          <w:rFonts w:ascii="Times New Roman" w:hAnsi="Times New Roman" w:cs="Times New Roman"/>
           <w:b/>
           <w:lang w:val="en-GB"/>
         </w:rPr>
@@ -2992,6 +3628,7 @@
       </w:r>
       <w:r>
         <w:rPr>
+          <w:rFonts w:ascii="Times New Roman" w:hAnsi="Times New Roman" w:cs="Times New Roman"/>
           <w:b/>
           <w:lang w:val="en-GB"/>
         </w:rPr>
@@ -2999,6 +3636,7 @@
       </w:r>
       <w:r>
         <w:rPr>
+          <w:rFonts w:ascii="Times New Roman" w:hAnsi="Times New Roman" w:cs="Times New Roman"/>
           <w:b/>
           <w:lang w:val="en-GB"/>
         </w:rPr>
@@ -3006,6 +3644,7 @@
       </w:r>
       <w:r>
         <w:rPr>
+          <w:rFonts w:ascii="Times New Roman" w:hAnsi="Times New Roman" w:cs="Times New Roman"/>
           <w:b/>
           <w:lang w:val="en-GB"/>
         </w:rPr>
@@ -3015,14 +3654,48 @@
     <w:p>
       <w:pPr>
         <w:rPr>
-          <w:lang w:val="en-GB"/>
-        </w:rPr>
-      </w:pPr>
-      <w:r>
-        <w:rPr>
-          <w:lang w:val="en-GB"/>
-        </w:rPr>
-        <w:t>All output generated by NetSniffer will be saved in /sdcard/Download/. Erroneous text files may be generated and output in the same Download folder. Otherwise, each time a user sniffs for packets, a PCAP file will be generated. Repeated sessions of Sniff will overwrite PCAP files if they exist.</w:t>
+          <w:rFonts w:ascii="Times New Roman" w:hAnsi="Times New Roman" w:cs="Times New Roman"/>
+          <w:lang w:val="en-GB"/>
+        </w:rPr>
+      </w:pPr>
+      <w:r>
+        <w:rPr>
+          <w:rFonts w:ascii="Times New Roman" w:hAnsi="Times New Roman" w:cs="Times New Roman"/>
+          <w:lang w:val="en-GB"/>
+        </w:rPr>
+        <w:t xml:space="preserve">All output generated by </w:t>
+      </w:r>
+      <w:proofErr w:type="spellStart"/>
+      <w:r>
+        <w:rPr>
+          <w:rFonts w:ascii="Times New Roman" w:hAnsi="Times New Roman" w:cs="Times New Roman"/>
+          <w:lang w:val="en-GB"/>
+        </w:rPr>
+        <w:t>NetSniffer</w:t>
+      </w:r>
+      <w:proofErr w:type="spellEnd"/>
+      <w:r>
+        <w:rPr>
+          <w:rFonts w:ascii="Times New Roman" w:hAnsi="Times New Roman" w:cs="Times New Roman"/>
+          <w:lang w:val="en-GB"/>
+        </w:rPr>
+        <w:t xml:space="preserve"> will be saved in /</w:t>
+      </w:r>
+      <w:proofErr w:type="spellStart"/>
+      <w:r>
+        <w:rPr>
+          <w:rFonts w:ascii="Times New Roman" w:hAnsi="Times New Roman" w:cs="Times New Roman"/>
+          <w:lang w:val="en-GB"/>
+        </w:rPr>
+        <w:t>sdcard</w:t>
+      </w:r>
+      <w:proofErr w:type="spellEnd"/>
+      <w:r>
+        <w:rPr>
+          <w:rFonts w:ascii="Times New Roman" w:hAnsi="Times New Roman" w:cs="Times New Roman"/>
+          <w:lang w:val="en-GB"/>
+        </w:rPr>
+        <w:t>/Download/. Erroneous text files may be generated and output in the same Download folder. Otherwise, each time a user sniffs for packets, a PCAP file will be generated. Repeated sessions of Sniff will overwrite PCAP files if they exist.</w:t>
       </w:r>
     </w:p>
     <w:p>
@@ -3128,36 +3801,74 @@
         <w:pStyle w:val="Heading1"/>
         <w:rPr>
           <w:rFonts w:ascii="Times New Roman" w:hAnsi="Times New Roman" w:cs="Times New Roman"/>
-          <w:sz w:val="40"/>
-          <w:szCs w:val="40"/>
-        </w:rPr>
-      </w:pPr>
-      <w:bookmarkStart w:id="4" w:name="_Toc523152640"/>
-      <w:r>
-        <w:rPr>
-          <w:rFonts w:ascii="Times New Roman" w:hAnsi="Times New Roman" w:cs="Times New Roman"/>
-          <w:sz w:val="40"/>
-          <w:szCs w:val="40"/>
-        </w:rPr>
+          <w:b/>
+          <w:sz w:val="28"/>
+          <w:szCs w:val="28"/>
+        </w:rPr>
+      </w:pPr>
+      <w:bookmarkStart w:id="5" w:name="_Toc523152640"/>
+      <w:r>
+        <w:rPr>
+          <w:rFonts w:ascii="Times New Roman" w:hAnsi="Times New Roman" w:cs="Times New Roman"/>
+          <w:b/>
+          <w:sz w:val="28"/>
+          <w:szCs w:val="28"/>
+        </w:rPr>
+        <w:lastRenderedPageBreak/>
         <w:t>3</w:t>
       </w:r>
       <w:r>
         <w:rPr>
           <w:rFonts w:ascii="Times New Roman" w:hAnsi="Times New Roman" w:cs="Times New Roman"/>
-          <w:sz w:val="40"/>
-          <w:szCs w:val="40"/>
-        </w:rPr>
-        <w:t>. A</w:t>
-      </w:r>
-      <w:r>
-        <w:rPr>
-          <w:rFonts w:ascii="Times New Roman" w:hAnsi="Times New Roman" w:cs="Times New Roman"/>
-          <w:sz w:val="40"/>
-          <w:szCs w:val="40"/>
-        </w:rPr>
-        <w:t>ppendix A – Nexmon Supported Devices</w:t>
-      </w:r>
-      <w:bookmarkEnd w:id="4"/>
+          <w:b/>
+          <w:sz w:val="28"/>
+          <w:szCs w:val="28"/>
+        </w:rPr>
+        <w:t xml:space="preserve">. </w:t>
+      </w:r>
+      <w:r>
+        <w:rPr>
+          <w:rFonts w:ascii="Times New Roman" w:hAnsi="Times New Roman" w:cs="Times New Roman"/>
+          <w:b/>
+          <w:sz w:val="28"/>
+          <w:szCs w:val="28"/>
+          <w:u w:val="single"/>
+        </w:rPr>
+        <w:t>A</w:t>
+      </w:r>
+      <w:r>
+        <w:rPr>
+          <w:rFonts w:ascii="Times New Roman" w:hAnsi="Times New Roman" w:cs="Times New Roman"/>
+          <w:b/>
+          <w:sz w:val="28"/>
+          <w:szCs w:val="28"/>
+          <w:u w:val="single"/>
+        </w:rPr>
+        <w:t xml:space="preserve">ppendix A – </w:t>
+      </w:r>
+      <w:proofErr w:type="spellStart"/>
+      <w:r>
+        <w:rPr>
+          <w:rFonts w:ascii="Times New Roman" w:hAnsi="Times New Roman" w:cs="Times New Roman"/>
+          <w:b/>
+          <w:sz w:val="28"/>
+          <w:szCs w:val="28"/>
+          <w:u w:val="single"/>
+        </w:rPr>
+        <w:t>Nexmon</w:t>
+      </w:r>
+      <w:proofErr w:type="spellEnd"/>
+      <w:r>
+        <w:rPr>
+          <w:rFonts w:ascii="Times New Roman" w:hAnsi="Times New Roman" w:cs="Times New Roman"/>
+          <w:b/>
+          <w:sz w:val="28"/>
+          <w:szCs w:val="28"/>
+          <w:u w:val="single"/>
+        </w:rPr>
+        <w:t xml:space="preserve"> Supported Devices</w:t>
+      </w:r>
+      <w:bookmarkEnd w:id="5"/>
     </w:p>
     <w:p/>
     <w:p>
@@ -3316,40 +4027,64 @@
           <w:szCs w:val="40"/>
         </w:rPr>
       </w:pPr>
-      <w:bookmarkStart w:id="5" w:name="_Toc523152641"/>
+      <w:bookmarkStart w:id="6" w:name="_Toc523152641"/>
+      <w:r>
+        <w:rPr>
+          <w:rFonts w:ascii="Times New Roman" w:hAnsi="Times New Roman" w:cs="Times New Roman"/>
+          <w:sz w:val="28"/>
+          <w:szCs w:val="28"/>
+        </w:rPr>
+        <w:t>4.</w:t>
+      </w:r>
       <w:r>
         <w:rPr>
           <w:rFonts w:ascii="Times New Roman" w:hAnsi="Times New Roman" w:cs="Times New Roman"/>
           <w:sz w:val="40"/>
           <w:szCs w:val="40"/>
         </w:rPr>
-        <w:t xml:space="preserve">4. Appendix B </w:t>
-      </w:r>
-      <w:r>
-        <w:rPr>
-          <w:rFonts w:ascii="Times New Roman" w:hAnsi="Times New Roman" w:cs="Times New Roman"/>
-          <w:sz w:val="40"/>
-          <w:szCs w:val="40"/>
+        <w:t xml:space="preserve"> </w:t>
+      </w:r>
+      <w:r>
+        <w:rPr>
+          <w:rFonts w:ascii="Times New Roman" w:hAnsi="Times New Roman" w:cs="Times New Roman"/>
+          <w:b/>
+          <w:sz w:val="28"/>
+          <w:szCs w:val="28"/>
+          <w:u w:val="single"/>
+        </w:rPr>
+        <w:t xml:space="preserve">Appendix B </w:t>
+      </w:r>
+      <w:r>
+        <w:rPr>
+          <w:rFonts w:ascii="Times New Roman" w:hAnsi="Times New Roman" w:cs="Times New Roman"/>
+          <w:b/>
+          <w:sz w:val="28"/>
+          <w:szCs w:val="28"/>
+          <w:u w:val="single"/>
         </w:rPr>
         <w:t>–</w:t>
       </w:r>
       <w:r>
         <w:rPr>
           <w:rFonts w:ascii="Times New Roman" w:hAnsi="Times New Roman" w:cs="Times New Roman"/>
-          <w:sz w:val="40"/>
-          <w:szCs w:val="40"/>
+          <w:b/>
+          <w:sz w:val="28"/>
+          <w:szCs w:val="28"/>
+          <w:u w:val="single"/>
         </w:rPr>
         <w:t xml:space="preserve"> </w:t>
       </w:r>
       <w:r>
         <w:rPr>
           <w:rFonts w:ascii="Times New Roman" w:hAnsi="Times New Roman" w:cs="Times New Roman"/>
-          <w:sz w:val="40"/>
-          <w:szCs w:val="40"/>
+          <w:b/>
+          <w:sz w:val="28"/>
+          <w:szCs w:val="28"/>
+          <w:u w:val="single"/>
         </w:rPr>
         <w:t>Root Instructions for Nexus 5</w:t>
       </w:r>
-      <w:bookmarkEnd w:id="5"/>
+      <w:bookmarkEnd w:id="6"/>
     </w:p>
     <w:p/>
     <w:p>
@@ -3369,13 +4104,27 @@
     <w:p>
       <w:pPr>
         <w:ind w:firstLine="720"/>
-      </w:pPr>
-      <w:r>
+        <w:rPr>
+          <w:rFonts w:ascii="Times New Roman" w:hAnsi="Times New Roman" w:cs="Times New Roman"/>
+        </w:rPr>
+      </w:pPr>
+      <w:r>
+        <w:rPr>
+          <w:rFonts w:ascii="Times New Roman" w:hAnsi="Times New Roman" w:cs="Times New Roman"/>
+        </w:rPr>
         <w:t xml:space="preserve">CF-Root is the root for “rooting beginners” </w:t>
       </w:r>
     </w:p>
     <w:p>
-      <w:r>
+      <w:pPr>
+        <w:rPr>
+          <w:rFonts w:ascii="Times New Roman" w:hAnsi="Times New Roman" w:cs="Times New Roman"/>
+        </w:rPr>
+      </w:pPr>
+      <w:r>
+        <w:rPr>
+          <w:rFonts w:ascii="Times New Roman" w:hAnsi="Times New Roman" w:cs="Times New Roman"/>
+        </w:rPr>
         <w:tab/>
         <w:t>What’s installed</w:t>
       </w:r>
@@ -3387,23 +4136,46 @@
           <w:ilvl w:val="0"/>
           <w:numId w:val="3"/>
         </w:numPr>
-      </w:pPr>
-      <w:r>
-        <w:t>SuperSU Binary and APK</w:t>
+        <w:rPr>
+          <w:rFonts w:ascii="Times New Roman" w:hAnsi="Times New Roman" w:cs="Times New Roman"/>
+        </w:rPr>
+      </w:pPr>
+      <w:proofErr w:type="spellStart"/>
+      <w:r>
+        <w:rPr>
+          <w:rFonts w:ascii="Times New Roman" w:hAnsi="Times New Roman" w:cs="Times New Roman"/>
+        </w:rPr>
+        <w:t>SuperSU</w:t>
+      </w:r>
+      <w:proofErr w:type="spellEnd"/>
+      <w:r>
+        <w:rPr>
+          <w:rFonts w:ascii="Times New Roman" w:hAnsi="Times New Roman" w:cs="Times New Roman"/>
+        </w:rPr>
+        <w:t xml:space="preserve"> Binary and APK</w:t>
       </w:r>
     </w:p>
     <w:p>
       <w:pPr>
         <w:pStyle w:val="ListParagraph"/>
         <w:ind w:left="765"/>
+        <w:rPr>
+          <w:rFonts w:ascii="Times New Roman" w:hAnsi="Times New Roman" w:cs="Times New Roman"/>
+        </w:rPr>
       </w:pPr>
     </w:p>
     <w:p>
       <w:pPr>
         <w:pStyle w:val="ListParagraph"/>
         <w:ind w:left="765"/>
-      </w:pPr>
-      <w:r>
+        <w:rPr>
+          <w:rFonts w:ascii="Times New Roman" w:hAnsi="Times New Roman" w:cs="Times New Roman"/>
+        </w:rPr>
+      </w:pPr>
+      <w:r>
+        <w:rPr>
+          <w:rFonts w:ascii="Times New Roman" w:hAnsi="Times New Roman" w:cs="Times New Roman"/>
+        </w:rPr>
         <w:t>Installation and usage</w:t>
       </w:r>
     </w:p>
@@ -3414,8 +4186,14 @@
           <w:ilvl w:val="0"/>
           <w:numId w:val="3"/>
         </w:numPr>
-      </w:pPr>
-      <w:r>
+        <w:rPr>
+          <w:rFonts w:ascii="Times New Roman" w:hAnsi="Times New Roman" w:cs="Times New Roman"/>
+        </w:rPr>
+      </w:pPr>
+      <w:r>
+        <w:rPr>
+          <w:rFonts w:ascii="Times New Roman" w:hAnsi="Times New Roman" w:cs="Times New Roman"/>
+        </w:rPr>
         <w:t>Download the ZIP file</w:t>
       </w:r>
     </w:p>
@@ -3426,8 +4204,14 @@
           <w:ilvl w:val="0"/>
           <w:numId w:val="3"/>
         </w:numPr>
-      </w:pPr>
-      <w:r>
+        <w:rPr>
+          <w:rFonts w:ascii="Times New Roman" w:hAnsi="Times New Roman" w:cs="Times New Roman"/>
+        </w:rPr>
+      </w:pPr>
+      <w:r>
+        <w:rPr>
+          <w:rFonts w:ascii="Times New Roman" w:hAnsi="Times New Roman" w:cs="Times New Roman"/>
+        </w:rPr>
         <w:t>Extract the ZIP file</w:t>
       </w:r>
     </w:p>
@@ -3438,9 +4222,71 @@
           <w:ilvl w:val="0"/>
           <w:numId w:val="3"/>
         </w:numPr>
-      </w:pPr>
-      <w:r>
-        <w:t>Boot your device in bootloader/fastboot mode. Usually this can be done by turning your deice off then holding VolUp + VolDown + Power to turn it on</w:t>
+        <w:rPr>
+          <w:rFonts w:ascii="Times New Roman" w:hAnsi="Times New Roman" w:cs="Times New Roman"/>
+        </w:rPr>
+      </w:pPr>
+      <w:r>
+        <w:rPr>
+          <w:rFonts w:ascii="Times New Roman" w:hAnsi="Times New Roman" w:cs="Times New Roman"/>
+        </w:rPr>
+        <w:t>Boot your device in bootloader/</w:t>
+      </w:r>
+      <w:proofErr w:type="spellStart"/>
+      <w:r>
+        <w:rPr>
+          <w:rFonts w:ascii="Times New Roman" w:hAnsi="Times New Roman" w:cs="Times New Roman"/>
+        </w:rPr>
+        <w:t>fastboot</w:t>
+      </w:r>
+      <w:proofErr w:type="spellEnd"/>
+      <w:r>
+        <w:rPr>
+          <w:rFonts w:ascii="Times New Roman" w:hAnsi="Times New Roman" w:cs="Times New Roman"/>
+        </w:rPr>
+        <w:t xml:space="preserve"> mode. Usually this can be done by turning </w:t>
+      </w:r>
+      <w:proofErr w:type="gramStart"/>
+      <w:r>
+        <w:rPr>
+          <w:rFonts w:ascii="Times New Roman" w:hAnsi="Times New Roman" w:cs="Times New Roman"/>
+        </w:rPr>
+        <w:t>your</w:t>
+      </w:r>
+      <w:proofErr w:type="gramEnd"/>
+      <w:r>
+        <w:rPr>
+          <w:rFonts w:ascii="Times New Roman" w:hAnsi="Times New Roman" w:cs="Times New Roman"/>
+        </w:rPr>
+        <w:t xml:space="preserve"> deice off then holding </w:t>
+      </w:r>
+      <w:proofErr w:type="spellStart"/>
+      <w:r>
+        <w:rPr>
+          <w:rFonts w:ascii="Times New Roman" w:hAnsi="Times New Roman" w:cs="Times New Roman"/>
+        </w:rPr>
+        <w:t>VolUp</w:t>
+      </w:r>
+      <w:proofErr w:type="spellEnd"/>
+      <w:r>
+        <w:rPr>
+          <w:rFonts w:ascii="Times New Roman" w:hAnsi="Times New Roman" w:cs="Times New Roman"/>
+        </w:rPr>
+        <w:t xml:space="preserve"> + </w:t>
+      </w:r>
+      <w:proofErr w:type="spellStart"/>
+      <w:r>
+        <w:rPr>
+          <w:rFonts w:ascii="Times New Roman" w:hAnsi="Times New Roman" w:cs="Times New Roman"/>
+        </w:rPr>
+        <w:t>VolDown</w:t>
+      </w:r>
+      <w:proofErr w:type="spellEnd"/>
+      <w:r>
+        <w:rPr>
+          <w:rFonts w:ascii="Times New Roman" w:hAnsi="Times New Roman" w:cs="Times New Roman"/>
+        </w:rPr>
+        <w:t xml:space="preserve"> + Power to turn it on</w:t>
       </w:r>
     </w:p>
     <w:p>
@@ -3450,127 +4296,228 @@
           <w:ilvl w:val="0"/>
           <w:numId w:val="3"/>
         </w:numPr>
-      </w:pPr>
-      <w:r>
+        <w:rPr>
+          <w:rFonts w:ascii="Times New Roman" w:hAnsi="Times New Roman" w:cs="Times New Roman"/>
+        </w:rPr>
+      </w:pPr>
+      <w:r>
+        <w:rPr>
+          <w:rFonts w:ascii="Times New Roman" w:hAnsi="Times New Roman" w:cs="Times New Roman"/>
+        </w:rPr>
         <w:t>Connect your device to your computer using USB</w:t>
       </w:r>
     </w:p>
     <w:p>
       <w:pPr>
         <w:ind w:left="720"/>
-      </w:pPr>
-      <w:r>
+        <w:rPr>
+          <w:rFonts w:ascii="Times New Roman" w:hAnsi="Times New Roman" w:cs="Times New Roman"/>
+        </w:rPr>
+      </w:pPr>
+      <w:r>
+        <w:rPr>
+          <w:rFonts w:ascii="Times New Roman" w:hAnsi="Times New Roman" w:cs="Times New Roman"/>
+        </w:rPr>
         <w:t>Windows</w:t>
       </w:r>
     </w:p>
     <w:p>
       <w:pPr>
         <w:ind w:left="720"/>
-      </w:pPr>
-      <w:r>
+        <w:rPr>
+          <w:rFonts w:ascii="Times New Roman" w:hAnsi="Times New Roman" w:cs="Times New Roman"/>
+        </w:rPr>
+      </w:pPr>
+      <w:r>
+        <w:rPr>
+          <w:rFonts w:ascii="Times New Roman" w:hAnsi="Times New Roman" w:cs="Times New Roman"/>
+        </w:rPr>
         <w:t>Run root-windows.bat</w:t>
       </w:r>
     </w:p>
     <w:p>
       <w:pPr>
         <w:ind w:left="720"/>
-      </w:pPr>
-      <w:r>
+        <w:rPr>
+          <w:rFonts w:ascii="Times New Roman" w:hAnsi="Times New Roman" w:cs="Times New Roman"/>
+        </w:rPr>
+      </w:pPr>
+      <w:r>
+        <w:rPr>
+          <w:rFonts w:ascii="Times New Roman" w:hAnsi="Times New Roman" w:cs="Times New Roman"/>
+        </w:rPr>
         <w:t>Linux</w:t>
       </w:r>
     </w:p>
     <w:p>
       <w:pPr>
         <w:ind w:left="720"/>
-      </w:pPr>
-      <w:r>
+        <w:rPr>
+          <w:rFonts w:ascii="Times New Roman" w:hAnsi="Times New Roman" w:cs="Times New Roman"/>
+        </w:rPr>
+      </w:pPr>
+      <w:proofErr w:type="spellStart"/>
+      <w:r>
+        <w:rPr>
+          <w:rFonts w:ascii="Times New Roman" w:hAnsi="Times New Roman" w:cs="Times New Roman"/>
+        </w:rPr>
+        <w:t>Chmod</w:t>
+      </w:r>
+      <w:proofErr w:type="spellEnd"/>
+      <w:r>
+        <w:rPr>
+          <w:rFonts w:ascii="Times New Roman" w:hAnsi="Times New Roman" w:cs="Times New Roman"/>
+        </w:rPr>
+        <w:t xml:space="preserve"> +x root-linux.sh</w:t>
+      </w:r>
+    </w:p>
+    <w:p>
+      <w:pPr>
+        <w:ind w:left="720"/>
+        <w:rPr>
+          <w:rFonts w:ascii="Times New Roman" w:hAnsi="Times New Roman" w:cs="Times New Roman"/>
+        </w:rPr>
+      </w:pPr>
+      <w:r>
+        <w:rPr>
+          <w:rFonts w:ascii="Times New Roman" w:hAnsi="Times New Roman" w:cs="Times New Roman"/>
+        </w:rPr>
+        <w:t>Run root-linux.sh</w:t>
+      </w:r>
+    </w:p>
+    <w:p>
+      <w:pPr>
+        <w:ind w:left="720"/>
+        <w:rPr>
+          <w:rFonts w:ascii="Times New Roman" w:hAnsi="Times New Roman" w:cs="Times New Roman"/>
+        </w:rPr>
+      </w:pPr>
+    </w:p>
+    <w:p>
+      <w:pPr>
+        <w:ind w:left="720"/>
+        <w:rPr>
+          <w:rFonts w:ascii="Times New Roman" w:hAnsi="Times New Roman" w:cs="Times New Roman"/>
+        </w:rPr>
+      </w:pPr>
+      <w:r>
+        <w:rPr>
+          <w:rFonts w:ascii="Times New Roman" w:hAnsi="Times New Roman" w:cs="Times New Roman"/>
+        </w:rPr>
+        <w:t>Mac OS X</w:t>
+      </w:r>
+    </w:p>
+    <w:p>
+      <w:pPr>
+        <w:ind w:left="720"/>
+        <w:rPr>
+          <w:rFonts w:ascii="Times New Roman" w:hAnsi="Times New Roman" w:cs="Times New Roman"/>
+        </w:rPr>
+      </w:pPr>
+      <w:proofErr w:type="spellStart"/>
+      <w:r>
+        <w:rPr>
+          <w:rFonts w:ascii="Times New Roman" w:hAnsi="Times New Roman" w:cs="Times New Roman"/>
+        </w:rPr>
         <w:lastRenderedPageBreak/>
-        <w:t>Chmod +x root-linux.sh</w:t>
+        <w:t>Chmod</w:t>
+      </w:r>
+      <w:proofErr w:type="spellEnd"/>
+      <w:r>
+        <w:rPr>
+          <w:rFonts w:ascii="Times New Roman" w:hAnsi="Times New Roman" w:cs="Times New Roman"/>
+        </w:rPr>
+        <w:t xml:space="preserve"> +x root-mac.sh</w:t>
       </w:r>
     </w:p>
     <w:p>
       <w:pPr>
         <w:ind w:left="720"/>
-      </w:pPr>
-      <w:r>
-        <w:t>Run root-linux.sh</w:t>
+        <w:rPr>
+          <w:rFonts w:ascii="Times New Roman" w:hAnsi="Times New Roman" w:cs="Times New Roman"/>
+        </w:rPr>
+      </w:pPr>
+      <w:r>
+        <w:rPr>
+          <w:rFonts w:ascii="Times New Roman" w:hAnsi="Times New Roman" w:cs="Times New Roman"/>
+        </w:rPr>
+        <w:t>Run root-mach.sh</w:t>
       </w:r>
     </w:p>
     <w:p>
       <w:pPr>
         <w:ind w:left="720"/>
+        <w:rPr>
+          <w:rFonts w:ascii="Times New Roman" w:hAnsi="Times New Roman" w:cs="Times New Roman"/>
+        </w:rPr>
       </w:pPr>
     </w:p>
     <w:p>
       <w:pPr>
         <w:ind w:left="720"/>
-      </w:pPr>
-      <w:r>
-        <w:t>Mac OS X</w:t>
+        <w:rPr>
+          <w:rFonts w:ascii="Times New Roman" w:hAnsi="Times New Roman" w:cs="Times New Roman"/>
+        </w:rPr>
+      </w:pPr>
+      <w:r>
+        <w:rPr>
+          <w:rFonts w:ascii="Times New Roman" w:hAnsi="Times New Roman" w:cs="Times New Roman"/>
+        </w:rPr>
+        <w:t>Follow the on-screen instructions – watch both the computer and device</w:t>
       </w:r>
     </w:p>
     <w:p>
       <w:pPr>
         <w:ind w:left="720"/>
-      </w:pPr>
-      <w:r>
-        <w:t>Chmod +x root-mac.sh</w:t>
-      </w:r>
-    </w:p>
-    <w:p>
-      <w:pPr>
-        <w:ind w:left="720"/>
-      </w:pPr>
-      <w:r>
-        <w:t>Run root-mach.sh</w:t>
-      </w:r>
-    </w:p>
-    <w:p>
-      <w:pPr>
-        <w:ind w:left="720"/>
-      </w:pPr>
-    </w:p>
-    <w:p>
-      <w:pPr>
-        <w:ind w:left="720"/>
-      </w:pPr>
-      <w:r>
-        <w:t>Follow the on-screen instructions – watch both the computer and device</w:t>
-      </w:r>
-    </w:p>
-    <w:p>
-      <w:pPr>
-        <w:ind w:left="720"/>
-      </w:pPr>
-      <w:r>
+        <w:rPr>
+          <w:rFonts w:ascii="Times New Roman" w:hAnsi="Times New Roman" w:cs="Times New Roman"/>
+        </w:rPr>
+      </w:pPr>
+      <w:r>
+        <w:rPr>
+          <w:rFonts w:ascii="Times New Roman" w:hAnsi="Times New Roman" w:cs="Times New Roman"/>
+        </w:rPr>
         <w:t>If your device has not been unlocked before, this procedure will wipe all your data</w:t>
       </w:r>
-      <w:bookmarkStart w:id="6" w:name="_GoBack"/>
-      <w:bookmarkEnd w:id="6"/>
     </w:p>
     <w:p>
       <w:pPr>
         <w:pStyle w:val="Heading1"/>
         <w:rPr>
           <w:rFonts w:ascii="Times New Roman" w:hAnsi="Times New Roman" w:cs="Times New Roman"/>
-          <w:sz w:val="40"/>
-          <w:szCs w:val="40"/>
+          <w:b/>
+          <w:sz w:val="28"/>
+          <w:szCs w:val="28"/>
+          <w:u w:val="single"/>
         </w:rPr>
       </w:pPr>
       <w:bookmarkStart w:id="7" w:name="_Toc523152642"/>
       <w:r>
         <w:rPr>
           <w:rFonts w:ascii="Times New Roman" w:hAnsi="Times New Roman" w:cs="Times New Roman"/>
-          <w:sz w:val="40"/>
-          <w:szCs w:val="40"/>
-        </w:rPr>
-        <w:t>5. Appendix C</w:t>
-      </w:r>
-      <w:r>
-        <w:rPr>
-          <w:rFonts w:ascii="Times New Roman" w:hAnsi="Times New Roman" w:cs="Times New Roman"/>
-          <w:sz w:val="40"/>
-          <w:szCs w:val="40"/>
+          <w:b/>
+          <w:sz w:val="28"/>
+          <w:szCs w:val="28"/>
+        </w:rPr>
+        <w:t xml:space="preserve">5. </w:t>
+      </w:r>
+      <w:r>
+        <w:rPr>
+          <w:rFonts w:ascii="Times New Roman" w:hAnsi="Times New Roman" w:cs="Times New Roman"/>
+          <w:b/>
+          <w:sz w:val="28"/>
+          <w:szCs w:val="28"/>
+          <w:u w:val="single"/>
+        </w:rPr>
+        <w:t>Appendix C</w:t>
+      </w:r>
+      <w:r>
+        <w:rPr>
+          <w:rFonts w:ascii="Times New Roman" w:hAnsi="Times New Roman" w:cs="Times New Roman"/>
+          <w:b/>
+          <w:sz w:val="28"/>
+          <w:szCs w:val="28"/>
+          <w:u w:val="single"/>
         </w:rPr>
         <w:t xml:space="preserve"> – Comparison Report Format</w:t>
       </w:r>
@@ -3578,24 +4525,79 @@
     </w:p>
     <w:p/>
     <w:p>
+      <w:pPr>
+        <w:rPr>
+          <w:rFonts w:ascii="Times New Roman" w:hAnsi="Times New Roman" w:cs="Times New Roman"/>
+        </w:rPr>
+      </w:pPr>
       <w:r>
         <w:tab/>
+      </w:r>
+      <w:r>
+        <w:rPr>
+          <w:rFonts w:ascii="Times New Roman" w:hAnsi="Times New Roman" w:cs="Times New Roman"/>
+        </w:rPr>
         <w:t>Sample mac.txt comparison file</w:t>
       </w:r>
     </w:p>
     <w:p>
-      <w:r>
+      <w:pPr>
+        <w:rPr>
+          <w:rFonts w:ascii="Times New Roman" w:hAnsi="Times New Roman" w:cs="Times New Roman"/>
+        </w:rPr>
+      </w:pPr>
+      <w:r>
+        <w:rPr>
+          <w:rFonts w:ascii="Times New Roman" w:hAnsi="Times New Roman" w:cs="Times New Roman"/>
+        </w:rPr>
         <w:tab/>
-        <w:t>XX:XX:XX:XX:</w:t>
-      </w:r>
-      <w:r>
+      </w:r>
+      <w:proofErr w:type="gramStart"/>
+      <w:r>
+        <w:rPr>
+          <w:rFonts w:ascii="Times New Roman" w:hAnsi="Times New Roman" w:cs="Times New Roman"/>
+        </w:rPr>
         <w:t>XX:XX</w:t>
       </w:r>
-    </w:p>
-    <w:p>
-      <w:r>
+      <w:proofErr w:type="gramEnd"/>
+      <w:r>
+        <w:rPr>
+          <w:rFonts w:ascii="Times New Roman" w:hAnsi="Times New Roman" w:cs="Times New Roman"/>
+        </w:rPr>
+        <w:t>:XX:XX:</w:t>
+      </w:r>
+      <w:r>
+        <w:rPr>
+          <w:rFonts w:ascii="Times New Roman" w:hAnsi="Times New Roman" w:cs="Times New Roman"/>
+        </w:rPr>
+        <w:t>XX:XX</w:t>
+      </w:r>
+    </w:p>
+    <w:p>
+      <w:pPr>
+        <w:rPr>
+          <w:rFonts w:ascii="Times New Roman" w:hAnsi="Times New Roman" w:cs="Times New Roman"/>
+        </w:rPr>
+      </w:pPr>
+      <w:r>
+        <w:rPr>
+          <w:rFonts w:ascii="Times New Roman" w:hAnsi="Times New Roman" w:cs="Times New Roman"/>
+        </w:rPr>
         <w:tab/>
-        <w:t>XX:XX:XX:XX:XX:XX</w:t>
+      </w:r>
+      <w:proofErr w:type="gramStart"/>
+      <w:r>
+        <w:rPr>
+          <w:rFonts w:ascii="Times New Roman" w:hAnsi="Times New Roman" w:cs="Times New Roman"/>
+        </w:rPr>
+        <w:t>XX:XX</w:t>
+      </w:r>
+      <w:proofErr w:type="gramEnd"/>
+      <w:r>
+        <w:rPr>
+          <w:rFonts w:ascii="Times New Roman" w:hAnsi="Times New Roman" w:cs="Times New Roman"/>
+        </w:rPr>
+        <w:t>:XX:XX:XX:XX</w:t>
       </w:r>
     </w:p>
     <w:p/>
@@ -4972,7 +5974,7 @@
 </file>
 
 <file path=customXml/itemProps1.xml><?xml version="1.0" encoding="utf-8"?>
-<ds:datastoreItem xmlns:ds="http://schemas.openxmlformats.org/officeDocument/2006/customXml" ds:itemID="{88421B18-0FE1-47D5-91B6-7D985CC4358A}">
+<ds:datastoreItem xmlns:ds="http://schemas.openxmlformats.org/officeDocument/2006/customXml" ds:itemID="{7F9EDF2A-E393-4F93-A74E-8ECE6EC9E4F5}">
   <ds:schemaRefs>
     <ds:schemaRef ds:uri="http://schemas.openxmlformats.org/officeDocument/2006/bibliography"/>
   </ds:schemaRefs>

</xml_diff>

<commit_message>
changed font colors to black
</commit_message>
<xml_diff>
--- a/UserDocument.docx
+++ b/UserDocument.docx
@@ -10,6 +10,7 @@
         </w:rPr>
       </w:pPr>
       <w:bookmarkStart w:id="0" w:name="_Hlk523149002"/>
+      <w:bookmarkStart w:id="1" w:name="_GoBack"/>
       <w:bookmarkEnd w:id="0"/>
       <w:r>
         <w:rPr>
@@ -86,12 +87,14 @@
         <w:pStyle w:val="Title"/>
         <w:rPr>
           <w:rFonts w:ascii="Times New Roman" w:hAnsi="Times New Roman" w:cs="Times New Roman"/>
+          <w:color w:val="auto"/>
         </w:rPr>
       </w:pPr>
       <w:sdt>
         <w:sdtPr>
           <w:rPr>
             <w:rFonts w:ascii="Times New Roman" w:hAnsi="Times New Roman" w:cs="Times New Roman"/>
+            <w:color w:val="auto"/>
           </w:rPr>
           <w:alias w:val="Title"/>
           <w:id w:val="1398315692"/>
@@ -103,6 +106,7 @@
           <w:r>
             <w:rPr>
               <w:rFonts w:ascii="Times New Roman" w:hAnsi="Times New Roman" w:cs="Times New Roman"/>
+              <w:color w:val="auto"/>
             </w:rPr>
             <w:t>User Document</w:t>
           </w:r>
@@ -247,11 +251,13 @@
         <w:pStyle w:val="TOCHeading"/>
         <w:rPr>
           <w:rFonts w:ascii="Times New Roman" w:hAnsi="Times New Roman" w:cs="Times New Roman"/>
-        </w:rPr>
-      </w:pPr>
-      <w:r>
-        <w:rPr>
-          <w:rFonts w:ascii="Times New Roman" w:hAnsi="Times New Roman" w:cs="Times New Roman"/>
+          <w:color w:val="auto"/>
+        </w:rPr>
+      </w:pPr>
+      <w:r>
+        <w:rPr>
+          <w:rFonts w:ascii="Times New Roman" w:hAnsi="Times New Roman" w:cs="Times New Roman"/>
+          <w:color w:val="auto"/>
         </w:rPr>
         <w:lastRenderedPageBreak/>
         <w:t>Table of Contents</w:t>
@@ -283,6 +289,9 @@
         <w:p>
           <w:pPr>
             <w:pStyle w:val="TOCHeading"/>
+            <w:rPr>
+              <w:color w:val="auto"/>
+            </w:rPr>
           </w:pPr>
         </w:p>
         <w:p>
@@ -326,6 +335,7 @@
                 <w:rStyle w:val="Hyperlink"/>
                 <w:rFonts w:ascii="Times New Roman" w:hAnsi="Times New Roman" w:cs="Times New Roman"/>
                 <w:noProof/>
+                <w:color w:val="auto"/>
               </w:rPr>
               <w:t>1. Document Overview</w:t>
             </w:r>
@@ -403,6 +413,7 @@
                 <w:rStyle w:val="Hyperlink"/>
                 <w:rFonts w:ascii="Times New Roman" w:hAnsi="Times New Roman" w:cs="Times New Roman"/>
                 <w:noProof/>
+                <w:color w:val="auto"/>
               </w:rPr>
               <w:t>2. Application Overview</w:t>
             </w:r>
@@ -480,6 +491,7 @@
                 <w:rStyle w:val="Hyperlink"/>
                 <w:rFonts w:ascii="Times New Roman" w:hAnsi="Times New Roman" w:cs="Times New Roman"/>
                 <w:noProof/>
+                <w:color w:val="auto"/>
               </w:rPr>
               <w:t>3. Appendix A – Nexmon Supported Devices</w:t>
             </w:r>
@@ -557,6 +569,7 @@
                 <w:rStyle w:val="Hyperlink"/>
                 <w:rFonts w:ascii="Times New Roman" w:hAnsi="Times New Roman" w:cs="Times New Roman"/>
                 <w:noProof/>
+                <w:color w:val="auto"/>
               </w:rPr>
               <w:t>4. Appendix B – Root Instructions for Nexus 5</w:t>
             </w:r>
@@ -634,6 +647,7 @@
                 <w:rStyle w:val="Hyperlink"/>
                 <w:rFonts w:ascii="Times New Roman" w:hAnsi="Times New Roman" w:cs="Times New Roman"/>
                 <w:noProof/>
+                <w:color w:val="auto"/>
               </w:rPr>
               <w:t>5. Appendix C – Comparison Report Format</w:t>
             </w:r>
@@ -882,6 +896,7 @@
             <w:pPr>
               <w:rPr>
                 <w:rFonts w:ascii="Times New Roman" w:hAnsi="Times New Roman" w:cs="Times New Roman"/>
+                <w:color w:val="auto"/>
                 <w:sz w:val="22"/>
                 <w:szCs w:val="22"/>
                 <w:lang w:val="en-GB"/>
@@ -890,6 +905,7 @@
             <w:r>
               <w:rPr>
                 <w:rFonts w:ascii="Times New Roman" w:hAnsi="Times New Roman" w:cs="Times New Roman"/>
+                <w:color w:val="auto"/>
                 <w:sz w:val="22"/>
                 <w:szCs w:val="22"/>
                 <w:lang w:val="en-GB"/>
@@ -913,6 +929,7 @@
             <w:pPr>
               <w:rPr>
                 <w:rFonts w:ascii="Times New Roman" w:hAnsi="Times New Roman" w:cs="Times New Roman"/>
+                <w:color w:val="auto"/>
                 <w:sz w:val="22"/>
                 <w:szCs w:val="22"/>
                 <w:lang w:val="en-GB"/>
@@ -921,6 +938,7 @@
             <w:r>
               <w:rPr>
                 <w:rFonts w:ascii="Times New Roman" w:hAnsi="Times New Roman" w:cs="Times New Roman"/>
+                <w:color w:val="auto"/>
                 <w:sz w:val="22"/>
                 <w:szCs w:val="22"/>
                 <w:lang w:val="en-GB"/>
@@ -946,6 +964,7 @@
             <w:pPr>
               <w:rPr>
                 <w:rFonts w:ascii="Times New Roman" w:hAnsi="Times New Roman" w:cs="Times New Roman"/>
+                <w:color w:val="auto"/>
                 <w:sz w:val="22"/>
                 <w:szCs w:val="22"/>
                 <w:lang w:val="en-GB"/>
@@ -954,6 +973,7 @@
             <w:r>
               <w:rPr>
                 <w:rFonts w:ascii="Times New Roman" w:hAnsi="Times New Roman" w:cs="Times New Roman"/>
+                <w:color w:val="auto"/>
                 <w:sz w:val="22"/>
                 <w:szCs w:val="22"/>
                 <w:lang w:val="en-GB"/>
@@ -977,6 +997,7 @@
             <w:pPr>
               <w:rPr>
                 <w:rFonts w:ascii="Times New Roman" w:hAnsi="Times New Roman" w:cs="Times New Roman"/>
+                <w:color w:val="auto"/>
                 <w:sz w:val="22"/>
                 <w:szCs w:val="22"/>
                 <w:lang w:val="en-GB"/>
@@ -985,6 +1006,7 @@
             <w:r>
               <w:rPr>
                 <w:rFonts w:ascii="Times New Roman" w:hAnsi="Times New Roman" w:cs="Times New Roman"/>
+                <w:color w:val="auto"/>
                 <w:sz w:val="22"/>
                 <w:szCs w:val="22"/>
                 <w:lang w:val="en-GB"/>
@@ -1010,6 +1032,7 @@
             <w:pPr>
               <w:rPr>
                 <w:rFonts w:ascii="Times New Roman" w:hAnsi="Times New Roman" w:cs="Times New Roman"/>
+                <w:color w:val="auto"/>
                 <w:sz w:val="22"/>
                 <w:szCs w:val="22"/>
                 <w:lang w:val="en-GB"/>
@@ -1018,6 +1041,7 @@
             <w:r>
               <w:rPr>
                 <w:rFonts w:ascii="Times New Roman" w:hAnsi="Times New Roman" w:cs="Times New Roman"/>
+                <w:color w:val="auto"/>
                 <w:sz w:val="22"/>
                 <w:szCs w:val="22"/>
                 <w:lang w:val="en-GB"/>
@@ -1041,6 +1065,7 @@
             <w:pPr>
               <w:rPr>
                 <w:rFonts w:ascii="Times New Roman" w:hAnsi="Times New Roman" w:cs="Times New Roman"/>
+                <w:color w:val="auto"/>
                 <w:sz w:val="22"/>
                 <w:szCs w:val="22"/>
                 <w:lang w:val="en-GB"/>
@@ -1049,6 +1074,7 @@
             <w:r>
               <w:rPr>
                 <w:rFonts w:ascii="Times New Roman" w:hAnsi="Times New Roman" w:cs="Times New Roman"/>
+                <w:color w:val="auto"/>
                 <w:sz w:val="22"/>
                 <w:szCs w:val="22"/>
                 <w:lang w:val="en-GB"/>
@@ -1074,6 +1100,7 @@
             <w:pPr>
               <w:rPr>
                 <w:rFonts w:ascii="Times New Roman" w:hAnsi="Times New Roman" w:cs="Times New Roman"/>
+                <w:color w:val="auto"/>
                 <w:sz w:val="22"/>
                 <w:szCs w:val="22"/>
                 <w:lang w:val="en-GB"/>
@@ -1082,6 +1109,7 @@
             <w:r>
               <w:rPr>
                 <w:rFonts w:ascii="Times New Roman" w:hAnsi="Times New Roman" w:cs="Times New Roman"/>
+                <w:color w:val="auto"/>
                 <w:sz w:val="22"/>
                 <w:szCs w:val="22"/>
                 <w:lang w:val="en-GB"/>
@@ -1105,6 +1133,7 @@
             <w:pPr>
               <w:rPr>
                 <w:rFonts w:ascii="Times New Roman" w:hAnsi="Times New Roman" w:cs="Times New Roman"/>
+                <w:color w:val="auto"/>
                 <w:sz w:val="22"/>
                 <w:szCs w:val="22"/>
                 <w:lang w:val="en-GB"/>
@@ -1113,6 +1142,7 @@
             <w:r>
               <w:rPr>
                 <w:rFonts w:ascii="Times New Roman" w:hAnsi="Times New Roman" w:cs="Times New Roman"/>
+                <w:color w:val="auto"/>
                 <w:sz w:val="22"/>
                 <w:szCs w:val="22"/>
                 <w:lang w:val="en-GB"/>
@@ -1138,6 +1168,7 @@
             <w:pPr>
               <w:rPr>
                 <w:rFonts w:ascii="Times New Roman" w:hAnsi="Times New Roman" w:cs="Times New Roman"/>
+                <w:color w:val="auto"/>
                 <w:sz w:val="22"/>
                 <w:szCs w:val="22"/>
                 <w:lang w:val="en-GB"/>
@@ -1146,6 +1177,7 @@
             <w:r>
               <w:rPr>
                 <w:rFonts w:ascii="Times New Roman" w:hAnsi="Times New Roman" w:cs="Times New Roman"/>
+                <w:color w:val="auto"/>
                 <w:sz w:val="22"/>
                 <w:szCs w:val="22"/>
                 <w:lang w:val="en-GB"/>
@@ -1169,6 +1201,7 @@
             <w:pPr>
               <w:rPr>
                 <w:rFonts w:ascii="Times New Roman" w:hAnsi="Times New Roman" w:cs="Times New Roman"/>
+                <w:color w:val="auto"/>
                 <w:sz w:val="22"/>
                 <w:szCs w:val="22"/>
                 <w:lang w:val="en-GB"/>
@@ -1177,6 +1210,7 @@
             <w:r>
               <w:rPr>
                 <w:rFonts w:ascii="Times New Roman" w:hAnsi="Times New Roman" w:cs="Times New Roman"/>
+                <w:color w:val="auto"/>
                 <w:sz w:val="22"/>
                 <w:szCs w:val="22"/>
                 <w:lang w:val="en-GB"/>
@@ -1200,17 +1234,19 @@
         <w:rPr>
           <w:rFonts w:ascii="Times New Roman" w:hAnsi="Times New Roman" w:cs="Times New Roman"/>
           <w:b/>
+          <w:color w:val="auto"/>
           <w:sz w:val="28"/>
           <w:szCs w:val="28"/>
           <w:u w:val="single"/>
         </w:rPr>
       </w:pPr>
-      <w:bookmarkStart w:id="1" w:name="_Toc518676510"/>
-      <w:bookmarkStart w:id="2" w:name="_Toc523152638"/>
+      <w:bookmarkStart w:id="2" w:name="_Toc518676510"/>
+      <w:bookmarkStart w:id="3" w:name="_Toc523152638"/>
       <w:r>
         <w:rPr>
           <w:rFonts w:ascii="Times New Roman" w:hAnsi="Times New Roman" w:cs="Times New Roman"/>
           <w:b/>
+          <w:color w:val="auto"/>
           <w:sz w:val="28"/>
           <w:szCs w:val="28"/>
         </w:rPr>
@@ -1219,6 +1255,7 @@
       <w:r>
         <w:rPr>
           <w:rFonts w:ascii="Times New Roman" w:hAnsi="Times New Roman" w:cs="Times New Roman"/>
+          <w:color w:val="auto"/>
           <w:sz w:val="40"/>
           <w:szCs w:val="40"/>
         </w:rPr>
@@ -1228,14 +1265,15 @@
         <w:rPr>
           <w:rFonts w:ascii="Times New Roman" w:hAnsi="Times New Roman" w:cs="Times New Roman"/>
           <w:b/>
+          <w:color w:val="auto"/>
           <w:sz w:val="28"/>
           <w:szCs w:val="28"/>
           <w:u w:val="single"/>
         </w:rPr>
         <w:t>Document Overview</w:t>
       </w:r>
-      <w:bookmarkEnd w:id="1"/>
       <w:bookmarkEnd w:id="2"/>
+      <w:bookmarkEnd w:id="3"/>
     </w:p>
     <w:p/>
     <w:p>
@@ -1273,16 +1311,7 @@
           <w:rFonts w:ascii="Times New Roman" w:hAnsi="Times New Roman" w:cs="Times New Roman"/>
           <w:lang w:val="en-GB"/>
         </w:rPr>
-        <w:t>. Constraints and l</w:t>
-      </w:r>
-      <w:bookmarkStart w:id="3" w:name="_GoBack"/>
-      <w:bookmarkEnd w:id="3"/>
-      <w:r>
-        <w:rPr>
-          <w:rFonts w:ascii="Times New Roman" w:hAnsi="Times New Roman" w:cs="Times New Roman"/>
-          <w:lang w:val="en-GB"/>
-        </w:rPr>
-        <w:t xml:space="preserve">imitations will also be detailed depending on device and external factors. The application will be split into 2 different versions, one with support from </w:t>
+        <w:t xml:space="preserve">. Constraints and limitations will also be detailed depending on device and external factors. The application will be split into 2 different versions, one with support from </w:t>
       </w:r>
       <w:proofErr w:type="spellStart"/>
       <w:r>
@@ -1339,6 +1368,7 @@
         <w:rPr>
           <w:rFonts w:ascii="Times New Roman" w:hAnsi="Times New Roman" w:cs="Times New Roman"/>
           <w:b/>
+          <w:color w:val="auto"/>
           <w:sz w:val="28"/>
           <w:szCs w:val="28"/>
         </w:rPr>
@@ -1348,6 +1378,7 @@
         <w:rPr>
           <w:rFonts w:ascii="Times New Roman" w:hAnsi="Times New Roman" w:cs="Times New Roman"/>
           <w:b/>
+          <w:color w:val="auto"/>
           <w:sz w:val="28"/>
           <w:szCs w:val="28"/>
         </w:rPr>
@@ -1357,6 +1388,7 @@
         <w:rPr>
           <w:rFonts w:ascii="Times New Roman" w:hAnsi="Times New Roman" w:cs="Times New Roman"/>
           <w:b/>
+          <w:color w:val="auto"/>
           <w:sz w:val="28"/>
           <w:szCs w:val="28"/>
           <w:u w:val="single"/>
@@ -1368,6 +1400,7 @@
         <w:rPr>
           <w:rFonts w:ascii="Times New Roman" w:hAnsi="Times New Roman" w:cs="Times New Roman"/>
           <w:b/>
+          <w:color w:val="auto"/>
           <w:sz w:val="28"/>
           <w:szCs w:val="28"/>
         </w:rPr>
@@ -3802,6 +3835,7 @@
         <w:rPr>
           <w:rFonts w:ascii="Times New Roman" w:hAnsi="Times New Roman" w:cs="Times New Roman"/>
           <w:b/>
+          <w:color w:val="auto"/>
           <w:sz w:val="28"/>
           <w:szCs w:val="28"/>
         </w:rPr>
@@ -3811,6 +3845,7 @@
         <w:rPr>
           <w:rFonts w:ascii="Times New Roman" w:hAnsi="Times New Roman" w:cs="Times New Roman"/>
           <w:b/>
+          <w:color w:val="auto"/>
           <w:sz w:val="28"/>
           <w:szCs w:val="28"/>
         </w:rPr>
@@ -3821,6 +3856,7 @@
         <w:rPr>
           <w:rFonts w:ascii="Times New Roman" w:hAnsi="Times New Roman" w:cs="Times New Roman"/>
           <w:b/>
+          <w:color w:val="auto"/>
           <w:sz w:val="28"/>
           <w:szCs w:val="28"/>
         </w:rPr>
@@ -3830,6 +3866,7 @@
         <w:rPr>
           <w:rFonts w:ascii="Times New Roman" w:hAnsi="Times New Roman" w:cs="Times New Roman"/>
           <w:b/>
+          <w:color w:val="auto"/>
           <w:sz w:val="28"/>
           <w:szCs w:val="28"/>
           <w:u w:val="single"/>
@@ -3840,6 +3877,7 @@
         <w:rPr>
           <w:rFonts w:ascii="Times New Roman" w:hAnsi="Times New Roman" w:cs="Times New Roman"/>
           <w:b/>
+          <w:color w:val="auto"/>
           <w:sz w:val="28"/>
           <w:szCs w:val="28"/>
           <w:u w:val="single"/>
@@ -3851,6 +3889,7 @@
         <w:rPr>
           <w:rFonts w:ascii="Times New Roman" w:hAnsi="Times New Roman" w:cs="Times New Roman"/>
           <w:b/>
+          <w:color w:val="auto"/>
           <w:sz w:val="28"/>
           <w:szCs w:val="28"/>
           <w:u w:val="single"/>
@@ -3862,6 +3901,7 @@
         <w:rPr>
           <w:rFonts w:ascii="Times New Roman" w:hAnsi="Times New Roman" w:cs="Times New Roman"/>
           <w:b/>
+          <w:color w:val="auto"/>
           <w:sz w:val="28"/>
           <w:szCs w:val="28"/>
           <w:u w:val="single"/>
@@ -4023,6 +4063,7 @@
         <w:pStyle w:val="Heading1"/>
         <w:rPr>
           <w:rFonts w:ascii="Times New Roman" w:hAnsi="Times New Roman" w:cs="Times New Roman"/>
+          <w:color w:val="auto"/>
           <w:sz w:val="40"/>
           <w:szCs w:val="40"/>
         </w:rPr>
@@ -4031,6 +4072,7 @@
       <w:r>
         <w:rPr>
           <w:rFonts w:ascii="Times New Roman" w:hAnsi="Times New Roman" w:cs="Times New Roman"/>
+          <w:color w:val="auto"/>
           <w:sz w:val="28"/>
           <w:szCs w:val="28"/>
         </w:rPr>
@@ -4039,6 +4081,7 @@
       <w:r>
         <w:rPr>
           <w:rFonts w:ascii="Times New Roman" w:hAnsi="Times New Roman" w:cs="Times New Roman"/>
+          <w:color w:val="auto"/>
           <w:sz w:val="40"/>
           <w:szCs w:val="40"/>
         </w:rPr>
@@ -4048,6 +4091,7 @@
         <w:rPr>
           <w:rFonts w:ascii="Times New Roman" w:hAnsi="Times New Roman" w:cs="Times New Roman"/>
           <w:b/>
+          <w:color w:val="auto"/>
           <w:sz w:val="28"/>
           <w:szCs w:val="28"/>
           <w:u w:val="single"/>
@@ -4058,6 +4102,7 @@
         <w:rPr>
           <w:rFonts w:ascii="Times New Roman" w:hAnsi="Times New Roman" w:cs="Times New Roman"/>
           <w:b/>
+          <w:color w:val="auto"/>
           <w:sz w:val="28"/>
           <w:szCs w:val="28"/>
           <w:u w:val="single"/>
@@ -4068,6 +4113,7 @@
         <w:rPr>
           <w:rFonts w:ascii="Times New Roman" w:hAnsi="Times New Roman" w:cs="Times New Roman"/>
           <w:b/>
+          <w:color w:val="auto"/>
           <w:sz w:val="28"/>
           <w:szCs w:val="28"/>
           <w:u w:val="single"/>
@@ -4078,6 +4124,7 @@
         <w:rPr>
           <w:rFonts w:ascii="Times New Roman" w:hAnsi="Times New Roman" w:cs="Times New Roman"/>
           <w:b/>
+          <w:color w:val="auto"/>
           <w:sz w:val="28"/>
           <w:szCs w:val="28"/>
           <w:u w:val="single"/>
@@ -4095,6 +4142,7 @@
         <w:r>
           <w:rPr>
             <w:rStyle w:val="Hyperlink"/>
+            <w:color w:val="auto"/>
           </w:rPr>
           <w:t>https://forum.xda-developers.com/google-nexus-5/orig-development/nexus-5-cf-auto-root-t2507211</w:t>
         </w:r>
@@ -4486,6 +4534,7 @@
         <w:rPr>
           <w:rFonts w:ascii="Times New Roman" w:hAnsi="Times New Roman" w:cs="Times New Roman"/>
           <w:b/>
+          <w:color w:val="auto"/>
           <w:sz w:val="28"/>
           <w:szCs w:val="28"/>
           <w:u w:val="single"/>
@@ -4496,6 +4545,7 @@
         <w:rPr>
           <w:rFonts w:ascii="Times New Roman" w:hAnsi="Times New Roman" w:cs="Times New Roman"/>
           <w:b/>
+          <w:color w:val="auto"/>
           <w:sz w:val="28"/>
           <w:szCs w:val="28"/>
         </w:rPr>
@@ -4505,6 +4555,7 @@
         <w:rPr>
           <w:rFonts w:ascii="Times New Roman" w:hAnsi="Times New Roman" w:cs="Times New Roman"/>
           <w:b/>
+          <w:color w:val="auto"/>
           <w:sz w:val="28"/>
           <w:szCs w:val="28"/>
           <w:u w:val="single"/>
@@ -4515,6 +4566,7 @@
         <w:rPr>
           <w:rFonts w:ascii="Times New Roman" w:hAnsi="Times New Roman" w:cs="Times New Roman"/>
           <w:b/>
+          <w:color w:val="auto"/>
           <w:sz w:val="28"/>
           <w:szCs w:val="28"/>
           <w:u w:val="single"/>
@@ -4602,6 +4654,7 @@
     </w:p>
     <w:p/>
     <w:p/>
+    <w:bookmarkEnd w:id="1"/>
     <w:p>
       <w:pPr>
         <w:rPr>
@@ -5974,7 +6027,7 @@
 </file>
 
 <file path=customXml/itemProps1.xml><?xml version="1.0" encoding="utf-8"?>
-<ds:datastoreItem xmlns:ds="http://schemas.openxmlformats.org/officeDocument/2006/customXml" ds:itemID="{7F9EDF2A-E393-4F93-A74E-8ECE6EC9E4F5}">
+<ds:datastoreItem xmlns:ds="http://schemas.openxmlformats.org/officeDocument/2006/customXml" ds:itemID="{5530EDCC-53AA-4353-B75C-5087C5FE5172}">
   <ds:schemaRefs>
     <ds:schemaRef ds:uri="http://schemas.openxmlformats.org/officeDocument/2006/bibliography"/>
   </ds:schemaRefs>

</xml_diff>